<commit_message>
update semaforos no funcionan
</commit_message>
<xml_diff>
--- a/schelling-2025-1/LAB3POOB.docx
+++ b/schelling-2025-1/LAB3POOB.docx
@@ -469,16 +469,338 @@
         </w:rPr>
         <w:t xml:space="preserve">Se tienden dos paquetes </w:t>
       </w:r>
-      <w:proofErr w:type="spellStart"/>
-      <w:r>
-        <w:rPr>
-          <w:rFonts w:ascii="Times New Roman" w:hAnsi="Times New Roman" w:cs="Times New Roman"/>
-          <w:sz w:val="24"/>
-          <w:szCs w:val="24"/>
-        </w:rPr>
-        <w:t>presentation</w:t>
-      </w:r>
-      <w:proofErr w:type="spellEnd"/>
+      <w:r>
+        <w:rPr>
+          <w:rFonts w:ascii="Times New Roman" w:hAnsi="Times New Roman" w:cs="Times New Roman"/>
+          <w:sz w:val="24"/>
+          <w:szCs w:val="24"/>
+        </w:rPr>
+        <w:t xml:space="preserve">presentation y domain </w:t>
+      </w:r>
+    </w:p>
+    <w:p>
+      <w:pPr>
+        <w:ind w:left="708"/>
+        <w:rPr>
+          <w:rFonts w:ascii="Times New Roman" w:hAnsi="Times New Roman" w:cs="Times New Roman"/>
+          <w:sz w:val="24"/>
+          <w:szCs w:val="24"/>
+        </w:rPr>
+      </w:pPr>
+      <w:r>
+        <w:rPr>
+          <w:rFonts w:ascii="Times New Roman" w:hAnsi="Times New Roman" w:cs="Times New Roman"/>
+          <w:sz w:val="24"/>
+          <w:szCs w:val="24"/>
+        </w:rPr>
+        <w:t xml:space="preserve"> </w:t>
+      </w:r>
+      <w:r>
+        <w:rPr>
+          <w:rFonts w:ascii="Times New Roman" w:hAnsi="Times New Roman" w:cs="Times New Roman"/>
+          <w:sz w:val="24"/>
+          <w:szCs w:val="24"/>
+        </w:rPr>
+        <w:t>b</w:t>
+      </w:r>
+      <w:r>
+        <w:rPr>
+          <w:rFonts w:ascii="Times New Roman" w:hAnsi="Times New Roman" w:cs="Times New Roman"/>
+          <w:sz w:val="24"/>
+          <w:szCs w:val="24"/>
+        </w:rPr>
+        <w:t>) ¿Cuál es el propósito del paquete</w:t>
+      </w:r>
+      <w:r>
+        <w:rPr>
+          <w:rFonts w:ascii="Times New Roman" w:hAnsi="Times New Roman" w:cs="Times New Roman"/>
+          <w:sz w:val="24"/>
+          <w:szCs w:val="24"/>
+        </w:rPr>
+        <w:t xml:space="preserve"> </w:t>
+      </w:r>
+      <w:r>
+        <w:rPr>
+          <w:rFonts w:ascii="Times New Roman" w:hAnsi="Times New Roman" w:cs="Times New Roman"/>
+          <w:sz w:val="24"/>
+          <w:szCs w:val="24"/>
+        </w:rPr>
+        <w:t>presentación?</w:t>
+      </w:r>
+    </w:p>
+    <w:p>
+      <w:pPr>
+        <w:ind w:left="1416"/>
+        <w:rPr>
+          <w:rFonts w:ascii="Times New Roman" w:hAnsi="Times New Roman" w:cs="Times New Roman"/>
+          <w:sz w:val="24"/>
+          <w:szCs w:val="24"/>
+        </w:rPr>
+      </w:pPr>
+      <w:r>
+        <w:rPr>
+          <w:rFonts w:ascii="Times New Roman" w:hAnsi="Times New Roman" w:cs="Times New Roman"/>
+          <w:sz w:val="24"/>
+          <w:szCs w:val="24"/>
+        </w:rPr>
+        <w:t xml:space="preserve">El propósito del paquete presentación </w:t>
+      </w:r>
+      <w:r>
+        <w:rPr>
+          <w:rFonts w:ascii="Times New Roman" w:hAnsi="Times New Roman" w:cs="Times New Roman"/>
+          <w:sz w:val="24"/>
+          <w:szCs w:val="24"/>
+        </w:rPr>
+        <w:t xml:space="preserve">es agrupar las clases </w:t>
+      </w:r>
+      <w:r>
+        <w:rPr>
+          <w:rFonts w:ascii="Times New Roman" w:hAnsi="Times New Roman" w:cs="Times New Roman"/>
+          <w:sz w:val="24"/>
+          <w:szCs w:val="24"/>
+        </w:rPr>
+        <w:t xml:space="preserve">que tienen una característica en común, en este caso, </w:t>
+      </w:r>
+      <w:r>
+        <w:rPr>
+          <w:rFonts w:ascii="Times New Roman" w:hAnsi="Times New Roman" w:cs="Times New Roman"/>
+          <w:sz w:val="24"/>
+          <w:szCs w:val="24"/>
+        </w:rPr>
+        <w:t>la parte gráfica del proyecto.</w:t>
+      </w:r>
+    </w:p>
+    <w:p>
+      <w:pPr>
+        <w:ind w:left="708"/>
+        <w:rPr>
+          <w:rFonts w:ascii="Times New Roman" w:hAnsi="Times New Roman" w:cs="Times New Roman"/>
+          <w:sz w:val="24"/>
+          <w:szCs w:val="24"/>
+        </w:rPr>
+      </w:pPr>
+      <w:r>
+        <w:rPr>
+          <w:rFonts w:ascii="Times New Roman" w:hAnsi="Times New Roman" w:cs="Times New Roman"/>
+          <w:sz w:val="24"/>
+          <w:szCs w:val="24"/>
+        </w:rPr>
+        <w:t xml:space="preserve"> </w:t>
+      </w:r>
+      <w:r>
+        <w:rPr>
+          <w:rFonts w:ascii="Times New Roman" w:hAnsi="Times New Roman" w:cs="Times New Roman"/>
+          <w:sz w:val="24"/>
+          <w:szCs w:val="24"/>
+        </w:rPr>
+        <w:t>c</w:t>
+      </w:r>
+      <w:r>
+        <w:rPr>
+          <w:rFonts w:ascii="Times New Roman" w:hAnsi="Times New Roman" w:cs="Times New Roman"/>
+          <w:sz w:val="24"/>
+          <w:szCs w:val="24"/>
+        </w:rPr>
+        <w:t>) ¿Cuál es el propósito del paquete dominio?</w:t>
+      </w:r>
+    </w:p>
+    <w:p>
+      <w:pPr>
+        <w:ind w:left="1416"/>
+        <w:rPr>
+          <w:rFonts w:ascii="Times New Roman" w:hAnsi="Times New Roman" w:cs="Times New Roman"/>
+          <w:sz w:val="24"/>
+          <w:szCs w:val="24"/>
+        </w:rPr>
+      </w:pPr>
+      <w:r>
+        <w:rPr>
+          <w:rFonts w:ascii="Times New Roman" w:hAnsi="Times New Roman" w:cs="Times New Roman"/>
+          <w:sz w:val="24"/>
+          <w:szCs w:val="24"/>
+        </w:rPr>
+        <w:t xml:space="preserve">Su propósito es agrupar las clases que se encargan de </w:t>
+      </w:r>
+      <w:r>
+        <w:rPr>
+          <w:rFonts w:ascii="Times New Roman" w:hAnsi="Times New Roman" w:cs="Times New Roman"/>
+          <w:sz w:val="24"/>
+          <w:szCs w:val="24"/>
+        </w:rPr>
+        <w:t xml:space="preserve">los aspectos detrás de los gráficos que se pueden observar, es </w:t>
+      </w:r>
+      <w:r>
+        <w:rPr>
+          <w:rFonts w:ascii="Times New Roman" w:hAnsi="Times New Roman" w:cs="Times New Roman"/>
+          <w:sz w:val="24"/>
+          <w:szCs w:val="24"/>
+        </w:rPr>
+        <w:t>decir, la</w:t>
+      </w:r>
+      <w:r>
+        <w:rPr>
+          <w:rFonts w:ascii="Times New Roman" w:hAnsi="Times New Roman" w:cs="Times New Roman"/>
+          <w:sz w:val="24"/>
+          <w:szCs w:val="24"/>
+        </w:rPr>
+        <w:t xml:space="preserve"> comparación de sus ubicaciones y otras funcionalidades d</w:t>
+      </w:r>
+      <w:r>
+        <w:rPr>
+          <w:rFonts w:ascii="Times New Roman" w:hAnsi="Times New Roman" w:cs="Times New Roman"/>
+          <w:sz w:val="24"/>
+          <w:szCs w:val="24"/>
+        </w:rPr>
+        <w:t>el proyecto.</w:t>
+      </w:r>
+    </w:p>
+    <w:p>
+      <w:pPr>
+        <w:ind w:left="708"/>
+        <w:rPr>
+          <w:rFonts w:ascii="Times New Roman" w:hAnsi="Times New Roman" w:cs="Times New Roman"/>
+          <w:i/>
+          <w:iCs/>
+          <w:sz w:val="24"/>
+          <w:szCs w:val="24"/>
+        </w:rPr>
+      </w:pPr>
+    </w:p>
+    <w:p>
+      <w:pPr>
+        <w:ind w:left="708"/>
+        <w:rPr>
+          <w:rFonts w:ascii="Times New Roman" w:hAnsi="Times New Roman" w:cs="Times New Roman"/>
+          <w:i/>
+          <w:iCs/>
+          <w:sz w:val="24"/>
+          <w:szCs w:val="24"/>
+        </w:rPr>
+      </w:pPr>
+      <w:r>
+        <w:rPr>
+          <w:rFonts w:ascii="Times New Roman" w:hAnsi="Times New Roman" w:cs="Times New Roman"/>
+          <w:i/>
+          <w:iCs/>
+          <w:sz w:val="24"/>
+          <w:szCs w:val="24"/>
+        </w:rPr>
+        <w:t xml:space="preserve">2. Revisen el paquete de dominio, </w:t>
+      </w:r>
+    </w:p>
+    <w:p>
+      <w:pPr>
+        <w:ind w:left="708"/>
+        <w:rPr>
+          <w:rFonts w:ascii="Times New Roman" w:hAnsi="Times New Roman" w:cs="Times New Roman"/>
+          <w:i/>
+          <w:iCs/>
+          <w:sz w:val="24"/>
+          <w:szCs w:val="24"/>
+        </w:rPr>
+      </w:pPr>
+    </w:p>
+    <w:p>
+      <w:pPr>
+        <w:ind w:left="708"/>
+        <w:rPr>
+          <w:rFonts w:ascii="Times New Roman" w:hAnsi="Times New Roman" w:cs="Times New Roman"/>
+          <w:sz w:val="24"/>
+          <w:szCs w:val="24"/>
+        </w:rPr>
+      </w:pPr>
+      <w:r>
+        <w:rPr>
+          <w:rFonts w:ascii="Times New Roman" w:hAnsi="Times New Roman" w:cs="Times New Roman"/>
+          <w:sz w:val="24"/>
+          <w:szCs w:val="24"/>
+        </w:rPr>
+        <w:t>a)</w:t>
+      </w:r>
+      <w:r>
+        <w:rPr>
+          <w:rFonts w:ascii="Times New Roman" w:hAnsi="Times New Roman" w:cs="Times New Roman"/>
+          <w:sz w:val="24"/>
+          <w:szCs w:val="24"/>
+        </w:rPr>
+        <w:t xml:space="preserve"> </w:t>
+      </w:r>
+      <w:r>
+        <w:rPr>
+          <w:rFonts w:ascii="Times New Roman" w:hAnsi="Times New Roman" w:cs="Times New Roman"/>
+          <w:sz w:val="24"/>
+          <w:szCs w:val="24"/>
+        </w:rPr>
+        <w:t>¿Cuáles son los diferentes tipos de componentes de</w:t>
+      </w:r>
+    </w:p>
+    <w:p>
+      <w:pPr>
+        <w:ind w:left="708"/>
+        <w:rPr>
+          <w:rFonts w:ascii="Times New Roman" w:hAnsi="Times New Roman" w:cs="Times New Roman"/>
+          <w:sz w:val="24"/>
+          <w:szCs w:val="24"/>
+        </w:rPr>
+      </w:pPr>
+      <w:r>
+        <w:rPr>
+          <w:rFonts w:ascii="Times New Roman" w:hAnsi="Times New Roman" w:cs="Times New Roman"/>
+          <w:sz w:val="24"/>
+          <w:szCs w:val="24"/>
+        </w:rPr>
+        <w:t>este paquete?</w:t>
+      </w:r>
+    </w:p>
+    <w:p>
+      <w:pPr>
+        <w:ind w:left="1416"/>
+        <w:rPr>
+          <w:rFonts w:ascii="Times New Roman" w:hAnsi="Times New Roman" w:cs="Times New Roman"/>
+          <w:sz w:val="24"/>
+          <w:szCs w:val="24"/>
+        </w:rPr>
+      </w:pPr>
+      <w:r>
+        <w:rPr>
+          <w:rFonts w:ascii="Times New Roman" w:hAnsi="Times New Roman" w:cs="Times New Roman"/>
+          <w:sz w:val="24"/>
+          <w:szCs w:val="24"/>
+        </w:rPr>
+        <w:t>Este paquete tiene una interfaz</w:t>
+      </w:r>
+      <w:r>
+        <w:rPr>
+          <w:rFonts w:ascii="Times New Roman" w:hAnsi="Times New Roman" w:cs="Times New Roman"/>
+          <w:sz w:val="24"/>
+          <w:szCs w:val="24"/>
+        </w:rPr>
+        <w:t xml:space="preserve"> llamada </w:t>
+      </w:r>
+      <w:r>
+        <w:rPr>
+          <w:rFonts w:ascii="Times New Roman" w:hAnsi="Times New Roman" w:cs="Times New Roman"/>
+          <w:sz w:val="24"/>
+          <w:szCs w:val="24"/>
+        </w:rPr>
+        <w:t>item</w:t>
+      </w:r>
+      <w:r>
+        <w:rPr>
+          <w:rFonts w:ascii="Times New Roman" w:hAnsi="Times New Roman" w:cs="Times New Roman"/>
+          <w:sz w:val="24"/>
+          <w:szCs w:val="24"/>
+        </w:rPr>
+        <w:t>, una clase abstracta</w:t>
+      </w:r>
+      <w:r>
+        <w:rPr>
+          <w:rFonts w:ascii="Times New Roman" w:hAnsi="Times New Roman" w:cs="Times New Roman"/>
+          <w:sz w:val="24"/>
+          <w:szCs w:val="24"/>
+        </w:rPr>
+        <w:t xml:space="preserve"> agent</w:t>
+      </w:r>
       <w:r>
         <w:rPr>
           <w:rFonts w:ascii="Times New Roman" w:hAnsi="Times New Roman" w:cs="Times New Roman"/>
@@ -487,368 +809,6 @@
         </w:rPr>
         <w:t xml:space="preserve"> y </w:t>
       </w:r>
-      <w:proofErr w:type="spellStart"/>
-      <w:r>
-        <w:rPr>
-          <w:rFonts w:ascii="Times New Roman" w:hAnsi="Times New Roman" w:cs="Times New Roman"/>
-          <w:sz w:val="24"/>
-          <w:szCs w:val="24"/>
-        </w:rPr>
-        <w:t>domain</w:t>
-      </w:r>
-      <w:proofErr w:type="spellEnd"/>
-      <w:r>
-        <w:rPr>
-          <w:rFonts w:ascii="Times New Roman" w:hAnsi="Times New Roman" w:cs="Times New Roman"/>
-          <w:sz w:val="24"/>
-          <w:szCs w:val="24"/>
-        </w:rPr>
-        <w:t xml:space="preserve"> </w:t>
-      </w:r>
-    </w:p>
-    <w:p>
-      <w:pPr>
-        <w:ind w:left="708"/>
-        <w:rPr>
-          <w:rFonts w:ascii="Times New Roman" w:hAnsi="Times New Roman" w:cs="Times New Roman"/>
-          <w:sz w:val="24"/>
-          <w:szCs w:val="24"/>
-        </w:rPr>
-      </w:pPr>
-      <w:r>
-        <w:rPr>
-          <w:rFonts w:ascii="Times New Roman" w:hAnsi="Times New Roman" w:cs="Times New Roman"/>
-          <w:sz w:val="24"/>
-          <w:szCs w:val="24"/>
-        </w:rPr>
-        <w:t xml:space="preserve"> </w:t>
-      </w:r>
-      <w:r>
-        <w:rPr>
-          <w:rFonts w:ascii="Times New Roman" w:hAnsi="Times New Roman" w:cs="Times New Roman"/>
-          <w:sz w:val="24"/>
-          <w:szCs w:val="24"/>
-        </w:rPr>
-        <w:t>b</w:t>
-      </w:r>
-      <w:r>
-        <w:rPr>
-          <w:rFonts w:ascii="Times New Roman" w:hAnsi="Times New Roman" w:cs="Times New Roman"/>
-          <w:sz w:val="24"/>
-          <w:szCs w:val="24"/>
-        </w:rPr>
-        <w:t>) ¿Cuál es el propósito del paquete</w:t>
-      </w:r>
-      <w:r>
-        <w:rPr>
-          <w:rFonts w:ascii="Times New Roman" w:hAnsi="Times New Roman" w:cs="Times New Roman"/>
-          <w:sz w:val="24"/>
-          <w:szCs w:val="24"/>
-        </w:rPr>
-        <w:t xml:space="preserve"> </w:t>
-      </w:r>
-      <w:r>
-        <w:rPr>
-          <w:rFonts w:ascii="Times New Roman" w:hAnsi="Times New Roman" w:cs="Times New Roman"/>
-          <w:sz w:val="24"/>
-          <w:szCs w:val="24"/>
-        </w:rPr>
-        <w:t>presentación?</w:t>
-      </w:r>
-    </w:p>
-    <w:p>
-      <w:pPr>
-        <w:ind w:left="1416"/>
-        <w:rPr>
-          <w:rFonts w:ascii="Times New Roman" w:hAnsi="Times New Roman" w:cs="Times New Roman"/>
-          <w:sz w:val="24"/>
-          <w:szCs w:val="24"/>
-        </w:rPr>
-      </w:pPr>
-      <w:r>
-        <w:rPr>
-          <w:rFonts w:ascii="Times New Roman" w:hAnsi="Times New Roman" w:cs="Times New Roman"/>
-          <w:sz w:val="24"/>
-          <w:szCs w:val="24"/>
-        </w:rPr>
-        <w:t xml:space="preserve">El propósito del paquete presentación </w:t>
-      </w:r>
-      <w:r>
-        <w:rPr>
-          <w:rFonts w:ascii="Times New Roman" w:hAnsi="Times New Roman" w:cs="Times New Roman"/>
-          <w:sz w:val="24"/>
-          <w:szCs w:val="24"/>
-        </w:rPr>
-        <w:t xml:space="preserve">es agrupar las clases </w:t>
-      </w:r>
-      <w:r>
-        <w:rPr>
-          <w:rFonts w:ascii="Times New Roman" w:hAnsi="Times New Roman" w:cs="Times New Roman"/>
-          <w:sz w:val="24"/>
-          <w:szCs w:val="24"/>
-        </w:rPr>
-        <w:t xml:space="preserve">que tienen una característica en común, en este caso, </w:t>
-      </w:r>
-      <w:r>
-        <w:rPr>
-          <w:rFonts w:ascii="Times New Roman" w:hAnsi="Times New Roman" w:cs="Times New Roman"/>
-          <w:sz w:val="24"/>
-          <w:szCs w:val="24"/>
-        </w:rPr>
-        <w:t>la parte gráfica del proyecto.</w:t>
-      </w:r>
-    </w:p>
-    <w:p>
-      <w:pPr>
-        <w:ind w:left="708"/>
-        <w:rPr>
-          <w:rFonts w:ascii="Times New Roman" w:hAnsi="Times New Roman" w:cs="Times New Roman"/>
-          <w:sz w:val="24"/>
-          <w:szCs w:val="24"/>
-        </w:rPr>
-      </w:pPr>
-      <w:r>
-        <w:rPr>
-          <w:rFonts w:ascii="Times New Roman" w:hAnsi="Times New Roman" w:cs="Times New Roman"/>
-          <w:sz w:val="24"/>
-          <w:szCs w:val="24"/>
-        </w:rPr>
-        <w:t xml:space="preserve"> </w:t>
-      </w:r>
-      <w:r>
-        <w:rPr>
-          <w:rFonts w:ascii="Times New Roman" w:hAnsi="Times New Roman" w:cs="Times New Roman"/>
-          <w:sz w:val="24"/>
-          <w:szCs w:val="24"/>
-        </w:rPr>
-        <w:t>c</w:t>
-      </w:r>
-      <w:r>
-        <w:rPr>
-          <w:rFonts w:ascii="Times New Roman" w:hAnsi="Times New Roman" w:cs="Times New Roman"/>
-          <w:sz w:val="24"/>
-          <w:szCs w:val="24"/>
-        </w:rPr>
-        <w:t>) ¿Cuál es el propósito del paquete dominio?</w:t>
-      </w:r>
-    </w:p>
-    <w:p>
-      <w:pPr>
-        <w:ind w:left="1416"/>
-        <w:rPr>
-          <w:rFonts w:ascii="Times New Roman" w:hAnsi="Times New Roman" w:cs="Times New Roman"/>
-          <w:sz w:val="24"/>
-          <w:szCs w:val="24"/>
-        </w:rPr>
-      </w:pPr>
-      <w:r>
-        <w:rPr>
-          <w:rFonts w:ascii="Times New Roman" w:hAnsi="Times New Roman" w:cs="Times New Roman"/>
-          <w:sz w:val="24"/>
-          <w:szCs w:val="24"/>
-        </w:rPr>
-        <w:t xml:space="preserve">Su propósito es agrupar las clases que se encargan de </w:t>
-      </w:r>
-      <w:r>
-        <w:rPr>
-          <w:rFonts w:ascii="Times New Roman" w:hAnsi="Times New Roman" w:cs="Times New Roman"/>
-          <w:sz w:val="24"/>
-          <w:szCs w:val="24"/>
-        </w:rPr>
-        <w:t xml:space="preserve">los aspectos detrás de los gráficos que se pueden observar, es </w:t>
-      </w:r>
-      <w:r>
-        <w:rPr>
-          <w:rFonts w:ascii="Times New Roman" w:hAnsi="Times New Roman" w:cs="Times New Roman"/>
-          <w:sz w:val="24"/>
-          <w:szCs w:val="24"/>
-        </w:rPr>
-        <w:t>decir, la</w:t>
-      </w:r>
-      <w:r>
-        <w:rPr>
-          <w:rFonts w:ascii="Times New Roman" w:hAnsi="Times New Roman" w:cs="Times New Roman"/>
-          <w:sz w:val="24"/>
-          <w:szCs w:val="24"/>
-        </w:rPr>
-        <w:t xml:space="preserve"> comparación de sus ubicaciones y otras funcionalidades d</w:t>
-      </w:r>
-      <w:r>
-        <w:rPr>
-          <w:rFonts w:ascii="Times New Roman" w:hAnsi="Times New Roman" w:cs="Times New Roman"/>
-          <w:sz w:val="24"/>
-          <w:szCs w:val="24"/>
-        </w:rPr>
-        <w:t>el proyecto.</w:t>
-      </w:r>
-    </w:p>
-    <w:p>
-      <w:pPr>
-        <w:ind w:left="708"/>
-        <w:rPr>
-          <w:rFonts w:ascii="Times New Roman" w:hAnsi="Times New Roman" w:cs="Times New Roman"/>
-          <w:i/>
-          <w:iCs/>
-          <w:sz w:val="24"/>
-          <w:szCs w:val="24"/>
-        </w:rPr>
-      </w:pPr>
-    </w:p>
-    <w:p>
-      <w:pPr>
-        <w:ind w:left="708"/>
-        <w:rPr>
-          <w:rFonts w:ascii="Times New Roman" w:hAnsi="Times New Roman" w:cs="Times New Roman"/>
-          <w:i/>
-          <w:iCs/>
-          <w:sz w:val="24"/>
-          <w:szCs w:val="24"/>
-        </w:rPr>
-      </w:pPr>
-      <w:r>
-        <w:rPr>
-          <w:rFonts w:ascii="Times New Roman" w:hAnsi="Times New Roman" w:cs="Times New Roman"/>
-          <w:i/>
-          <w:iCs/>
-          <w:sz w:val="24"/>
-          <w:szCs w:val="24"/>
-        </w:rPr>
-        <w:t xml:space="preserve">2. Revisen el paquete de dominio, </w:t>
-      </w:r>
-    </w:p>
-    <w:p>
-      <w:pPr>
-        <w:ind w:left="708"/>
-        <w:rPr>
-          <w:rFonts w:ascii="Times New Roman" w:hAnsi="Times New Roman" w:cs="Times New Roman"/>
-          <w:i/>
-          <w:iCs/>
-          <w:sz w:val="24"/>
-          <w:szCs w:val="24"/>
-        </w:rPr>
-      </w:pPr>
-    </w:p>
-    <w:p>
-      <w:pPr>
-        <w:ind w:left="708"/>
-        <w:rPr>
-          <w:rFonts w:ascii="Times New Roman" w:hAnsi="Times New Roman" w:cs="Times New Roman"/>
-          <w:sz w:val="24"/>
-          <w:szCs w:val="24"/>
-        </w:rPr>
-      </w:pPr>
-      <w:r>
-        <w:rPr>
-          <w:rFonts w:ascii="Times New Roman" w:hAnsi="Times New Roman" w:cs="Times New Roman"/>
-          <w:sz w:val="24"/>
-          <w:szCs w:val="24"/>
-        </w:rPr>
-        <w:t>a)</w:t>
-      </w:r>
-      <w:r>
-        <w:rPr>
-          <w:rFonts w:ascii="Times New Roman" w:hAnsi="Times New Roman" w:cs="Times New Roman"/>
-          <w:sz w:val="24"/>
-          <w:szCs w:val="24"/>
-        </w:rPr>
-        <w:t xml:space="preserve"> </w:t>
-      </w:r>
-      <w:r>
-        <w:rPr>
-          <w:rFonts w:ascii="Times New Roman" w:hAnsi="Times New Roman" w:cs="Times New Roman"/>
-          <w:sz w:val="24"/>
-          <w:szCs w:val="24"/>
-        </w:rPr>
-        <w:t>¿Cuáles son los diferentes tipos de componentes de</w:t>
-      </w:r>
-    </w:p>
-    <w:p>
-      <w:pPr>
-        <w:ind w:left="708"/>
-        <w:rPr>
-          <w:rFonts w:ascii="Times New Roman" w:hAnsi="Times New Roman" w:cs="Times New Roman"/>
-          <w:sz w:val="24"/>
-          <w:szCs w:val="24"/>
-        </w:rPr>
-      </w:pPr>
-      <w:r>
-        <w:rPr>
-          <w:rFonts w:ascii="Times New Roman" w:hAnsi="Times New Roman" w:cs="Times New Roman"/>
-          <w:sz w:val="24"/>
-          <w:szCs w:val="24"/>
-        </w:rPr>
-        <w:t>este paquete?</w:t>
-      </w:r>
-    </w:p>
-    <w:p>
-      <w:pPr>
-        <w:ind w:left="1416"/>
-        <w:rPr>
-          <w:rFonts w:ascii="Times New Roman" w:hAnsi="Times New Roman" w:cs="Times New Roman"/>
-          <w:sz w:val="24"/>
-          <w:szCs w:val="24"/>
-        </w:rPr>
-      </w:pPr>
-      <w:r>
-        <w:rPr>
-          <w:rFonts w:ascii="Times New Roman" w:hAnsi="Times New Roman" w:cs="Times New Roman"/>
-          <w:sz w:val="24"/>
-          <w:szCs w:val="24"/>
-        </w:rPr>
-        <w:t>Este paquete tiene una interfaz</w:t>
-      </w:r>
-      <w:r>
-        <w:rPr>
-          <w:rFonts w:ascii="Times New Roman" w:hAnsi="Times New Roman" w:cs="Times New Roman"/>
-          <w:sz w:val="24"/>
-          <w:szCs w:val="24"/>
-        </w:rPr>
-        <w:t xml:space="preserve"> llamada </w:t>
-      </w:r>
-      <w:proofErr w:type="spellStart"/>
-      <w:r>
-        <w:rPr>
-          <w:rFonts w:ascii="Times New Roman" w:hAnsi="Times New Roman" w:cs="Times New Roman"/>
-          <w:sz w:val="24"/>
-          <w:szCs w:val="24"/>
-        </w:rPr>
-        <w:t>item</w:t>
-      </w:r>
-      <w:proofErr w:type="spellEnd"/>
-      <w:r>
-        <w:rPr>
-          <w:rFonts w:ascii="Times New Roman" w:hAnsi="Times New Roman" w:cs="Times New Roman"/>
-          <w:sz w:val="24"/>
-          <w:szCs w:val="24"/>
-        </w:rPr>
-        <w:t>, una clase abstracta</w:t>
-      </w:r>
-      <w:r>
-        <w:rPr>
-          <w:rFonts w:ascii="Times New Roman" w:hAnsi="Times New Roman" w:cs="Times New Roman"/>
-          <w:sz w:val="24"/>
-          <w:szCs w:val="24"/>
-        </w:rPr>
-        <w:t xml:space="preserve"> </w:t>
-      </w:r>
-      <w:proofErr w:type="spellStart"/>
-      <w:r>
-        <w:rPr>
-          <w:rFonts w:ascii="Times New Roman" w:hAnsi="Times New Roman" w:cs="Times New Roman"/>
-          <w:sz w:val="24"/>
-          <w:szCs w:val="24"/>
-        </w:rPr>
-        <w:t>agent</w:t>
-      </w:r>
-      <w:proofErr w:type="spellEnd"/>
-      <w:r>
-        <w:rPr>
-          <w:rFonts w:ascii="Times New Roman" w:hAnsi="Times New Roman" w:cs="Times New Roman"/>
-          <w:sz w:val="24"/>
-          <w:szCs w:val="24"/>
-        </w:rPr>
-        <w:t xml:space="preserve"> y </w:t>
-      </w:r>
       <w:r>
         <w:rPr>
           <w:rFonts w:ascii="Times New Roman" w:hAnsi="Times New Roman" w:cs="Times New Roman"/>
@@ -871,43 +831,15 @@
           <w:sz w:val="24"/>
           <w:szCs w:val="24"/>
         </w:rPr>
-        <w:t xml:space="preserve"> llamadas </w:t>
-      </w:r>
-      <w:proofErr w:type="spellStart"/>
-      <w:r>
-        <w:rPr>
-          <w:rFonts w:ascii="Times New Roman" w:hAnsi="Times New Roman" w:cs="Times New Roman"/>
-          <w:sz w:val="24"/>
-          <w:szCs w:val="24"/>
-        </w:rPr>
-        <w:t>person</w:t>
-      </w:r>
-      <w:proofErr w:type="spellEnd"/>
-      <w:r>
-        <w:rPr>
-          <w:rFonts w:ascii="Times New Roman" w:hAnsi="Times New Roman" w:cs="Times New Roman"/>
-          <w:sz w:val="24"/>
-          <w:szCs w:val="24"/>
-        </w:rPr>
-        <w:t xml:space="preserve"> y </w:t>
-      </w:r>
-      <w:proofErr w:type="spellStart"/>
-      <w:r>
-        <w:rPr>
-          <w:rFonts w:ascii="Times New Roman" w:hAnsi="Times New Roman" w:cs="Times New Roman"/>
-          <w:sz w:val="24"/>
-          <w:szCs w:val="24"/>
-        </w:rPr>
-        <w:t>city</w:t>
-      </w:r>
-      <w:proofErr w:type="spellEnd"/>
-      <w:r>
-        <w:rPr>
-          <w:rFonts w:ascii="Times New Roman" w:hAnsi="Times New Roman" w:cs="Times New Roman"/>
-          <w:sz w:val="24"/>
-          <w:szCs w:val="24"/>
-        </w:rPr>
-        <w:t>.</w:t>
+        <w:t xml:space="preserve"> llamadas person</w:t>
+      </w:r>
+      <w:r>
+        <w:rPr>
+          <w:rFonts w:ascii="Times New Roman" w:hAnsi="Times New Roman" w:cs="Times New Roman"/>
+          <w:sz w:val="24"/>
+          <w:szCs w:val="24"/>
+        </w:rPr>
+        <w:t xml:space="preserve"> y city.</w:t>
       </w:r>
     </w:p>
     <w:p>
@@ -1186,25 +1118,7 @@
           <w:sz w:val="24"/>
           <w:szCs w:val="24"/>
         </w:rPr>
-        <w:t xml:space="preserve">Tiene dos componentes, una clase llamada </w:t>
-      </w:r>
-      <w:proofErr w:type="spellStart"/>
-      <w:r>
-        <w:rPr>
-          <w:rFonts w:ascii="Times New Roman" w:hAnsi="Times New Roman" w:cs="Times New Roman"/>
-          <w:sz w:val="24"/>
-          <w:szCs w:val="24"/>
-        </w:rPr>
-        <w:t>CityGUI</w:t>
-      </w:r>
-      <w:proofErr w:type="spellEnd"/>
-      <w:r>
-        <w:rPr>
-          <w:rFonts w:ascii="Times New Roman" w:hAnsi="Times New Roman" w:cs="Times New Roman"/>
-          <w:sz w:val="24"/>
-          <w:szCs w:val="24"/>
-        </w:rPr>
-        <w:t xml:space="preserve"> y una referencia </w:t>
+        <w:t xml:space="preserve">Tiene dos componentes, una clase llamada CityGUI y una referencia </w:t>
       </w:r>
       <w:r>
         <w:rPr>
@@ -1322,7 +1236,6 @@
         </w:rPr>
         <w:t xml:space="preserve"> </w:t>
       </w:r>
-      <w:proofErr w:type="spellStart"/>
       <w:r>
         <w:rPr>
           <w:rFonts w:ascii="Times New Roman" w:hAnsi="Times New Roman" w:cs="Times New Roman"/>
@@ -1331,25 +1244,87 @@
         </w:rPr>
         <w:t>main</w:t>
       </w:r>
-      <w:proofErr w:type="spellEnd"/>
-      <w:r>
-        <w:rPr>
-          <w:rFonts w:ascii="Times New Roman" w:hAnsi="Times New Roman" w:cs="Times New Roman"/>
-          <w:sz w:val="24"/>
-          <w:szCs w:val="24"/>
-        </w:rPr>
-        <w:t xml:space="preserve"> y </w:t>
-      </w:r>
-      <w:proofErr w:type="spellStart"/>
-      <w:r>
-        <w:rPr>
-          <w:rFonts w:ascii="Times New Roman" w:hAnsi="Times New Roman" w:cs="Times New Roman"/>
-          <w:sz w:val="24"/>
-          <w:szCs w:val="24"/>
-        </w:rPr>
-        <w:t>PhotoCity</w:t>
-      </w:r>
-      <w:proofErr w:type="spellEnd"/>
+      <w:r>
+        <w:rPr>
+          <w:rFonts w:ascii="Times New Roman" w:hAnsi="Times New Roman" w:cs="Times New Roman"/>
+          <w:sz w:val="24"/>
+          <w:szCs w:val="24"/>
+        </w:rPr>
+        <w:t xml:space="preserve"> y PhotoCity.</w:t>
+      </w:r>
+    </w:p>
+    <w:p>
+      <w:pPr>
+        <w:ind w:left="708"/>
+        <w:rPr>
+          <w:rFonts w:ascii="Times New Roman" w:hAnsi="Times New Roman" w:cs="Times New Roman"/>
+          <w:sz w:val="24"/>
+          <w:szCs w:val="24"/>
+        </w:rPr>
+      </w:pPr>
+    </w:p>
+    <w:p>
+      <w:pPr>
+        <w:ind w:left="708"/>
+        <w:rPr>
+          <w:rFonts w:ascii="Times New Roman" w:hAnsi="Times New Roman" w:cs="Times New Roman"/>
+          <w:i/>
+          <w:iCs/>
+          <w:sz w:val="24"/>
+          <w:szCs w:val="24"/>
+        </w:rPr>
+      </w:pPr>
+      <w:r>
+        <w:rPr>
+          <w:rFonts w:ascii="Times New Roman" w:hAnsi="Times New Roman" w:cs="Times New Roman"/>
+          <w:i/>
+          <w:iCs/>
+          <w:sz w:val="24"/>
+          <w:szCs w:val="24"/>
+        </w:rPr>
+        <w:t>4. Para ejecutar un programa en java, ¿Qué método se debe ejecutar? ¿En qué clase se</w:t>
+      </w:r>
+    </w:p>
+    <w:p>
+      <w:pPr>
+        <w:ind w:left="708"/>
+        <w:rPr>
+          <w:rFonts w:ascii="Times New Roman" w:hAnsi="Times New Roman" w:cs="Times New Roman"/>
+          <w:i/>
+          <w:iCs/>
+          <w:sz w:val="24"/>
+          <w:szCs w:val="24"/>
+        </w:rPr>
+      </w:pPr>
+      <w:r>
+        <w:rPr>
+          <w:rFonts w:ascii="Times New Roman" w:hAnsi="Times New Roman" w:cs="Times New Roman"/>
+          <w:i/>
+          <w:iCs/>
+          <w:sz w:val="24"/>
+          <w:szCs w:val="24"/>
+        </w:rPr>
+        <w:t>encuentra?</w:t>
+      </w:r>
+    </w:p>
+    <w:p>
+      <w:pPr>
+        <w:ind w:left="708"/>
+        <w:rPr>
+          <w:rFonts w:ascii="Times New Roman" w:hAnsi="Times New Roman" w:cs="Times New Roman"/>
+          <w:sz w:val="24"/>
+          <w:szCs w:val="24"/>
+        </w:rPr>
+      </w:pPr>
+      <w:r>
+        <w:rPr>
+          <w:rFonts w:ascii="Times New Roman" w:hAnsi="Times New Roman" w:cs="Times New Roman"/>
+          <w:sz w:val="24"/>
+          <w:szCs w:val="24"/>
+        </w:rPr>
+        <w:tab/>
+        <w:t>Se debe ejecutar el método main de la clase CityGUI</w:t>
+      </w:r>
       <w:r>
         <w:rPr>
           <w:rFonts w:ascii="Times New Roman" w:hAnsi="Times New Roman" w:cs="Times New Roman"/>
@@ -1388,7 +1363,7 @@
           <w:sz w:val="24"/>
           <w:szCs w:val="24"/>
         </w:rPr>
-        <w:t>4. Para ejecutar un programa en java, ¿Qué método se debe ejecutar? ¿En qué clase se</w:t>
+        <w:t>5. Ejecuten el programa. ¿Qué funcionalidades ofrece? ¿Qué hace actualmente? ¿Por</w:t>
       </w:r>
     </w:p>
     <w:p>
@@ -1410,115 +1385,6 @@
           <w:sz w:val="24"/>
           <w:szCs w:val="24"/>
         </w:rPr>
-        <w:t>encuentra?</w:t>
-      </w:r>
-    </w:p>
-    <w:p>
-      <w:pPr>
-        <w:ind w:left="708"/>
-        <w:rPr>
-          <w:rFonts w:ascii="Times New Roman" w:hAnsi="Times New Roman" w:cs="Times New Roman"/>
-          <w:sz w:val="24"/>
-          <w:szCs w:val="24"/>
-        </w:rPr>
-      </w:pPr>
-      <w:r>
-        <w:rPr>
-          <w:rFonts w:ascii="Times New Roman" w:hAnsi="Times New Roman" w:cs="Times New Roman"/>
-          <w:sz w:val="24"/>
-          <w:szCs w:val="24"/>
-        </w:rPr>
-        <w:tab/>
-        <w:t xml:space="preserve">Se debe ejecutar el método </w:t>
-      </w:r>
-      <w:proofErr w:type="spellStart"/>
-      <w:r>
-        <w:rPr>
-          <w:rFonts w:ascii="Times New Roman" w:hAnsi="Times New Roman" w:cs="Times New Roman"/>
-          <w:sz w:val="24"/>
-          <w:szCs w:val="24"/>
-        </w:rPr>
-        <w:t>main</w:t>
-      </w:r>
-      <w:proofErr w:type="spellEnd"/>
-      <w:r>
-        <w:rPr>
-          <w:rFonts w:ascii="Times New Roman" w:hAnsi="Times New Roman" w:cs="Times New Roman"/>
-          <w:sz w:val="24"/>
-          <w:szCs w:val="24"/>
-        </w:rPr>
-        <w:t xml:space="preserve"> de la clase </w:t>
-      </w:r>
-      <w:proofErr w:type="spellStart"/>
-      <w:r>
-        <w:rPr>
-          <w:rFonts w:ascii="Times New Roman" w:hAnsi="Times New Roman" w:cs="Times New Roman"/>
-          <w:sz w:val="24"/>
-          <w:szCs w:val="24"/>
-        </w:rPr>
-        <w:t>CityGUI</w:t>
-      </w:r>
-      <w:proofErr w:type="spellEnd"/>
-      <w:r>
-        <w:rPr>
-          <w:rFonts w:ascii="Times New Roman" w:hAnsi="Times New Roman" w:cs="Times New Roman"/>
-          <w:sz w:val="24"/>
-          <w:szCs w:val="24"/>
-        </w:rPr>
-        <w:t>.</w:t>
-      </w:r>
-    </w:p>
-    <w:p>
-      <w:pPr>
-        <w:ind w:left="708"/>
-        <w:rPr>
-          <w:rFonts w:ascii="Times New Roman" w:hAnsi="Times New Roman" w:cs="Times New Roman"/>
-          <w:sz w:val="24"/>
-          <w:szCs w:val="24"/>
-        </w:rPr>
-      </w:pPr>
-    </w:p>
-    <w:p>
-      <w:pPr>
-        <w:ind w:left="708"/>
-        <w:rPr>
-          <w:rFonts w:ascii="Times New Roman" w:hAnsi="Times New Roman" w:cs="Times New Roman"/>
-          <w:i/>
-          <w:iCs/>
-          <w:sz w:val="24"/>
-          <w:szCs w:val="24"/>
-        </w:rPr>
-      </w:pPr>
-      <w:r>
-        <w:rPr>
-          <w:rFonts w:ascii="Times New Roman" w:hAnsi="Times New Roman" w:cs="Times New Roman"/>
-          <w:i/>
-          <w:iCs/>
-          <w:sz w:val="24"/>
-          <w:szCs w:val="24"/>
-        </w:rPr>
-        <w:t>5. Ejecuten el programa. ¿Qué funcionalidades ofrece? ¿Qué hace actualmente? ¿Por</w:t>
-      </w:r>
-    </w:p>
-    <w:p>
-      <w:pPr>
-        <w:ind w:left="708"/>
-        <w:rPr>
-          <w:rFonts w:ascii="Times New Roman" w:hAnsi="Times New Roman" w:cs="Times New Roman"/>
-          <w:i/>
-          <w:iCs/>
-          <w:sz w:val="24"/>
-          <w:szCs w:val="24"/>
-        </w:rPr>
-      </w:pPr>
-      <w:r>
-        <w:rPr>
-          <w:rFonts w:ascii="Times New Roman" w:hAnsi="Times New Roman" w:cs="Times New Roman"/>
-          <w:i/>
-          <w:iCs/>
-          <w:sz w:val="24"/>
-          <w:szCs w:val="24"/>
-        </w:rPr>
         <w:t>qué?</w:t>
       </w:r>
     </w:p>
@@ -1547,16 +1413,14 @@
         </w:rPr>
         <w:t xml:space="preserve">un botón llamado Tic-tac el cual todavía no </w:t>
       </w:r>
-      <w:proofErr w:type="spellStart"/>
-      <w:r>
-        <w:rPr>
-          <w:rFonts w:ascii="Times New Roman" w:hAnsi="Times New Roman" w:cs="Times New Roman"/>
-          <w:sz w:val="24"/>
-          <w:szCs w:val="24"/>
-        </w:rPr>
-        <w:t>esta</w:t>
-      </w:r>
-      <w:proofErr w:type="spellEnd"/>
+      <w:r>
+        <w:rPr>
+          <w:rFonts w:ascii="Times New Roman" w:hAnsi="Times New Roman" w:cs="Times New Roman"/>
+          <w:sz w:val="24"/>
+          <w:szCs w:val="24"/>
+        </w:rPr>
+        <w:t>está</w:t>
+      </w:r>
       <w:r>
         <w:rPr>
           <w:rFonts w:ascii="Times New Roman" w:hAnsi="Times New Roman" w:cs="Times New Roman"/>
@@ -1697,51 +1561,7 @@
           <w:sz w:val="24"/>
           <w:szCs w:val="24"/>
         </w:rPr>
-        <w:t xml:space="preserve">1. Consulte el significado de las palabras </w:t>
-      </w:r>
-      <w:proofErr w:type="spellStart"/>
-      <w:r>
-        <w:rPr>
-          <w:rFonts w:ascii="Times New Roman" w:hAnsi="Times New Roman" w:cs="Times New Roman"/>
-          <w:i/>
-          <w:iCs/>
-          <w:sz w:val="24"/>
-          <w:szCs w:val="24"/>
-        </w:rPr>
-        <w:t>package</w:t>
-      </w:r>
-      <w:proofErr w:type="spellEnd"/>
-      <w:r>
-        <w:rPr>
-          <w:rFonts w:ascii="Times New Roman" w:hAnsi="Times New Roman" w:cs="Times New Roman"/>
-          <w:i/>
-          <w:iCs/>
-          <w:sz w:val="24"/>
-          <w:szCs w:val="24"/>
-        </w:rPr>
-        <w:t xml:space="preserve"> e </w:t>
-      </w:r>
-      <w:proofErr w:type="spellStart"/>
-      <w:r>
-        <w:rPr>
-          <w:rFonts w:ascii="Times New Roman" w:hAnsi="Times New Roman" w:cs="Times New Roman"/>
-          <w:i/>
-          <w:iCs/>
-          <w:sz w:val="24"/>
-          <w:szCs w:val="24"/>
-        </w:rPr>
-        <w:t>import</w:t>
-      </w:r>
-      <w:proofErr w:type="spellEnd"/>
-      <w:r>
-        <w:rPr>
-          <w:rFonts w:ascii="Times New Roman" w:hAnsi="Times New Roman" w:cs="Times New Roman"/>
-          <w:i/>
-          <w:iCs/>
-          <w:sz w:val="24"/>
-          <w:szCs w:val="24"/>
-        </w:rPr>
-        <w:t xml:space="preserve"> de java. ¿Qué es un</w:t>
+        <w:t>1. Consulte el significado de las palabras package e import de java. ¿Qué es un</w:t>
       </w:r>
     </w:p>
     <w:p>
@@ -1936,18 +1756,24 @@
           <w:sz w:val="24"/>
           <w:szCs w:val="24"/>
         </w:rPr>
-        <w:t xml:space="preserve">En este programa, se hace uso de </w:t>
-      </w:r>
-      <w:proofErr w:type="spellStart"/>
-      <w:r>
-        <w:rPr>
-          <w:rFonts w:ascii="Times New Roman" w:hAnsi="Times New Roman" w:cs="Times New Roman"/>
-          <w:sz w:val="24"/>
-          <w:szCs w:val="24"/>
-        </w:rPr>
-        <w:t>import</w:t>
-      </w:r>
-      <w:proofErr w:type="spellEnd"/>
+        <w:t xml:space="preserve">En este programa, se hace uso de import </w:t>
+      </w:r>
+      <w:r>
+        <w:rPr>
+          <w:rFonts w:ascii="Times New Roman" w:hAnsi="Times New Roman" w:cs="Times New Roman"/>
+          <w:sz w:val="24"/>
+          <w:szCs w:val="24"/>
+        </w:rPr>
+        <w:t>para importar los siguientes paquetes</w:t>
+      </w:r>
+      <w:r>
+        <w:rPr>
+          <w:rFonts w:ascii="Times New Roman" w:hAnsi="Times New Roman" w:cs="Times New Roman"/>
+          <w:sz w:val="24"/>
+          <w:szCs w:val="24"/>
+        </w:rPr>
+        <w:t xml:space="preserve"> en la clase CityGUI</w:t>
+      </w:r>
       <w:r>
         <w:rPr>
           <w:rFonts w:ascii="Times New Roman" w:hAnsi="Times New Roman" w:cs="Times New Roman"/>
@@ -1962,59 +1788,7 @@
           <w:sz w:val="24"/>
           <w:szCs w:val="24"/>
         </w:rPr>
-        <w:t>para importar los siguientes paquetes</w:t>
-      </w:r>
-      <w:r>
-        <w:rPr>
-          <w:rFonts w:ascii="Times New Roman" w:hAnsi="Times New Roman" w:cs="Times New Roman"/>
-          <w:sz w:val="24"/>
-          <w:szCs w:val="24"/>
-        </w:rPr>
-        <w:t xml:space="preserve"> en la clase </w:t>
-      </w:r>
-      <w:proofErr w:type="spellStart"/>
-      <w:r>
-        <w:rPr>
-          <w:rFonts w:ascii="Times New Roman" w:hAnsi="Times New Roman" w:cs="Times New Roman"/>
-          <w:sz w:val="24"/>
-          <w:szCs w:val="24"/>
-        </w:rPr>
-        <w:t>CityGUI</w:t>
-      </w:r>
-      <w:proofErr w:type="spellEnd"/>
-      <w:r>
-        <w:rPr>
-          <w:rFonts w:ascii="Times New Roman" w:hAnsi="Times New Roman" w:cs="Times New Roman"/>
-          <w:sz w:val="24"/>
-          <w:szCs w:val="24"/>
-        </w:rPr>
-        <w:t xml:space="preserve"> </w:t>
-      </w:r>
-      <w:r>
-        <w:rPr>
-          <w:rFonts w:ascii="Times New Roman" w:hAnsi="Times New Roman" w:cs="Times New Roman"/>
-          <w:sz w:val="24"/>
-          <w:szCs w:val="24"/>
-        </w:rPr>
-        <w:t xml:space="preserve">, un ejemplo de estos paquetes importados es el paquete </w:t>
-      </w:r>
-      <w:proofErr w:type="spellStart"/>
-      <w:r>
-        <w:rPr>
-          <w:rFonts w:ascii="Times New Roman" w:hAnsi="Times New Roman" w:cs="Times New Roman"/>
-          <w:sz w:val="24"/>
-          <w:szCs w:val="24"/>
-        </w:rPr>
-        <w:t>domain</w:t>
-      </w:r>
-      <w:proofErr w:type="spellEnd"/>
-      <w:r>
-        <w:rPr>
-          <w:rFonts w:ascii="Times New Roman" w:hAnsi="Times New Roman" w:cs="Times New Roman"/>
-          <w:sz w:val="24"/>
-          <w:szCs w:val="24"/>
-        </w:rPr>
-        <w:t xml:space="preserve"> que es, como se dijo anteriormente, el </w:t>
+        <w:t xml:space="preserve">, un ejemplo de estos paquetes importados es el paquete domain que es, como se dijo anteriormente, el </w:t>
       </w:r>
       <w:r>
         <w:rPr>
@@ -2435,43 +2209,7 @@
           <w:sz w:val="24"/>
           <w:szCs w:val="24"/>
         </w:rPr>
-        <w:t xml:space="preserve"> clase </w:t>
-      </w:r>
-      <w:proofErr w:type="spellStart"/>
-      <w:r>
-        <w:rPr>
-          <w:rFonts w:ascii="Times New Roman" w:hAnsi="Times New Roman" w:cs="Times New Roman"/>
-          <w:sz w:val="24"/>
-          <w:szCs w:val="24"/>
-        </w:rPr>
-        <w:t>Person</w:t>
-      </w:r>
-      <w:proofErr w:type="spellEnd"/>
-      <w:r>
-        <w:rPr>
-          <w:rFonts w:ascii="Times New Roman" w:hAnsi="Times New Roman" w:cs="Times New Roman"/>
-          <w:sz w:val="24"/>
-          <w:szCs w:val="24"/>
-        </w:rPr>
-        <w:t xml:space="preserve"> y la interfaz </w:t>
-      </w:r>
-      <w:proofErr w:type="spellStart"/>
-      <w:r>
-        <w:rPr>
-          <w:rFonts w:ascii="Times New Roman" w:hAnsi="Times New Roman" w:cs="Times New Roman"/>
-          <w:sz w:val="24"/>
-          <w:szCs w:val="24"/>
-        </w:rPr>
-        <w:t>item</w:t>
-      </w:r>
-      <w:proofErr w:type="spellEnd"/>
-      <w:r>
-        <w:rPr>
-          <w:rFonts w:ascii="Times New Roman" w:hAnsi="Times New Roman" w:cs="Times New Roman"/>
-          <w:sz w:val="24"/>
-          <w:szCs w:val="24"/>
-        </w:rPr>
-        <w:t>.</w:t>
+        <w:t xml:space="preserve"> clase Person y la interfaz item.</w:t>
       </w:r>
     </w:p>
     <w:p>
@@ -2719,43 +2457,15 @@
           <w:sz w:val="24"/>
           <w:szCs w:val="24"/>
         </w:rPr>
-        <w:t>(</w:t>
-      </w:r>
-      <w:proofErr w:type="spellStart"/>
-      <w:r>
-        <w:rPr>
-          <w:rFonts w:ascii="Times New Roman" w:hAnsi="Times New Roman" w:cs="Times New Roman"/>
-          <w:sz w:val="24"/>
-          <w:szCs w:val="24"/>
-        </w:rPr>
-        <w:t>presentation</w:t>
-      </w:r>
-      <w:proofErr w:type="spellEnd"/>
-      <w:r>
-        <w:rPr>
-          <w:rFonts w:ascii="Times New Roman" w:hAnsi="Times New Roman" w:cs="Times New Roman"/>
-          <w:sz w:val="24"/>
-          <w:szCs w:val="24"/>
-        </w:rPr>
-        <w:t>) ni del paquete de la lógica y uso de objetos abstractos (</w:t>
-      </w:r>
-      <w:proofErr w:type="spellStart"/>
-      <w:r>
-        <w:rPr>
-          <w:rFonts w:ascii="Times New Roman" w:hAnsi="Times New Roman" w:cs="Times New Roman"/>
-          <w:sz w:val="24"/>
-          <w:szCs w:val="24"/>
-        </w:rPr>
-        <w:t>domain</w:t>
-      </w:r>
-      <w:proofErr w:type="spellEnd"/>
-      <w:r>
-        <w:rPr>
-          <w:rFonts w:ascii="Times New Roman" w:hAnsi="Times New Roman" w:cs="Times New Roman"/>
-          <w:sz w:val="24"/>
-          <w:szCs w:val="24"/>
-        </w:rPr>
-        <w:t>)</w:t>
+        <w:t>(presentation</w:t>
+      </w:r>
+      <w:r>
+        <w:rPr>
+          <w:rFonts w:ascii="Times New Roman" w:hAnsi="Times New Roman" w:cs="Times New Roman"/>
+          <w:sz w:val="24"/>
+          <w:szCs w:val="24"/>
+        </w:rPr>
+        <w:t>) ni del paquete de la lógica y uso de objetos abstractos (domain)</w:t>
       </w:r>
       <w:r>
         <w:rPr>
@@ -2796,25 +2506,7 @@
           <w:sz w:val="24"/>
           <w:szCs w:val="24"/>
         </w:rPr>
-        <w:t xml:space="preserve"> ya que está conectada a todos los aspectos del paquete </w:t>
-      </w:r>
-      <w:proofErr w:type="spellStart"/>
-      <w:r>
-        <w:rPr>
-          <w:rFonts w:ascii="Times New Roman" w:hAnsi="Times New Roman" w:cs="Times New Roman"/>
-          <w:sz w:val="24"/>
-          <w:szCs w:val="24"/>
-        </w:rPr>
-        <w:t>domain</w:t>
-      </w:r>
-      <w:proofErr w:type="spellEnd"/>
-      <w:r>
-        <w:rPr>
-          <w:rFonts w:ascii="Times New Roman" w:hAnsi="Times New Roman" w:cs="Times New Roman"/>
-          <w:sz w:val="24"/>
-          <w:szCs w:val="24"/>
-        </w:rPr>
-        <w:t xml:space="preserve"> </w:t>
+        <w:t xml:space="preserve"> ya que está conectada a todos los aspectos del paquete domain </w:t>
       </w:r>
       <w:r>
         <w:rPr>
@@ -3032,98 +2724,16 @@
           <w:sz w:val="24"/>
           <w:szCs w:val="24"/>
         </w:rPr>
-        <w:t xml:space="preserve">a clase </w:t>
-      </w:r>
-      <w:proofErr w:type="spellStart"/>
-      <w:r>
-        <w:rPr>
-          <w:rFonts w:ascii="Times New Roman" w:hAnsi="Times New Roman" w:cs="Times New Roman"/>
-          <w:sz w:val="24"/>
-          <w:szCs w:val="24"/>
-        </w:rPr>
-        <w:t>Person</w:t>
-      </w:r>
-      <w:proofErr w:type="spellEnd"/>
-      <w:r>
-        <w:rPr>
-          <w:rFonts w:ascii="Times New Roman" w:hAnsi="Times New Roman" w:cs="Times New Roman"/>
-          <w:sz w:val="24"/>
-          <w:szCs w:val="24"/>
-        </w:rPr>
-        <w:t xml:space="preserve"> implementa la interfaz </w:t>
-      </w:r>
-      <w:proofErr w:type="spellStart"/>
-      <w:r>
-        <w:rPr>
-          <w:rFonts w:ascii="Times New Roman" w:hAnsi="Times New Roman" w:cs="Times New Roman"/>
-          <w:sz w:val="24"/>
-          <w:szCs w:val="24"/>
-        </w:rPr>
-        <w:t>Item</w:t>
-      </w:r>
-      <w:proofErr w:type="spellEnd"/>
-      <w:r>
-        <w:rPr>
-          <w:rFonts w:ascii="Times New Roman" w:hAnsi="Times New Roman" w:cs="Times New Roman"/>
-          <w:sz w:val="24"/>
-          <w:szCs w:val="24"/>
-        </w:rPr>
-        <w:t xml:space="preserve">, los objetos de tipo </w:t>
-      </w:r>
-      <w:proofErr w:type="spellStart"/>
-      <w:r>
-        <w:rPr>
-          <w:rFonts w:ascii="Times New Roman" w:hAnsi="Times New Roman" w:cs="Times New Roman"/>
-          <w:sz w:val="24"/>
-          <w:szCs w:val="24"/>
-        </w:rPr>
-        <w:t>Person</w:t>
-      </w:r>
-      <w:proofErr w:type="spellEnd"/>
-      <w:r>
-        <w:rPr>
-          <w:rFonts w:ascii="Times New Roman" w:hAnsi="Times New Roman" w:cs="Times New Roman"/>
-          <w:sz w:val="24"/>
-          <w:szCs w:val="24"/>
-        </w:rPr>
-        <w:t xml:space="preserve"> pueden ser almacenados dentro </w:t>
-      </w:r>
-      <w:proofErr w:type="spellStart"/>
-      <w:r>
-        <w:rPr>
-          <w:rFonts w:ascii="Times New Roman" w:hAnsi="Times New Roman" w:cs="Times New Roman"/>
-          <w:sz w:val="24"/>
-          <w:szCs w:val="24"/>
-        </w:rPr>
-        <w:t xml:space="preserve">de </w:t>
-      </w:r>
-      <w:r>
-        <w:rPr>
-          <w:rFonts w:ascii="Times New Roman" w:hAnsi="Times New Roman" w:cs="Times New Roman"/>
-          <w:sz w:val="24"/>
-          <w:szCs w:val="24"/>
-        </w:rPr>
-        <w:t>el</w:t>
-      </w:r>
-      <w:proofErr w:type="spellEnd"/>
-      <w:r>
-        <w:rPr>
-          <w:rFonts w:ascii="Times New Roman" w:hAnsi="Times New Roman" w:cs="Times New Roman"/>
-          <w:sz w:val="24"/>
-          <w:szCs w:val="24"/>
-        </w:rPr>
-        <w:t xml:space="preserve"> arreglo. Esto es posible por el principio de polimorfismo, el cual permite que una referencia de tipo </w:t>
-      </w:r>
-      <w:proofErr w:type="spellStart"/>
-      <w:r>
-        <w:rPr>
-          <w:rFonts w:ascii="Times New Roman" w:hAnsi="Times New Roman" w:cs="Times New Roman"/>
-          <w:sz w:val="24"/>
-          <w:szCs w:val="24"/>
-        </w:rPr>
-        <w:t>Item</w:t>
-      </w:r>
-      <w:proofErr w:type="spellEnd"/>
+        <w:t xml:space="preserve">a clase Person implementa la interfaz Item, los objetos de tipo Person pueden ser almacenados dentro de </w:t>
+      </w:r>
+      <w:r>
+        <w:rPr>
+          <w:rFonts w:ascii="Times New Roman" w:hAnsi="Times New Roman" w:cs="Times New Roman"/>
+          <w:sz w:val="24"/>
+          <w:szCs w:val="24"/>
+        </w:rPr>
+        <w:t>el arreglo. Esto es posible por el principio de polimorfismo, el cual permite que una referencia de tipo Item</w:t>
+      </w:r>
       <w:r>
         <w:rPr>
           <w:rFonts w:ascii="Times New Roman" w:hAnsi="Times New Roman" w:cs="Times New Roman"/>
@@ -3160,29 +2770,7 @@
           <w:sz w:val="24"/>
           <w:szCs w:val="24"/>
         </w:rPr>
-        <w:t xml:space="preserve">2. Estudie el código asociado a la clase </w:t>
-      </w:r>
-      <w:proofErr w:type="spellStart"/>
-      <w:r>
-        <w:rPr>
-          <w:rFonts w:ascii="Times New Roman" w:hAnsi="Times New Roman" w:cs="Times New Roman"/>
-          <w:i/>
-          <w:iCs/>
-          <w:sz w:val="24"/>
-          <w:szCs w:val="24"/>
-        </w:rPr>
-        <w:t>Person</w:t>
-      </w:r>
-      <w:proofErr w:type="spellEnd"/>
-      <w:r>
-        <w:rPr>
-          <w:rFonts w:ascii="Times New Roman" w:hAnsi="Times New Roman" w:cs="Times New Roman"/>
-          <w:i/>
-          <w:iCs/>
-          <w:sz w:val="24"/>
-          <w:szCs w:val="24"/>
-        </w:rPr>
-        <w:t>, ¿en qué estado se crea? ¿qué forma</w:t>
+        <w:t>2. Estudie el código asociado a la clase Person, ¿en qué estado se crea? ¿qué forma</w:t>
       </w:r>
     </w:p>
     <w:p>
@@ -3216,27 +2804,15 @@
           <w:szCs w:val="24"/>
         </w:rPr>
       </w:pPr>
-      <w:proofErr w:type="spellStart"/>
-      <w:r>
-        <w:rPr>
-          <w:rFonts w:ascii="Times New Roman" w:hAnsi="Times New Roman" w:cs="Times New Roman"/>
-          <w:i/>
-          <w:iCs/>
-          <w:sz w:val="24"/>
-          <w:szCs w:val="24"/>
-        </w:rPr>
-        <w:t>Person</w:t>
-      </w:r>
-      <w:proofErr w:type="spellEnd"/>
-      <w:r>
-        <w:rPr>
-          <w:rFonts w:ascii="Times New Roman" w:hAnsi="Times New Roman" w:cs="Times New Roman"/>
-          <w:i/>
-          <w:iCs/>
-          <w:sz w:val="24"/>
-          <w:szCs w:val="24"/>
-        </w:rPr>
-        <w:t>?</w:t>
+      <w:r>
+        <w:rPr>
+          <w:rFonts w:ascii="Times New Roman" w:hAnsi="Times New Roman" w:cs="Times New Roman"/>
+          <w:i/>
+          <w:iCs/>
+          <w:sz w:val="24"/>
+          <w:szCs w:val="24"/>
+        </w:rPr>
+        <w:t>Person?</w:t>
       </w:r>
       <w:r>
         <w:rPr>
@@ -3271,18 +2847,8 @@
           <w:sz w:val="24"/>
           <w:szCs w:val="24"/>
         </w:rPr>
-        <w:t>“</w:t>
-      </w:r>
-      <w:proofErr w:type="spellStart"/>
-      <w:r>
-        <w:rPr>
-          <w:rFonts w:ascii="Times New Roman" w:hAnsi="Times New Roman" w:cs="Times New Roman"/>
-          <w:sz w:val="24"/>
-          <w:szCs w:val="24"/>
-        </w:rPr>
-        <w:t>dissatisfied</w:t>
-      </w:r>
-      <w:proofErr w:type="spellEnd"/>
+        <w:t>“dissatisfied</w:t>
+      </w:r>
       <w:r>
         <w:rPr>
           <w:rFonts w:ascii="Times New Roman" w:hAnsi="Times New Roman" w:cs="Times New Roman"/>
@@ -3355,7 +2921,6 @@
         </w:rPr>
         <w:t xml:space="preserve"> ya que esa es la forma predeterminada de la interfaz implementada ( </w:t>
       </w:r>
-      <w:proofErr w:type="spellStart"/>
       <w:r>
         <w:rPr>
           <w:rFonts w:ascii="Times New Roman" w:hAnsi="Times New Roman" w:cs="Times New Roman"/>
@@ -3370,16 +2935,7 @@
           <w:sz w:val="24"/>
           <w:szCs w:val="24"/>
         </w:rPr>
-        <w:t>tem</w:t>
-      </w:r>
-      <w:proofErr w:type="spellEnd"/>
-      <w:r>
-        <w:rPr>
-          <w:rFonts w:ascii="Times New Roman" w:hAnsi="Times New Roman" w:cs="Times New Roman"/>
-          <w:sz w:val="24"/>
-          <w:szCs w:val="24"/>
-        </w:rPr>
-        <w:t xml:space="preserve">). </w:t>
+        <w:t xml:space="preserve">tem). </w:t>
       </w:r>
       <w:r>
         <w:rPr>
@@ -3420,18 +2976,8 @@
           <w:sz w:val="24"/>
           <w:szCs w:val="24"/>
         </w:rPr>
-        <w:t xml:space="preserve">agente es usada para definir a la clase </w:t>
-      </w:r>
-      <w:proofErr w:type="spellStart"/>
-      <w:r>
-        <w:rPr>
-          <w:rFonts w:ascii="Times New Roman" w:hAnsi="Times New Roman" w:cs="Times New Roman"/>
-          <w:sz w:val="24"/>
-          <w:szCs w:val="24"/>
-        </w:rPr>
-        <w:t>Person</w:t>
-      </w:r>
-      <w:proofErr w:type="spellEnd"/>
+        <w:t>agente es usada para definir a la clase Person</w:t>
+      </w:r>
       <w:r>
         <w:rPr>
           <w:rFonts w:ascii="Times New Roman" w:hAnsi="Times New Roman" w:cs="Times New Roman"/>
@@ -3475,51 +3021,7 @@
           <w:sz w:val="24"/>
           <w:szCs w:val="24"/>
         </w:rPr>
-        <w:t xml:space="preserve">3. </w:t>
-      </w:r>
-      <w:proofErr w:type="spellStart"/>
-      <w:r>
-        <w:rPr>
-          <w:rFonts w:ascii="Times New Roman" w:hAnsi="Times New Roman" w:cs="Times New Roman"/>
-          <w:i/>
-          <w:iCs/>
-          <w:sz w:val="24"/>
-          <w:szCs w:val="24"/>
-        </w:rPr>
-        <w:t>Person</w:t>
-      </w:r>
-      <w:proofErr w:type="spellEnd"/>
-      <w:r>
-        <w:rPr>
-          <w:rFonts w:ascii="Times New Roman" w:hAnsi="Times New Roman" w:cs="Times New Roman"/>
-          <w:i/>
-          <w:iCs/>
-          <w:sz w:val="24"/>
-          <w:szCs w:val="24"/>
-        </w:rPr>
-        <w:t xml:space="preserve"> por ser un </w:t>
-      </w:r>
-      <w:proofErr w:type="spellStart"/>
-      <w:r>
-        <w:rPr>
-          <w:rFonts w:ascii="Times New Roman" w:hAnsi="Times New Roman" w:cs="Times New Roman"/>
-          <w:i/>
-          <w:iCs/>
-          <w:sz w:val="24"/>
-          <w:szCs w:val="24"/>
-        </w:rPr>
-        <w:t>Agent</w:t>
-      </w:r>
-      <w:proofErr w:type="spellEnd"/>
-      <w:r>
-        <w:rPr>
-          <w:rFonts w:ascii="Times New Roman" w:hAnsi="Times New Roman" w:cs="Times New Roman"/>
-          <w:i/>
-          <w:iCs/>
-          <w:sz w:val="24"/>
-          <w:szCs w:val="24"/>
-        </w:rPr>
-        <w:t>, ¿qué atributos tiene? ¿qué puede hacer (métodos)? ¿qué</w:t>
+        <w:t>3. Person por ser un Agent, ¿qué atributos tiene? ¿qué puede hacer (métodos)? ¿qué</w:t>
       </w:r>
     </w:p>
     <w:p>
@@ -3588,72 +3090,8 @@
           <w:sz w:val="24"/>
           <w:szCs w:val="24"/>
         </w:rPr>
-        <w:t xml:space="preserve">Por ser un </w:t>
-      </w:r>
-      <w:proofErr w:type="spellStart"/>
-      <w:r>
-        <w:rPr>
-          <w:rFonts w:ascii="Times New Roman" w:hAnsi="Times New Roman" w:cs="Times New Roman"/>
-          <w:sz w:val="24"/>
-          <w:szCs w:val="24"/>
-        </w:rPr>
-        <w:t>Agent</w:t>
-      </w:r>
-      <w:proofErr w:type="spellEnd"/>
-      <w:r>
-        <w:rPr>
-          <w:rFonts w:ascii="Times New Roman" w:hAnsi="Times New Roman" w:cs="Times New Roman"/>
-          <w:sz w:val="24"/>
-          <w:szCs w:val="24"/>
-        </w:rPr>
-        <w:t xml:space="preserve">, </w:t>
-      </w:r>
-      <w:proofErr w:type="spellStart"/>
-      <w:r>
-        <w:rPr>
-          <w:rFonts w:ascii="Times New Roman" w:hAnsi="Times New Roman" w:cs="Times New Roman"/>
-          <w:sz w:val="24"/>
-          <w:szCs w:val="24"/>
-        </w:rPr>
-        <w:t>Person</w:t>
-      </w:r>
-      <w:proofErr w:type="spellEnd"/>
-      <w:r>
-        <w:rPr>
-          <w:rFonts w:ascii="Times New Roman" w:hAnsi="Times New Roman" w:cs="Times New Roman"/>
-          <w:sz w:val="24"/>
-          <w:szCs w:val="24"/>
-        </w:rPr>
-        <w:t xml:space="preserve"> tiene los atributos </w:t>
-      </w:r>
-      <w:proofErr w:type="spellStart"/>
-      <w:r>
-        <w:rPr>
-          <w:rFonts w:ascii="Times New Roman" w:hAnsi="Times New Roman" w:cs="Times New Roman"/>
-          <w:sz w:val="24"/>
-          <w:szCs w:val="24"/>
-        </w:rPr>
-        <w:t>state</w:t>
-      </w:r>
-      <w:proofErr w:type="spellEnd"/>
-      <w:r>
-        <w:rPr>
-          <w:rFonts w:ascii="Times New Roman" w:hAnsi="Times New Roman" w:cs="Times New Roman"/>
-          <w:sz w:val="24"/>
-          <w:szCs w:val="24"/>
-        </w:rPr>
-        <w:t xml:space="preserve">, </w:t>
-      </w:r>
-      <w:proofErr w:type="spellStart"/>
-      <w:r>
-        <w:rPr>
-          <w:rFonts w:ascii="Times New Roman" w:hAnsi="Times New Roman" w:cs="Times New Roman"/>
-          <w:sz w:val="24"/>
-          <w:szCs w:val="24"/>
-        </w:rPr>
-        <w:t>steps</w:t>
-      </w:r>
-      <w:proofErr w:type="spellEnd"/>
+        <w:t>Por ser un Agent, Person tiene los atributos state, steps</w:t>
+      </w:r>
       <w:r>
         <w:rPr>
           <w:rFonts w:ascii="Times New Roman" w:hAnsi="Times New Roman" w:cs="Times New Roman"/>
@@ -3668,36 +3106,375 @@
           <w:sz w:val="24"/>
           <w:szCs w:val="24"/>
         </w:rPr>
-        <w:t xml:space="preserve">unos atributos tipo </w:t>
-      </w:r>
-      <w:proofErr w:type="spellStart"/>
-      <w:r>
-        <w:rPr>
-          <w:rFonts w:ascii="Times New Roman" w:hAnsi="Times New Roman" w:cs="Times New Roman"/>
-          <w:sz w:val="24"/>
-          <w:szCs w:val="24"/>
-        </w:rPr>
-        <w:t>char</w:t>
-      </w:r>
-      <w:proofErr w:type="spellEnd"/>
-      <w:r>
-        <w:rPr>
-          <w:rFonts w:ascii="Times New Roman" w:hAnsi="Times New Roman" w:cs="Times New Roman"/>
-          <w:sz w:val="24"/>
-          <w:szCs w:val="24"/>
-        </w:rPr>
-        <w:t xml:space="preserve"> que no pueden ser modificados que son las definiciones de los posibles estados que puede tener un objeto </w:t>
-      </w:r>
-      <w:proofErr w:type="spellStart"/>
-      <w:r>
-        <w:rPr>
-          <w:rFonts w:ascii="Times New Roman" w:hAnsi="Times New Roman" w:cs="Times New Roman"/>
-          <w:sz w:val="24"/>
-          <w:szCs w:val="24"/>
-        </w:rPr>
-        <w:t>Agent</w:t>
-      </w:r>
-      <w:proofErr w:type="spellEnd"/>
+        <w:t>unos atributos tipo char que no pueden ser modificados que son las definiciones de los posibles estados que puede tener un objeto Agent.</w:t>
+      </w:r>
+      <w:r>
+        <w:rPr>
+          <w:rFonts w:ascii="Times New Roman" w:hAnsi="Times New Roman" w:cs="Times New Roman"/>
+          <w:sz w:val="24"/>
+          <w:szCs w:val="24"/>
+        </w:rPr>
+        <w:t xml:space="preserve"> </w:t>
+      </w:r>
+      <w:r>
+        <w:rPr>
+          <w:rFonts w:ascii="Times New Roman" w:hAnsi="Times New Roman" w:cs="Times New Roman"/>
+          <w:sz w:val="24"/>
+          <w:szCs w:val="24"/>
+        </w:rPr>
+        <w:t xml:space="preserve">Debido a la herencia de </w:t>
+      </w:r>
+      <w:r>
+        <w:rPr>
+          <w:rFonts w:ascii="Times New Roman" w:hAnsi="Times New Roman" w:cs="Times New Roman"/>
+          <w:sz w:val="24"/>
+          <w:szCs w:val="24"/>
+        </w:rPr>
+        <w:t>métodos, Person</w:t>
+      </w:r>
+      <w:r>
+        <w:rPr>
+          <w:rFonts w:ascii="Times New Roman" w:hAnsi="Times New Roman" w:cs="Times New Roman"/>
+          <w:sz w:val="24"/>
+          <w:szCs w:val="24"/>
+        </w:rPr>
+        <w:t xml:space="preserve"> puede </w:t>
+      </w:r>
+      <w:r>
+        <w:rPr>
+          <w:rFonts w:ascii="Times New Roman" w:hAnsi="Times New Roman" w:cs="Times New Roman"/>
+          <w:sz w:val="24"/>
+          <w:szCs w:val="24"/>
+        </w:rPr>
+        <w:t xml:space="preserve">aumentar su cantidad de pasos y </w:t>
+      </w:r>
+      <w:r>
+        <w:rPr>
+          <w:rFonts w:ascii="Times New Roman" w:hAnsi="Times New Roman" w:cs="Times New Roman"/>
+          <w:sz w:val="24"/>
+          <w:szCs w:val="24"/>
+        </w:rPr>
+        <w:t>devolverla, verificar su estado de ánimo, saber si está feliz, indiferente o insatisfecho.</w:t>
+      </w:r>
+    </w:p>
+    <w:p>
+      <w:pPr>
+        <w:rPr>
+          <w:rFonts w:ascii="Times New Roman" w:hAnsi="Times New Roman" w:cs="Times New Roman"/>
+          <w:sz w:val="24"/>
+          <w:szCs w:val="24"/>
+        </w:rPr>
+      </w:pPr>
+      <w:r>
+        <w:rPr>
+          <w:rFonts w:ascii="Times New Roman" w:hAnsi="Times New Roman" w:cs="Times New Roman"/>
+          <w:sz w:val="24"/>
+          <w:szCs w:val="24"/>
+        </w:rPr>
+        <w:t>Person decide decidir su estado de ánimo de forma diferente mediante un cálculo relacionado a su cantidad de pasos,</w:t>
+      </w:r>
+      <w:r>
+        <w:rPr>
+          <w:rFonts w:ascii="Times New Roman" w:hAnsi="Times New Roman" w:cs="Times New Roman"/>
+          <w:sz w:val="24"/>
+          <w:szCs w:val="24"/>
+        </w:rPr>
+        <w:t xml:space="preserve"> también decide </w:t>
+      </w:r>
+      <w:r>
+        <w:rPr>
+          <w:rFonts w:ascii="Times New Roman" w:hAnsi="Times New Roman" w:cs="Times New Roman"/>
+          <w:sz w:val="24"/>
+          <w:szCs w:val="24"/>
+        </w:rPr>
+        <w:t>establecer su color cuando se construye de forma predeterminada azul</w:t>
+      </w:r>
+      <w:r>
+        <w:rPr>
+          <w:rFonts w:ascii="Times New Roman" w:hAnsi="Times New Roman" w:cs="Times New Roman"/>
+          <w:sz w:val="24"/>
+          <w:szCs w:val="24"/>
+        </w:rPr>
+        <w:t>,</w:t>
+      </w:r>
+      <w:r>
+        <w:rPr>
+          <w:rFonts w:ascii="Times New Roman" w:hAnsi="Times New Roman" w:cs="Times New Roman"/>
+          <w:sz w:val="24"/>
+          <w:szCs w:val="24"/>
+        </w:rPr>
+        <w:t xml:space="preserve"> </w:t>
+      </w:r>
+      <w:r>
+        <w:rPr>
+          <w:rFonts w:ascii="Times New Roman" w:hAnsi="Times New Roman" w:cs="Times New Roman"/>
+          <w:sz w:val="24"/>
+          <w:szCs w:val="24"/>
+        </w:rPr>
+        <w:t xml:space="preserve">usar un sistema de ubicación mediante </w:t>
+      </w:r>
+      <w:r>
+        <w:rPr>
+          <w:rFonts w:ascii="Times New Roman" w:hAnsi="Times New Roman" w:cs="Times New Roman"/>
+          <w:sz w:val="24"/>
+          <w:szCs w:val="24"/>
+        </w:rPr>
+        <w:t>filas y columnas</w:t>
+      </w:r>
+      <w:r>
+        <w:rPr>
+          <w:rFonts w:ascii="Times New Roman" w:hAnsi="Times New Roman" w:cs="Times New Roman"/>
+          <w:sz w:val="24"/>
+          <w:szCs w:val="24"/>
+        </w:rPr>
+        <w:t xml:space="preserve">, y </w:t>
+      </w:r>
+      <w:r>
+        <w:rPr>
+          <w:rFonts w:ascii="Times New Roman" w:hAnsi="Times New Roman" w:cs="Times New Roman"/>
+          <w:sz w:val="24"/>
+          <w:szCs w:val="24"/>
+        </w:rPr>
+        <w:t>ser parte de una ciudad.</w:t>
+      </w:r>
+    </w:p>
+    <w:p>
+      <w:pPr>
+        <w:rPr>
+          <w:rFonts w:ascii="Times New Roman" w:hAnsi="Times New Roman" w:cs="Times New Roman"/>
+          <w:sz w:val="24"/>
+          <w:szCs w:val="24"/>
+        </w:rPr>
+      </w:pPr>
+    </w:p>
+    <w:p>
+      <w:pPr>
+        <w:rPr>
+          <w:rFonts w:ascii="Times New Roman" w:hAnsi="Times New Roman" w:cs="Times New Roman"/>
+          <w:i/>
+          <w:iCs/>
+          <w:sz w:val="24"/>
+          <w:szCs w:val="24"/>
+        </w:rPr>
+      </w:pPr>
+      <w:r>
+        <w:rPr>
+          <w:rFonts w:ascii="Times New Roman" w:hAnsi="Times New Roman" w:cs="Times New Roman"/>
+          <w:i/>
+          <w:iCs/>
+          <w:sz w:val="24"/>
+          <w:szCs w:val="24"/>
+        </w:rPr>
+        <w:t>4. Por comportarse como un Item, ¿qué sabe hacer? ¿qué decide hacer distinto? ¿qué</w:t>
+      </w:r>
+    </w:p>
+    <w:p>
+      <w:pPr>
+        <w:rPr>
+          <w:rFonts w:ascii="Times New Roman" w:hAnsi="Times New Roman" w:cs="Times New Roman"/>
+          <w:i/>
+          <w:iCs/>
+          <w:sz w:val="24"/>
+          <w:szCs w:val="24"/>
+        </w:rPr>
+      </w:pPr>
+      <w:r>
+        <w:rPr>
+          <w:rFonts w:ascii="Times New Roman" w:hAnsi="Times New Roman" w:cs="Times New Roman"/>
+          <w:i/>
+          <w:iCs/>
+          <w:sz w:val="24"/>
+          <w:szCs w:val="24"/>
+        </w:rPr>
+        <w:t>no puede hacer distinto? ¿qué debe aprender a hacer? Justifique sus respuestas.</w:t>
+      </w:r>
+    </w:p>
+    <w:p>
+      <w:pPr>
+        <w:rPr>
+          <w:rFonts w:ascii="Times New Roman" w:hAnsi="Times New Roman" w:cs="Times New Roman"/>
+          <w:sz w:val="24"/>
+          <w:szCs w:val="24"/>
+        </w:rPr>
+      </w:pPr>
+      <w:r>
+        <w:rPr>
+          <w:rFonts w:ascii="Times New Roman" w:hAnsi="Times New Roman" w:cs="Times New Roman"/>
+          <w:sz w:val="24"/>
+          <w:szCs w:val="24"/>
+        </w:rPr>
+        <w:t xml:space="preserve">Por comportarse como un item, </w:t>
+      </w:r>
+      <w:r>
+        <w:rPr>
+          <w:rFonts w:ascii="Times New Roman" w:hAnsi="Times New Roman" w:cs="Times New Roman"/>
+          <w:sz w:val="24"/>
+          <w:szCs w:val="24"/>
+        </w:rPr>
+        <w:t>tiene una forma que está representada con un 1</w:t>
+      </w:r>
+    </w:p>
+    <w:p>
+      <w:pPr>
+        <w:rPr>
+          <w:rFonts w:ascii="Times New Roman" w:hAnsi="Times New Roman" w:cs="Times New Roman"/>
+          <w:i/>
+          <w:iCs/>
+          <w:sz w:val="24"/>
+          <w:szCs w:val="24"/>
+        </w:rPr>
+      </w:pPr>
+      <w:r>
+        <w:rPr>
+          <w:rFonts w:ascii="Times New Roman" w:hAnsi="Times New Roman" w:cs="Times New Roman"/>
+          <w:i/>
+          <w:iCs/>
+          <w:sz w:val="24"/>
+          <w:szCs w:val="24"/>
+        </w:rPr>
+        <w:t xml:space="preserve">5. </w:t>
+      </w:r>
+      <w:r>
+        <w:rPr>
+          <w:rFonts w:ascii="Times New Roman" w:hAnsi="Times New Roman" w:cs="Times New Roman"/>
+          <w:i/>
+          <w:iCs/>
+          <w:sz w:val="24"/>
+          <w:szCs w:val="24"/>
+        </w:rPr>
+        <w:t>De acuerdo con</w:t>
+      </w:r>
+      <w:r>
+        <w:rPr>
+          <w:rFonts w:ascii="Times New Roman" w:hAnsi="Times New Roman" w:cs="Times New Roman"/>
+          <w:i/>
+          <w:iCs/>
+          <w:sz w:val="24"/>
+          <w:szCs w:val="24"/>
+        </w:rPr>
+        <w:t xml:space="preserve"> lo anterior una Person, ¿Cómo actúa (decide+cambia)?</w:t>
+      </w:r>
+    </w:p>
+    <w:p>
+      <w:pPr>
+        <w:rPr>
+          <w:rFonts w:ascii="Times New Roman" w:hAnsi="Times New Roman" w:cs="Times New Roman"/>
+          <w:sz w:val="24"/>
+          <w:szCs w:val="24"/>
+        </w:rPr>
+      </w:pPr>
+      <w:r>
+        <w:rPr>
+          <w:rFonts w:ascii="Times New Roman" w:hAnsi="Times New Roman" w:cs="Times New Roman"/>
+          <w:sz w:val="24"/>
+          <w:szCs w:val="24"/>
+        </w:rPr>
+        <w:t xml:space="preserve">La persona actúa respecto a su cantidad de pasos, cuando decide en que estado de ánimo está hace un cálculo </w:t>
+      </w:r>
+      <w:r>
+        <w:rPr>
+          <w:rFonts w:ascii="Times New Roman" w:hAnsi="Times New Roman" w:cs="Times New Roman"/>
+          <w:sz w:val="24"/>
+          <w:szCs w:val="24"/>
+        </w:rPr>
+        <w:t>respecto a estos y cuando cambia aumenta su número de pasos en 1</w:t>
+      </w:r>
+      <w:r>
+        <w:rPr>
+          <w:rFonts w:ascii="Times New Roman" w:hAnsi="Times New Roman" w:cs="Times New Roman"/>
+          <w:sz w:val="24"/>
+          <w:szCs w:val="24"/>
+        </w:rPr>
+        <w:t xml:space="preserve">, sabe retornar que su color es negro </w:t>
+      </w:r>
+      <w:r>
+        <w:rPr>
+          <w:rFonts w:ascii="Times New Roman" w:hAnsi="Times New Roman" w:cs="Times New Roman"/>
+          <w:sz w:val="24"/>
+          <w:szCs w:val="24"/>
+        </w:rPr>
+        <w:t xml:space="preserve">y sabe verificar que está </w:t>
+      </w:r>
+      <w:r>
+        <w:rPr>
+          <w:rFonts w:ascii="Times New Roman" w:hAnsi="Times New Roman" w:cs="Times New Roman"/>
+          <w:sz w:val="24"/>
+          <w:szCs w:val="24"/>
+        </w:rPr>
+        <w:t>activo. La</w:t>
+      </w:r>
+      <w:r>
+        <w:rPr>
+          <w:rFonts w:ascii="Times New Roman" w:hAnsi="Times New Roman" w:cs="Times New Roman"/>
+          <w:sz w:val="24"/>
+          <w:szCs w:val="24"/>
+        </w:rPr>
+        <w:t xml:space="preserve"> clase decide </w:t>
+      </w:r>
+      <w:r>
+        <w:rPr>
+          <w:rFonts w:ascii="Times New Roman" w:hAnsi="Times New Roman" w:cs="Times New Roman"/>
+          <w:sz w:val="24"/>
+          <w:szCs w:val="24"/>
+        </w:rPr>
+        <w:t>plantear su propia forma de decidir</w:t>
+      </w:r>
+      <w:r>
+        <w:rPr>
+          <w:rFonts w:ascii="Times New Roman" w:hAnsi="Times New Roman" w:cs="Times New Roman"/>
+          <w:sz w:val="24"/>
+          <w:szCs w:val="24"/>
+        </w:rPr>
+        <w:t xml:space="preserve"> y cambiar</w:t>
+      </w:r>
+      <w:r>
+        <w:rPr>
+          <w:rFonts w:ascii="Times New Roman" w:hAnsi="Times New Roman" w:cs="Times New Roman"/>
+          <w:sz w:val="24"/>
+          <w:szCs w:val="24"/>
+        </w:rPr>
+        <w:t xml:space="preserve"> su estado de </w:t>
+      </w:r>
+      <w:r>
+        <w:rPr>
+          <w:rFonts w:ascii="Times New Roman" w:hAnsi="Times New Roman" w:cs="Times New Roman"/>
+          <w:sz w:val="24"/>
+          <w:szCs w:val="24"/>
+        </w:rPr>
+        <w:t>ánimo</w:t>
+      </w:r>
+      <w:r>
+        <w:rPr>
+          <w:rFonts w:ascii="Times New Roman" w:hAnsi="Times New Roman" w:cs="Times New Roman"/>
+          <w:sz w:val="24"/>
+          <w:szCs w:val="24"/>
+        </w:rPr>
+        <w:t>, pero no puede decidir</w:t>
+      </w:r>
+      <w:r>
+        <w:rPr>
+          <w:rFonts w:ascii="Times New Roman" w:hAnsi="Times New Roman" w:cs="Times New Roman"/>
+          <w:sz w:val="24"/>
+          <w:szCs w:val="24"/>
+        </w:rPr>
+        <w:t xml:space="preserve"> qué color devuelve </w:t>
+      </w:r>
+      <w:r>
+        <w:rPr>
+          <w:rFonts w:ascii="Times New Roman" w:hAnsi="Times New Roman" w:cs="Times New Roman"/>
+          <w:sz w:val="24"/>
+          <w:szCs w:val="24"/>
+        </w:rPr>
+        <w:t>y de</w:t>
+      </w:r>
+      <w:r>
+        <w:rPr>
+          <w:rFonts w:ascii="Times New Roman" w:hAnsi="Times New Roman" w:cs="Times New Roman"/>
+          <w:sz w:val="24"/>
+          <w:szCs w:val="24"/>
+        </w:rPr>
+        <w:t xml:space="preserve"> qué forma es</w:t>
+      </w:r>
       <w:r>
         <w:rPr>
           <w:rFonts w:ascii="Times New Roman" w:hAnsi="Times New Roman" w:cs="Times New Roman"/>
@@ -3706,503 +3483,6 @@
         </w:rPr>
         <w:t>.</w:t>
       </w:r>
-      <w:r>
-        <w:rPr>
-          <w:rFonts w:ascii="Times New Roman" w:hAnsi="Times New Roman" w:cs="Times New Roman"/>
-          <w:sz w:val="24"/>
-          <w:szCs w:val="24"/>
-        </w:rPr>
-        <w:t xml:space="preserve"> </w:t>
-      </w:r>
-      <w:r>
-        <w:rPr>
-          <w:rFonts w:ascii="Times New Roman" w:hAnsi="Times New Roman" w:cs="Times New Roman"/>
-          <w:sz w:val="24"/>
-          <w:szCs w:val="24"/>
-        </w:rPr>
-        <w:t xml:space="preserve">Debido a la herencia de </w:t>
-      </w:r>
-      <w:r>
-        <w:rPr>
-          <w:rFonts w:ascii="Times New Roman" w:hAnsi="Times New Roman" w:cs="Times New Roman"/>
-          <w:sz w:val="24"/>
-          <w:szCs w:val="24"/>
-        </w:rPr>
-        <w:t xml:space="preserve">métodos, </w:t>
-      </w:r>
-      <w:proofErr w:type="spellStart"/>
-      <w:r>
-        <w:rPr>
-          <w:rFonts w:ascii="Times New Roman" w:hAnsi="Times New Roman" w:cs="Times New Roman"/>
-          <w:sz w:val="24"/>
-          <w:szCs w:val="24"/>
-        </w:rPr>
-        <w:t>Person</w:t>
-      </w:r>
-      <w:proofErr w:type="spellEnd"/>
-      <w:r>
-        <w:rPr>
-          <w:rFonts w:ascii="Times New Roman" w:hAnsi="Times New Roman" w:cs="Times New Roman"/>
-          <w:sz w:val="24"/>
-          <w:szCs w:val="24"/>
-        </w:rPr>
-        <w:t xml:space="preserve"> puede </w:t>
-      </w:r>
-      <w:r>
-        <w:rPr>
-          <w:rFonts w:ascii="Times New Roman" w:hAnsi="Times New Roman" w:cs="Times New Roman"/>
-          <w:sz w:val="24"/>
-          <w:szCs w:val="24"/>
-        </w:rPr>
-        <w:t xml:space="preserve">aumentar su cantidad de pasos y </w:t>
-      </w:r>
-      <w:r>
-        <w:rPr>
-          <w:rFonts w:ascii="Times New Roman" w:hAnsi="Times New Roman" w:cs="Times New Roman"/>
-          <w:sz w:val="24"/>
-          <w:szCs w:val="24"/>
-        </w:rPr>
-        <w:t>devolverla, verificar su estado de ánimo, saber si está feliz, indiferente o insatisfecho.</w:t>
-      </w:r>
-    </w:p>
-    <w:p>
-      <w:pPr>
-        <w:rPr>
-          <w:rFonts w:ascii="Times New Roman" w:hAnsi="Times New Roman" w:cs="Times New Roman"/>
-          <w:sz w:val="24"/>
-          <w:szCs w:val="24"/>
-        </w:rPr>
-      </w:pPr>
-      <w:proofErr w:type="spellStart"/>
-      <w:r>
-        <w:rPr>
-          <w:rFonts w:ascii="Times New Roman" w:hAnsi="Times New Roman" w:cs="Times New Roman"/>
-          <w:sz w:val="24"/>
-          <w:szCs w:val="24"/>
-        </w:rPr>
-        <w:t>Person</w:t>
-      </w:r>
-      <w:proofErr w:type="spellEnd"/>
-      <w:r>
-        <w:rPr>
-          <w:rFonts w:ascii="Times New Roman" w:hAnsi="Times New Roman" w:cs="Times New Roman"/>
-          <w:sz w:val="24"/>
-          <w:szCs w:val="24"/>
-        </w:rPr>
-        <w:t xml:space="preserve"> decide decidir su estado de ánimo de forma diferente mediante un cálculo relacionado a su cantidad de pasos,</w:t>
-      </w:r>
-      <w:r>
-        <w:rPr>
-          <w:rFonts w:ascii="Times New Roman" w:hAnsi="Times New Roman" w:cs="Times New Roman"/>
-          <w:sz w:val="24"/>
-          <w:szCs w:val="24"/>
-        </w:rPr>
-        <w:t xml:space="preserve"> también decide </w:t>
-      </w:r>
-      <w:r>
-        <w:rPr>
-          <w:rFonts w:ascii="Times New Roman" w:hAnsi="Times New Roman" w:cs="Times New Roman"/>
-          <w:sz w:val="24"/>
-          <w:szCs w:val="24"/>
-        </w:rPr>
-        <w:t>establecer su color cuando se construye de forma predeterminada azul</w:t>
-      </w:r>
-      <w:r>
-        <w:rPr>
-          <w:rFonts w:ascii="Times New Roman" w:hAnsi="Times New Roman" w:cs="Times New Roman"/>
-          <w:sz w:val="24"/>
-          <w:szCs w:val="24"/>
-        </w:rPr>
-        <w:t>,</w:t>
-      </w:r>
-      <w:r>
-        <w:rPr>
-          <w:rFonts w:ascii="Times New Roman" w:hAnsi="Times New Roman" w:cs="Times New Roman"/>
-          <w:sz w:val="24"/>
-          <w:szCs w:val="24"/>
-        </w:rPr>
-        <w:t xml:space="preserve"> </w:t>
-      </w:r>
-      <w:r>
-        <w:rPr>
-          <w:rFonts w:ascii="Times New Roman" w:hAnsi="Times New Roman" w:cs="Times New Roman"/>
-          <w:sz w:val="24"/>
-          <w:szCs w:val="24"/>
-        </w:rPr>
-        <w:t xml:space="preserve">usar un sistema de ubicación mediante </w:t>
-      </w:r>
-      <w:r>
-        <w:rPr>
-          <w:rFonts w:ascii="Times New Roman" w:hAnsi="Times New Roman" w:cs="Times New Roman"/>
-          <w:sz w:val="24"/>
-          <w:szCs w:val="24"/>
-        </w:rPr>
-        <w:t>filas y columnas</w:t>
-      </w:r>
-      <w:r>
-        <w:rPr>
-          <w:rFonts w:ascii="Times New Roman" w:hAnsi="Times New Roman" w:cs="Times New Roman"/>
-          <w:sz w:val="24"/>
-          <w:szCs w:val="24"/>
-        </w:rPr>
-        <w:t xml:space="preserve">, y </w:t>
-      </w:r>
-      <w:r>
-        <w:rPr>
-          <w:rFonts w:ascii="Times New Roman" w:hAnsi="Times New Roman" w:cs="Times New Roman"/>
-          <w:sz w:val="24"/>
-          <w:szCs w:val="24"/>
-        </w:rPr>
-        <w:t>ser parte de una ciudad.</w:t>
-      </w:r>
-    </w:p>
-    <w:p>
-      <w:pPr>
-        <w:rPr>
-          <w:rFonts w:ascii="Times New Roman" w:hAnsi="Times New Roman" w:cs="Times New Roman"/>
-          <w:sz w:val="24"/>
-          <w:szCs w:val="24"/>
-        </w:rPr>
-      </w:pPr>
-    </w:p>
-    <w:p>
-      <w:pPr>
-        <w:rPr>
-          <w:rFonts w:ascii="Times New Roman" w:hAnsi="Times New Roman" w:cs="Times New Roman"/>
-          <w:i/>
-          <w:iCs/>
-          <w:sz w:val="24"/>
-          <w:szCs w:val="24"/>
-        </w:rPr>
-      </w:pPr>
-      <w:r>
-        <w:rPr>
-          <w:rFonts w:ascii="Times New Roman" w:hAnsi="Times New Roman" w:cs="Times New Roman"/>
-          <w:i/>
-          <w:iCs/>
-          <w:sz w:val="24"/>
-          <w:szCs w:val="24"/>
-        </w:rPr>
-        <w:t xml:space="preserve">4. Por comportarse como un </w:t>
-      </w:r>
-      <w:proofErr w:type="spellStart"/>
-      <w:r>
-        <w:rPr>
-          <w:rFonts w:ascii="Times New Roman" w:hAnsi="Times New Roman" w:cs="Times New Roman"/>
-          <w:i/>
-          <w:iCs/>
-          <w:sz w:val="24"/>
-          <w:szCs w:val="24"/>
-        </w:rPr>
-        <w:t>Item</w:t>
-      </w:r>
-      <w:proofErr w:type="spellEnd"/>
-      <w:r>
-        <w:rPr>
-          <w:rFonts w:ascii="Times New Roman" w:hAnsi="Times New Roman" w:cs="Times New Roman"/>
-          <w:i/>
-          <w:iCs/>
-          <w:sz w:val="24"/>
-          <w:szCs w:val="24"/>
-        </w:rPr>
-        <w:t>, ¿qué sabe hacer? ¿qué decide hacer distinto? ¿qué</w:t>
-      </w:r>
-    </w:p>
-    <w:p>
-      <w:pPr>
-        <w:rPr>
-          <w:rFonts w:ascii="Times New Roman" w:hAnsi="Times New Roman" w:cs="Times New Roman"/>
-          <w:i/>
-          <w:iCs/>
-          <w:sz w:val="24"/>
-          <w:szCs w:val="24"/>
-        </w:rPr>
-      </w:pPr>
-      <w:r>
-        <w:rPr>
-          <w:rFonts w:ascii="Times New Roman" w:hAnsi="Times New Roman" w:cs="Times New Roman"/>
-          <w:i/>
-          <w:iCs/>
-          <w:sz w:val="24"/>
-          <w:szCs w:val="24"/>
-        </w:rPr>
-        <w:t>no puede hacer distinto? ¿qué debe aprender a hacer? Justifique sus respuestas.</w:t>
-      </w:r>
-    </w:p>
-    <w:p>
-      <w:pPr>
-        <w:rPr>
-          <w:rFonts w:ascii="Times New Roman" w:hAnsi="Times New Roman" w:cs="Times New Roman"/>
-          <w:sz w:val="24"/>
-          <w:szCs w:val="24"/>
-        </w:rPr>
-      </w:pPr>
-      <w:r>
-        <w:rPr>
-          <w:rFonts w:ascii="Times New Roman" w:hAnsi="Times New Roman" w:cs="Times New Roman"/>
-          <w:sz w:val="24"/>
-          <w:szCs w:val="24"/>
-        </w:rPr>
-        <w:t xml:space="preserve">Por comportarse como un </w:t>
-      </w:r>
-      <w:proofErr w:type="spellStart"/>
-      <w:r>
-        <w:rPr>
-          <w:rFonts w:ascii="Times New Roman" w:hAnsi="Times New Roman" w:cs="Times New Roman"/>
-          <w:sz w:val="24"/>
-          <w:szCs w:val="24"/>
-        </w:rPr>
-        <w:t>item</w:t>
-      </w:r>
-      <w:proofErr w:type="spellEnd"/>
-      <w:r>
-        <w:rPr>
-          <w:rFonts w:ascii="Times New Roman" w:hAnsi="Times New Roman" w:cs="Times New Roman"/>
-          <w:sz w:val="24"/>
-          <w:szCs w:val="24"/>
-        </w:rPr>
-        <w:t xml:space="preserve">, </w:t>
-      </w:r>
-      <w:r>
-        <w:rPr>
-          <w:rFonts w:ascii="Times New Roman" w:hAnsi="Times New Roman" w:cs="Times New Roman"/>
-          <w:sz w:val="24"/>
-          <w:szCs w:val="24"/>
-        </w:rPr>
-        <w:t>tiene una forma que está representada con un 1</w:t>
-      </w:r>
-    </w:p>
-    <w:p>
-      <w:pPr>
-        <w:rPr>
-          <w:rFonts w:ascii="Times New Roman" w:hAnsi="Times New Roman" w:cs="Times New Roman"/>
-          <w:i/>
-          <w:iCs/>
-          <w:sz w:val="24"/>
-          <w:szCs w:val="24"/>
-        </w:rPr>
-      </w:pPr>
-      <w:r>
-        <w:rPr>
-          <w:rFonts w:ascii="Times New Roman" w:hAnsi="Times New Roman" w:cs="Times New Roman"/>
-          <w:i/>
-          <w:iCs/>
-          <w:sz w:val="24"/>
-          <w:szCs w:val="24"/>
-        </w:rPr>
-        <w:t xml:space="preserve">5. </w:t>
-      </w:r>
-      <w:r>
-        <w:rPr>
-          <w:rFonts w:ascii="Times New Roman" w:hAnsi="Times New Roman" w:cs="Times New Roman"/>
-          <w:i/>
-          <w:iCs/>
-          <w:sz w:val="24"/>
-          <w:szCs w:val="24"/>
-        </w:rPr>
-        <w:t>De acuerdo con</w:t>
-      </w:r>
-      <w:r>
-        <w:rPr>
-          <w:rFonts w:ascii="Times New Roman" w:hAnsi="Times New Roman" w:cs="Times New Roman"/>
-          <w:i/>
-          <w:iCs/>
-          <w:sz w:val="24"/>
-          <w:szCs w:val="24"/>
-        </w:rPr>
-        <w:t xml:space="preserve"> lo anterior una </w:t>
-      </w:r>
-      <w:proofErr w:type="spellStart"/>
-      <w:r>
-        <w:rPr>
-          <w:rFonts w:ascii="Times New Roman" w:hAnsi="Times New Roman" w:cs="Times New Roman"/>
-          <w:i/>
-          <w:iCs/>
-          <w:sz w:val="24"/>
-          <w:szCs w:val="24"/>
-        </w:rPr>
-        <w:t>Person</w:t>
-      </w:r>
-      <w:proofErr w:type="spellEnd"/>
-      <w:r>
-        <w:rPr>
-          <w:rFonts w:ascii="Times New Roman" w:hAnsi="Times New Roman" w:cs="Times New Roman"/>
-          <w:i/>
-          <w:iCs/>
-          <w:sz w:val="24"/>
-          <w:szCs w:val="24"/>
-        </w:rPr>
-        <w:t>, ¿Cómo actúa (</w:t>
-      </w:r>
-      <w:proofErr w:type="spellStart"/>
-      <w:r>
-        <w:rPr>
-          <w:rFonts w:ascii="Times New Roman" w:hAnsi="Times New Roman" w:cs="Times New Roman"/>
-          <w:i/>
-          <w:iCs/>
-          <w:sz w:val="24"/>
-          <w:szCs w:val="24"/>
-        </w:rPr>
-        <w:t>decide+cambia</w:t>
-      </w:r>
-      <w:proofErr w:type="spellEnd"/>
-      <w:r>
-        <w:rPr>
-          <w:rFonts w:ascii="Times New Roman" w:hAnsi="Times New Roman" w:cs="Times New Roman"/>
-          <w:i/>
-          <w:iCs/>
-          <w:sz w:val="24"/>
-          <w:szCs w:val="24"/>
-        </w:rPr>
-        <w:t>)?</w:t>
-      </w:r>
-    </w:p>
-    <w:p>
-      <w:pPr>
-        <w:rPr>
-          <w:rFonts w:ascii="Times New Roman" w:hAnsi="Times New Roman" w:cs="Times New Roman"/>
-          <w:sz w:val="24"/>
-          <w:szCs w:val="24"/>
-        </w:rPr>
-      </w:pPr>
-      <w:r>
-        <w:rPr>
-          <w:rFonts w:ascii="Times New Roman" w:hAnsi="Times New Roman" w:cs="Times New Roman"/>
-          <w:sz w:val="24"/>
-          <w:szCs w:val="24"/>
-        </w:rPr>
-        <w:t xml:space="preserve">La persona actúa respecto a su cantidad de pasos, cuando decide en </w:t>
-      </w:r>
-      <w:proofErr w:type="spellStart"/>
-      <w:r>
-        <w:rPr>
-          <w:rFonts w:ascii="Times New Roman" w:hAnsi="Times New Roman" w:cs="Times New Roman"/>
-          <w:sz w:val="24"/>
-          <w:szCs w:val="24"/>
-        </w:rPr>
-        <w:t>que</w:t>
-      </w:r>
-      <w:proofErr w:type="spellEnd"/>
-      <w:r>
-        <w:rPr>
-          <w:rFonts w:ascii="Times New Roman" w:hAnsi="Times New Roman" w:cs="Times New Roman"/>
-          <w:sz w:val="24"/>
-          <w:szCs w:val="24"/>
-        </w:rPr>
-        <w:t xml:space="preserve"> estado de ánimo está hace un cálculo </w:t>
-      </w:r>
-      <w:r>
-        <w:rPr>
-          <w:rFonts w:ascii="Times New Roman" w:hAnsi="Times New Roman" w:cs="Times New Roman"/>
-          <w:sz w:val="24"/>
-          <w:szCs w:val="24"/>
-        </w:rPr>
-        <w:t>respecto a estos y cuando cambia aumenta su número de pasos en 1</w:t>
-      </w:r>
-      <w:r>
-        <w:rPr>
-          <w:rFonts w:ascii="Times New Roman" w:hAnsi="Times New Roman" w:cs="Times New Roman"/>
-          <w:sz w:val="24"/>
-          <w:szCs w:val="24"/>
-        </w:rPr>
-        <w:t xml:space="preserve">, sabe retornar que su color es negro </w:t>
-      </w:r>
-      <w:r>
-        <w:rPr>
-          <w:rFonts w:ascii="Times New Roman" w:hAnsi="Times New Roman" w:cs="Times New Roman"/>
-          <w:sz w:val="24"/>
-          <w:szCs w:val="24"/>
-        </w:rPr>
-        <w:t xml:space="preserve">y sabe verificar que está </w:t>
-      </w:r>
-      <w:r>
-        <w:rPr>
-          <w:rFonts w:ascii="Times New Roman" w:hAnsi="Times New Roman" w:cs="Times New Roman"/>
-          <w:sz w:val="24"/>
-          <w:szCs w:val="24"/>
-        </w:rPr>
-        <w:t>activo. La</w:t>
-      </w:r>
-      <w:r>
-        <w:rPr>
-          <w:rFonts w:ascii="Times New Roman" w:hAnsi="Times New Roman" w:cs="Times New Roman"/>
-          <w:sz w:val="24"/>
-          <w:szCs w:val="24"/>
-        </w:rPr>
-        <w:t xml:space="preserve"> clase decide </w:t>
-      </w:r>
-      <w:r>
-        <w:rPr>
-          <w:rFonts w:ascii="Times New Roman" w:hAnsi="Times New Roman" w:cs="Times New Roman"/>
-          <w:sz w:val="24"/>
-          <w:szCs w:val="24"/>
-        </w:rPr>
-        <w:t>plantear su propia forma de decidir</w:t>
-      </w:r>
-      <w:r>
-        <w:rPr>
-          <w:rFonts w:ascii="Times New Roman" w:hAnsi="Times New Roman" w:cs="Times New Roman"/>
-          <w:sz w:val="24"/>
-          <w:szCs w:val="24"/>
-        </w:rPr>
-        <w:t xml:space="preserve"> y cambiar</w:t>
-      </w:r>
-      <w:r>
-        <w:rPr>
-          <w:rFonts w:ascii="Times New Roman" w:hAnsi="Times New Roman" w:cs="Times New Roman"/>
-          <w:sz w:val="24"/>
-          <w:szCs w:val="24"/>
-        </w:rPr>
-        <w:t xml:space="preserve"> su estado de </w:t>
-      </w:r>
-      <w:r>
-        <w:rPr>
-          <w:rFonts w:ascii="Times New Roman" w:hAnsi="Times New Roman" w:cs="Times New Roman"/>
-          <w:sz w:val="24"/>
-          <w:szCs w:val="24"/>
-        </w:rPr>
-        <w:t>ánimo</w:t>
-      </w:r>
-      <w:r>
-        <w:rPr>
-          <w:rFonts w:ascii="Times New Roman" w:hAnsi="Times New Roman" w:cs="Times New Roman"/>
-          <w:sz w:val="24"/>
-          <w:szCs w:val="24"/>
-        </w:rPr>
-        <w:t>, pero no puede decidir</w:t>
-      </w:r>
-      <w:r>
-        <w:rPr>
-          <w:rFonts w:ascii="Times New Roman" w:hAnsi="Times New Roman" w:cs="Times New Roman"/>
-          <w:sz w:val="24"/>
-          <w:szCs w:val="24"/>
-        </w:rPr>
-        <w:t xml:space="preserve"> qué color devuelve </w:t>
-      </w:r>
-      <w:r>
-        <w:rPr>
-          <w:rFonts w:ascii="Times New Roman" w:hAnsi="Times New Roman" w:cs="Times New Roman"/>
-          <w:sz w:val="24"/>
-          <w:szCs w:val="24"/>
-        </w:rPr>
-        <w:t>y de</w:t>
-      </w:r>
-      <w:r>
-        <w:rPr>
-          <w:rFonts w:ascii="Times New Roman" w:hAnsi="Times New Roman" w:cs="Times New Roman"/>
-          <w:sz w:val="24"/>
-          <w:szCs w:val="24"/>
-        </w:rPr>
-        <w:t xml:space="preserve"> qué forma es</w:t>
-      </w:r>
-      <w:r>
-        <w:rPr>
-          <w:rFonts w:ascii="Times New Roman" w:hAnsi="Times New Roman" w:cs="Times New Roman"/>
-          <w:sz w:val="24"/>
-          <w:szCs w:val="24"/>
-        </w:rPr>
-        <w:t>.</w:t>
-      </w:r>
     </w:p>
     <w:p>
       <w:pPr>
@@ -4244,71 +3524,15 @@
           <w:szCs w:val="24"/>
         </w:rPr>
       </w:pPr>
-      <w:proofErr w:type="spellStart"/>
-      <w:r>
-        <w:rPr>
-          <w:rFonts w:ascii="Times New Roman" w:hAnsi="Times New Roman" w:cs="Times New Roman"/>
-          <w:i/>
-          <w:iCs/>
-          <w:sz w:val="24"/>
-          <w:szCs w:val="24"/>
-        </w:rPr>
-        <w:t>adan</w:t>
-      </w:r>
-      <w:proofErr w:type="spellEnd"/>
-      <w:r>
-        <w:rPr>
-          <w:rFonts w:ascii="Times New Roman" w:hAnsi="Times New Roman" w:cs="Times New Roman"/>
-          <w:i/>
-          <w:iCs/>
-          <w:sz w:val="24"/>
-          <w:szCs w:val="24"/>
-        </w:rPr>
-        <w:t xml:space="preserve"> y </w:t>
-      </w:r>
-      <w:proofErr w:type="spellStart"/>
-      <w:r>
-        <w:rPr>
-          <w:rFonts w:ascii="Times New Roman" w:hAnsi="Times New Roman" w:cs="Times New Roman"/>
-          <w:i/>
-          <w:iCs/>
-          <w:sz w:val="24"/>
-          <w:szCs w:val="24"/>
-        </w:rPr>
-        <w:t>eva</w:t>
-      </w:r>
-      <w:proofErr w:type="spellEnd"/>
-      <w:r>
-        <w:rPr>
-          <w:rFonts w:ascii="Times New Roman" w:hAnsi="Times New Roman" w:cs="Times New Roman"/>
-          <w:i/>
-          <w:iCs/>
-          <w:sz w:val="24"/>
-          <w:szCs w:val="24"/>
-        </w:rPr>
-        <w:t xml:space="preserve"> usando el método </w:t>
-      </w:r>
-      <w:proofErr w:type="spellStart"/>
-      <w:r>
-        <w:rPr>
-          <w:rFonts w:ascii="Times New Roman" w:hAnsi="Times New Roman" w:cs="Times New Roman"/>
-          <w:i/>
-          <w:iCs/>
-          <w:sz w:val="24"/>
-          <w:szCs w:val="24"/>
-        </w:rPr>
-        <w:t>someItems</w:t>
-      </w:r>
-      <w:proofErr w:type="spellEnd"/>
-      <w:r>
-        <w:rPr>
-          <w:rFonts w:ascii="Times New Roman" w:hAnsi="Times New Roman" w:cs="Times New Roman"/>
-          <w:i/>
-          <w:iCs/>
-          <w:sz w:val="24"/>
-          <w:szCs w:val="24"/>
-        </w:rPr>
-        <w:t>() . Ejecuten el programa, ¿Qué pasa con</w:t>
+      <w:r>
+        <w:rPr>
+          <w:rFonts w:ascii="Times New Roman" w:hAnsi="Times New Roman" w:cs="Times New Roman"/>
+          <w:i/>
+          <w:iCs/>
+          <w:sz w:val="24"/>
+          <w:szCs w:val="24"/>
+        </w:rPr>
+        <w:t>adan y eva usando el método someItems() . Ejecuten el programa, ¿Qué pasa con</w:t>
       </w:r>
     </w:p>
     <w:p>
@@ -4443,29 +3667,7 @@
           <w:sz w:val="24"/>
           <w:szCs w:val="24"/>
         </w:rPr>
-        <w:t xml:space="preserve">7. Diseñen, construyan y prueben el método llamado </w:t>
-      </w:r>
-      <w:proofErr w:type="spellStart"/>
-      <w:r>
-        <w:rPr>
-          <w:rFonts w:ascii="Times New Roman" w:hAnsi="Times New Roman" w:cs="Times New Roman"/>
-          <w:i/>
-          <w:iCs/>
-          <w:sz w:val="24"/>
-          <w:szCs w:val="24"/>
-        </w:rPr>
-        <w:t>ticTac</w:t>
-      </w:r>
-      <w:proofErr w:type="spellEnd"/>
-      <w:r>
-        <w:rPr>
-          <w:rFonts w:ascii="Times New Roman" w:hAnsi="Times New Roman" w:cs="Times New Roman"/>
-          <w:i/>
-          <w:iCs/>
-          <w:sz w:val="24"/>
-          <w:szCs w:val="24"/>
-        </w:rPr>
-        <w:t>() de la clase City.</w:t>
+        <w:t>7. Diseñen, construyan y prueben el método llamado ticTac() de la clase City.</w:t>
       </w:r>
     </w:p>
     <w:p>
@@ -4560,43 +3762,7 @@
           <w:sz w:val="24"/>
           <w:szCs w:val="24"/>
         </w:rPr>
-        <w:t xml:space="preserve">8. ¿Cómo quedarían </w:t>
-      </w:r>
-      <w:proofErr w:type="spellStart"/>
-      <w:r>
-        <w:rPr>
-          <w:rFonts w:ascii="Times New Roman" w:hAnsi="Times New Roman" w:cs="Times New Roman"/>
-          <w:sz w:val="24"/>
-          <w:szCs w:val="24"/>
-        </w:rPr>
-        <w:t>adan</w:t>
-      </w:r>
-      <w:proofErr w:type="spellEnd"/>
-      <w:r>
-        <w:rPr>
-          <w:rFonts w:ascii="Times New Roman" w:hAnsi="Times New Roman" w:cs="Times New Roman"/>
-          <w:sz w:val="24"/>
-          <w:szCs w:val="24"/>
-        </w:rPr>
-        <w:t xml:space="preserve"> y </w:t>
-      </w:r>
-      <w:proofErr w:type="spellStart"/>
-      <w:r>
-        <w:rPr>
-          <w:rFonts w:ascii="Times New Roman" w:hAnsi="Times New Roman" w:cs="Times New Roman"/>
-          <w:sz w:val="24"/>
-          <w:szCs w:val="24"/>
-        </w:rPr>
-        <w:t>eva</w:t>
-      </w:r>
-      <w:proofErr w:type="spellEnd"/>
-      <w:r>
-        <w:rPr>
-          <w:rFonts w:ascii="Times New Roman" w:hAnsi="Times New Roman" w:cs="Times New Roman"/>
-          <w:sz w:val="24"/>
-          <w:szCs w:val="24"/>
-        </w:rPr>
-        <w:t xml:space="preserve"> después de uno, dos, cuatro y seis Tic-tac? Ejecuten</w:t>
+        <w:t>8. ¿Cómo quedarían adan y eva después de uno, dos, cuatro y seis Tic-tac? Ejecuten</w:t>
       </w:r>
     </w:p>
     <w:p>
@@ -4641,7 +3807,6 @@
           <w:szCs w:val="24"/>
         </w:rPr>
       </w:pPr>
-      <w:proofErr w:type="spellStart"/>
       <w:r>
         <w:rPr>
           <w:rFonts w:ascii="Times New Roman" w:hAnsi="Times New Roman" w:cs="Times New Roman"/>
@@ -4649,96 +3814,24 @@
           <w:szCs w:val="24"/>
         </w:rPr>
         <w:lastRenderedPageBreak/>
-        <w:t>Adan</w:t>
-      </w:r>
-      <w:proofErr w:type="spellEnd"/>
-      <w:r>
-        <w:rPr>
-          <w:rFonts w:ascii="Times New Roman" w:hAnsi="Times New Roman" w:cs="Times New Roman"/>
-          <w:sz w:val="24"/>
-          <w:szCs w:val="24"/>
-        </w:rPr>
-        <w:t xml:space="preserve"> y Eva deberían estar acercándose entre ellos, entre </w:t>
-      </w:r>
-      <w:proofErr w:type="spellStart"/>
-      <w:r>
-        <w:rPr>
-          <w:rFonts w:ascii="Times New Roman" w:hAnsi="Times New Roman" w:cs="Times New Roman"/>
-          <w:sz w:val="24"/>
-          <w:szCs w:val="24"/>
-        </w:rPr>
-        <w:t>mas</w:t>
-      </w:r>
-      <w:proofErr w:type="spellEnd"/>
-      <w:r>
-        <w:rPr>
-          <w:rFonts w:ascii="Times New Roman" w:hAnsi="Times New Roman" w:cs="Times New Roman"/>
-          <w:sz w:val="24"/>
-          <w:szCs w:val="24"/>
-        </w:rPr>
-        <w:t xml:space="preserve"> </w:t>
-      </w:r>
-      <w:proofErr w:type="spellStart"/>
-      <w:r>
-        <w:rPr>
-          <w:rFonts w:ascii="Times New Roman" w:hAnsi="Times New Roman" w:cs="Times New Roman"/>
-          <w:sz w:val="24"/>
-          <w:szCs w:val="24"/>
-        </w:rPr>
-        <w:t>ticks</w:t>
-      </w:r>
-      <w:proofErr w:type="spellEnd"/>
-      <w:r>
-        <w:rPr>
-          <w:rFonts w:ascii="Times New Roman" w:hAnsi="Times New Roman" w:cs="Times New Roman"/>
-          <w:sz w:val="24"/>
-          <w:szCs w:val="24"/>
-        </w:rPr>
-        <w:t xml:space="preserve"> </w:t>
-      </w:r>
-      <w:proofErr w:type="spellStart"/>
-      <w:r>
-        <w:rPr>
-          <w:rFonts w:ascii="Times New Roman" w:hAnsi="Times New Roman" w:cs="Times New Roman"/>
-          <w:sz w:val="24"/>
-          <w:szCs w:val="24"/>
-        </w:rPr>
-        <w:t>mas</w:t>
-      </w:r>
-      <w:proofErr w:type="spellEnd"/>
-      <w:r>
-        <w:rPr>
-          <w:rFonts w:ascii="Times New Roman" w:hAnsi="Times New Roman" w:cs="Times New Roman"/>
-          <w:sz w:val="24"/>
-          <w:szCs w:val="24"/>
-        </w:rPr>
-        <w:t xml:space="preserve"> cerca están ya que dan un paso en dirección del otro </w:t>
-      </w:r>
-    </w:p>
-    <w:p>
-      <w:pPr>
-        <w:rPr>
-          <w:rFonts w:ascii="Times New Roman" w:hAnsi="Times New Roman" w:cs="Times New Roman"/>
-          <w:sz w:val="24"/>
-          <w:szCs w:val="24"/>
-        </w:rPr>
-      </w:pPr>
-      <w:r>
-        <w:rPr>
-          <w:rFonts w:ascii="Times New Roman" w:hAnsi="Times New Roman" w:cs="Times New Roman"/>
-          <w:sz w:val="24"/>
-          <w:szCs w:val="24"/>
-        </w:rPr>
-        <w:t xml:space="preserve">1 </w:t>
-      </w:r>
-      <w:proofErr w:type="spellStart"/>
-      <w:r>
-        <w:rPr>
-          <w:rFonts w:ascii="Times New Roman" w:hAnsi="Times New Roman" w:cs="Times New Roman"/>
-          <w:sz w:val="24"/>
-          <w:szCs w:val="24"/>
-        </w:rPr>
-        <w:t>ti</w:t>
+        <w:t xml:space="preserve">Adan y Eva deberían estar acercándose entre ellos, entre mas ticks mas cerca están ya que dan un paso en dirección del otro </w:t>
+      </w:r>
+    </w:p>
+    <w:p>
+      <w:pPr>
+        <w:rPr>
+          <w:rFonts w:ascii="Times New Roman" w:hAnsi="Times New Roman" w:cs="Times New Roman"/>
+          <w:sz w:val="24"/>
+          <w:szCs w:val="24"/>
+        </w:rPr>
+      </w:pPr>
+      <w:r>
+        <w:rPr>
+          <w:rFonts w:ascii="Times New Roman" w:hAnsi="Times New Roman" w:cs="Times New Roman"/>
+          <w:sz w:val="24"/>
+          <w:szCs w:val="24"/>
+        </w:rPr>
+        <w:t>1 ti</w:t>
       </w:r>
       <w:r>
         <w:rPr>
@@ -4756,7 +3849,6 @@
         </w:rPr>
         <w:t>k</w:t>
       </w:r>
-      <w:proofErr w:type="spellEnd"/>
     </w:p>
     <w:p>
       <w:pPr>
@@ -4824,18 +3916,8 @@
           <w:sz w:val="24"/>
           <w:szCs w:val="24"/>
         </w:rPr>
-        <w:t xml:space="preserve">2 </w:t>
-      </w:r>
-      <w:proofErr w:type="spellStart"/>
-      <w:r>
-        <w:rPr>
-          <w:rFonts w:ascii="Times New Roman" w:hAnsi="Times New Roman" w:cs="Times New Roman"/>
-          <w:sz w:val="24"/>
-          <w:szCs w:val="24"/>
-        </w:rPr>
-        <w:t>ticks</w:t>
-      </w:r>
-      <w:proofErr w:type="spellEnd"/>
+        <w:t>2 ticks</w:t>
+      </w:r>
     </w:p>
     <w:p>
       <w:pPr>
@@ -4903,18 +3985,8 @@
           <w:sz w:val="24"/>
           <w:szCs w:val="24"/>
         </w:rPr>
-        <w:t xml:space="preserve">6 </w:t>
-      </w:r>
-      <w:proofErr w:type="spellStart"/>
-      <w:r>
-        <w:rPr>
-          <w:rFonts w:ascii="Times New Roman" w:hAnsi="Times New Roman" w:cs="Times New Roman"/>
-          <w:sz w:val="24"/>
-          <w:szCs w:val="24"/>
-        </w:rPr>
-        <w:t>ticks</w:t>
-      </w:r>
-      <w:proofErr w:type="spellEnd"/>
+        <w:t>6 ticks</w:t>
+      </w:r>
     </w:p>
     <w:p>
       <w:pPr>
@@ -5065,106 +4137,28 @@
           <w:sz w:val="24"/>
           <w:szCs w:val="24"/>
         </w:rPr>
-        <w:t xml:space="preserve"> Ellas (i) son </w:t>
-      </w:r>
-      <w:proofErr w:type="spellStart"/>
-      <w:r>
-        <w:rPr>
-          <w:rFonts w:ascii="Times New Roman" w:hAnsi="Times New Roman" w:cs="Times New Roman"/>
-          <w:i/>
-          <w:iCs/>
-          <w:sz w:val="24"/>
-          <w:szCs w:val="24"/>
-        </w:rPr>
-        <w:t>rectangulos</w:t>
-      </w:r>
-      <w:proofErr w:type="spellEnd"/>
-    </w:p>
-    <w:p>
-      <w:pPr>
-        <w:rPr>
-          <w:rFonts w:ascii="Times New Roman" w:hAnsi="Times New Roman" w:cs="Times New Roman"/>
-          <w:i/>
-          <w:iCs/>
-          <w:sz w:val="24"/>
-          <w:szCs w:val="24"/>
-        </w:rPr>
-      </w:pPr>
-      <w:r>
-        <w:rPr>
-          <w:rFonts w:ascii="Times New Roman" w:hAnsi="Times New Roman" w:cs="Times New Roman"/>
-          <w:i/>
-          <w:iCs/>
-          <w:sz w:val="24"/>
-          <w:szCs w:val="24"/>
-        </w:rPr>
-        <w:t>de color verde; (</w:t>
-      </w:r>
-      <w:proofErr w:type="spellStart"/>
-      <w:r>
-        <w:rPr>
-          <w:rFonts w:ascii="Times New Roman" w:hAnsi="Times New Roman" w:cs="Times New Roman"/>
-          <w:i/>
-          <w:iCs/>
-          <w:sz w:val="24"/>
-          <w:szCs w:val="24"/>
-        </w:rPr>
-        <w:t>ii</w:t>
-      </w:r>
-      <w:proofErr w:type="spellEnd"/>
-      <w:r>
-        <w:rPr>
-          <w:rFonts w:ascii="Times New Roman" w:hAnsi="Times New Roman" w:cs="Times New Roman"/>
-          <w:i/>
-          <w:iCs/>
-          <w:sz w:val="24"/>
-          <w:szCs w:val="24"/>
-        </w:rPr>
-        <w:t>) inician indiferentes; (</w:t>
-      </w:r>
-      <w:proofErr w:type="spellStart"/>
-      <w:r>
-        <w:rPr>
-          <w:rFonts w:ascii="Times New Roman" w:hAnsi="Times New Roman" w:cs="Times New Roman"/>
-          <w:i/>
-          <w:iCs/>
-          <w:sz w:val="24"/>
-          <w:szCs w:val="24"/>
-        </w:rPr>
-        <w:t>ii</w:t>
-      </w:r>
-      <w:proofErr w:type="spellEnd"/>
-      <w:r>
-        <w:rPr>
-          <w:rFonts w:ascii="Times New Roman" w:hAnsi="Times New Roman" w:cs="Times New Roman"/>
-          <w:i/>
-          <w:iCs/>
-          <w:sz w:val="24"/>
-          <w:szCs w:val="24"/>
-        </w:rPr>
-        <w:t>) se mueven hacia el norte1, (</w:t>
-      </w:r>
-      <w:proofErr w:type="spellStart"/>
-      <w:r>
-        <w:rPr>
-          <w:rFonts w:ascii="Times New Roman" w:hAnsi="Times New Roman" w:cs="Times New Roman"/>
-          <w:i/>
-          <w:iCs/>
-          <w:sz w:val="24"/>
-          <w:szCs w:val="24"/>
-        </w:rPr>
-        <w:t>iii</w:t>
-      </w:r>
-      <w:proofErr w:type="spellEnd"/>
-      <w:r>
-        <w:rPr>
-          <w:rFonts w:ascii="Times New Roman" w:hAnsi="Times New Roman" w:cs="Times New Roman"/>
-          <w:i/>
-          <w:iCs/>
-          <w:sz w:val="24"/>
-          <w:szCs w:val="24"/>
-        </w:rPr>
-        <w:t>) si quedan vecinos</w:t>
+        <w:t xml:space="preserve"> Ellas (i) son rectangulos</w:t>
+      </w:r>
+    </w:p>
+    <w:p>
+      <w:pPr>
+        <w:rPr>
+          <w:rFonts w:ascii="Times New Roman" w:hAnsi="Times New Roman" w:cs="Times New Roman"/>
+          <w:i/>
+          <w:iCs/>
+          <w:sz w:val="24"/>
+          <w:szCs w:val="24"/>
+        </w:rPr>
+      </w:pPr>
+      <w:r>
+        <w:rPr>
+          <w:rFonts w:ascii="Times New Roman" w:hAnsi="Times New Roman" w:cs="Times New Roman"/>
+          <w:i/>
+          <w:iCs/>
+          <w:sz w:val="24"/>
+          <w:szCs w:val="24"/>
+        </w:rPr>
+        <w:t>de color verde; (ii) inician indiferentes; (ii) se mueven hacia el norte1, (iii) si quedan vecinos</w:t>
       </w:r>
       <w:r>
         <w:rPr>
@@ -5184,51 +4178,7 @@
           <w:sz w:val="24"/>
           <w:szCs w:val="24"/>
         </w:rPr>
-        <w:t xml:space="preserve">a un </w:t>
-      </w:r>
-      <w:proofErr w:type="spellStart"/>
-      <w:r>
-        <w:rPr>
-          <w:rFonts w:ascii="Times New Roman" w:hAnsi="Times New Roman" w:cs="Times New Roman"/>
-          <w:i/>
-          <w:iCs/>
-          <w:sz w:val="24"/>
-          <w:szCs w:val="24"/>
-        </w:rPr>
-        <w:t>item</w:t>
-      </w:r>
-      <w:proofErr w:type="spellEnd"/>
-      <w:r>
-        <w:rPr>
-          <w:rFonts w:ascii="Times New Roman" w:hAnsi="Times New Roman" w:cs="Times New Roman"/>
-          <w:i/>
-          <w:iCs/>
-          <w:sz w:val="24"/>
-          <w:szCs w:val="24"/>
-        </w:rPr>
-        <w:t>, se ponen felices; (</w:t>
-      </w:r>
-      <w:proofErr w:type="spellStart"/>
-      <w:r>
-        <w:rPr>
-          <w:rFonts w:ascii="Times New Roman" w:hAnsi="Times New Roman" w:cs="Times New Roman"/>
-          <w:i/>
-          <w:iCs/>
-          <w:sz w:val="24"/>
-          <w:szCs w:val="24"/>
-        </w:rPr>
-        <w:t>iv</w:t>
-      </w:r>
-      <w:proofErr w:type="spellEnd"/>
-      <w:r>
-        <w:rPr>
-          <w:rFonts w:ascii="Times New Roman" w:hAnsi="Times New Roman" w:cs="Times New Roman"/>
-          <w:i/>
-          <w:iCs/>
-          <w:sz w:val="24"/>
-          <w:szCs w:val="24"/>
-        </w:rPr>
-        <w:t>) si no logran moverse al sitio que querían, quedan</w:t>
+        <w:t>a un item, se ponen felices; (iv) si no logran moverse al sitio que querían, quedan</w:t>
       </w:r>
     </w:p>
     <w:p>
@@ -5266,52 +4216,24 @@
           <w:sz w:val="24"/>
           <w:szCs w:val="24"/>
         </w:rPr>
-        <w:t xml:space="preserve">1. Para implementar esta nueva persona Walker ¿cuáles métodos se </w:t>
-      </w:r>
-      <w:proofErr w:type="spellStart"/>
-      <w:r>
-        <w:rPr>
-          <w:rFonts w:ascii="Times New Roman" w:hAnsi="Times New Roman" w:cs="Times New Roman"/>
-          <w:sz w:val="24"/>
-          <w:szCs w:val="24"/>
-        </w:rPr>
-        <w:t>sobre-escriben</w:t>
-      </w:r>
-      <w:proofErr w:type="spellEnd"/>
-    </w:p>
-    <w:p>
-      <w:pPr>
-        <w:rPr>
-          <w:rFonts w:ascii="Times New Roman" w:hAnsi="Times New Roman" w:cs="Times New Roman"/>
-          <w:sz w:val="24"/>
-          <w:szCs w:val="24"/>
-        </w:rPr>
-      </w:pPr>
-      <w:r>
-        <w:rPr>
-          <w:rFonts w:ascii="Times New Roman" w:hAnsi="Times New Roman" w:cs="Times New Roman"/>
-          <w:sz w:val="24"/>
-          <w:szCs w:val="24"/>
-        </w:rPr>
-        <w:t>(</w:t>
-      </w:r>
-      <w:proofErr w:type="spellStart"/>
-      <w:r>
-        <w:rPr>
-          <w:rFonts w:ascii="Times New Roman" w:hAnsi="Times New Roman" w:cs="Times New Roman"/>
-          <w:sz w:val="24"/>
-          <w:szCs w:val="24"/>
-        </w:rPr>
-        <w:t>overriding</w:t>
-      </w:r>
-      <w:proofErr w:type="spellEnd"/>
-      <w:r>
-        <w:rPr>
-          <w:rFonts w:ascii="Times New Roman" w:hAnsi="Times New Roman" w:cs="Times New Roman"/>
-          <w:sz w:val="24"/>
-          <w:szCs w:val="24"/>
-        </w:rPr>
-        <w:t>)?</w:t>
+        <w:t>1. Para implementar esta nueva persona Walker ¿cuáles métodos se sobre-escriben</w:t>
+      </w:r>
+    </w:p>
+    <w:p>
+      <w:pPr>
+        <w:rPr>
+          <w:rFonts w:ascii="Times New Roman" w:hAnsi="Times New Roman" w:cs="Times New Roman"/>
+          <w:sz w:val="24"/>
+          <w:szCs w:val="24"/>
+        </w:rPr>
+      </w:pPr>
+      <w:r>
+        <w:rPr>
+          <w:rFonts w:ascii="Times New Roman" w:hAnsi="Times New Roman" w:cs="Times New Roman"/>
+          <w:sz w:val="24"/>
+          <w:szCs w:val="24"/>
+        </w:rPr>
+        <w:t>(overriding)?</w:t>
       </w:r>
     </w:p>
     <w:p>
@@ -5333,27 +4255,8 @@
           <w:sz w:val="24"/>
           <w:szCs w:val="24"/>
         </w:rPr>
-        <w:t xml:space="preserve">Se </w:t>
-      </w:r>
-      <w:proofErr w:type="spellStart"/>
-      <w:r>
-        <w:rPr>
-          <w:rFonts w:ascii="Times New Roman" w:hAnsi="Times New Roman" w:cs="Times New Roman"/>
-          <w:sz w:val="24"/>
-          <w:szCs w:val="24"/>
-        </w:rPr>
-        <w:t>sobreescribe</w:t>
-      </w:r>
-      <w:proofErr w:type="spellEnd"/>
-      <w:r>
-        <w:rPr>
-          <w:rFonts w:ascii="Times New Roman" w:hAnsi="Times New Roman" w:cs="Times New Roman"/>
-          <w:sz w:val="24"/>
-          <w:szCs w:val="24"/>
-        </w:rPr>
-        <w:t xml:space="preserve"> el método </w:t>
-      </w:r>
-      <w:proofErr w:type="spellStart"/>
+        <w:t xml:space="preserve">Se sobreescribe el método </w:t>
+      </w:r>
       <w:r>
         <w:rPr>
           <w:rFonts w:ascii="Times New Roman" w:hAnsi="Times New Roman" w:cs="Times New Roman"/>
@@ -5362,7 +4265,6 @@
         </w:rPr>
         <w:t>shape</w:t>
       </w:r>
-      <w:proofErr w:type="spellEnd"/>
     </w:p>
     <w:p>
       <w:pPr>
@@ -5405,25 +4307,7 @@
           <w:sz w:val="24"/>
           <w:szCs w:val="24"/>
         </w:rPr>
-        <w:t xml:space="preserve">Se </w:t>
-      </w:r>
-      <w:proofErr w:type="spellStart"/>
-      <w:r>
-        <w:rPr>
-          <w:rFonts w:ascii="Times New Roman" w:hAnsi="Times New Roman" w:cs="Times New Roman"/>
-          <w:sz w:val="24"/>
-          <w:szCs w:val="24"/>
-        </w:rPr>
-        <w:t>sobreescribe</w:t>
-      </w:r>
-      <w:proofErr w:type="spellEnd"/>
-      <w:r>
-        <w:rPr>
-          <w:rFonts w:ascii="Times New Roman" w:hAnsi="Times New Roman" w:cs="Times New Roman"/>
-          <w:sz w:val="24"/>
-          <w:szCs w:val="24"/>
-        </w:rPr>
-        <w:t xml:space="preserve"> el método decide</w:t>
+        <w:t>Se sobreescribe el método decide</w:t>
       </w:r>
     </w:p>
     <w:p>
@@ -5445,36 +4329,8 @@
           <w:sz w:val="24"/>
           <w:szCs w:val="24"/>
         </w:rPr>
-        <w:t xml:space="preserve">Se </w:t>
-      </w:r>
-      <w:proofErr w:type="spellStart"/>
-      <w:r>
-        <w:rPr>
-          <w:rFonts w:ascii="Times New Roman" w:hAnsi="Times New Roman" w:cs="Times New Roman"/>
-          <w:sz w:val="24"/>
-          <w:szCs w:val="24"/>
-        </w:rPr>
-        <w:t>sobreescribe</w:t>
-      </w:r>
-      <w:proofErr w:type="spellEnd"/>
-      <w:r>
-        <w:rPr>
-          <w:rFonts w:ascii="Times New Roman" w:hAnsi="Times New Roman" w:cs="Times New Roman"/>
-          <w:sz w:val="24"/>
-          <w:szCs w:val="24"/>
-        </w:rPr>
-        <w:t xml:space="preserve"> el método </w:t>
-      </w:r>
-      <w:proofErr w:type="spellStart"/>
-      <w:r>
-        <w:rPr>
-          <w:rFonts w:ascii="Times New Roman" w:hAnsi="Times New Roman" w:cs="Times New Roman"/>
-          <w:sz w:val="24"/>
-          <w:szCs w:val="24"/>
-        </w:rPr>
-        <w:t>change</w:t>
-      </w:r>
-      <w:proofErr w:type="spellEnd"/>
+        <w:t>Se sobreescribe el método change</w:t>
+      </w:r>
     </w:p>
     <w:p>
       <w:pPr>
@@ -5526,43 +4382,7 @@
           <w:sz w:val="24"/>
           <w:szCs w:val="24"/>
         </w:rPr>
-        <w:t xml:space="preserve">3. Adicione una pareja de caminantes, llámelas </w:t>
-      </w:r>
-      <w:proofErr w:type="spellStart"/>
-      <w:r>
-        <w:rPr>
-          <w:rFonts w:ascii="Times New Roman" w:hAnsi="Times New Roman" w:cs="Times New Roman"/>
-          <w:sz w:val="24"/>
-          <w:szCs w:val="24"/>
-        </w:rPr>
-        <w:t>messner</w:t>
-      </w:r>
-      <w:proofErr w:type="spellEnd"/>
-      <w:r>
-        <w:rPr>
-          <w:rFonts w:ascii="Times New Roman" w:hAnsi="Times New Roman" w:cs="Times New Roman"/>
-          <w:sz w:val="24"/>
-          <w:szCs w:val="24"/>
-        </w:rPr>
-        <w:t xml:space="preserve"> y </w:t>
-      </w:r>
-      <w:proofErr w:type="spellStart"/>
-      <w:r>
-        <w:rPr>
-          <w:rFonts w:ascii="Times New Roman" w:hAnsi="Times New Roman" w:cs="Times New Roman"/>
-          <w:sz w:val="24"/>
-          <w:szCs w:val="24"/>
-        </w:rPr>
-        <w:t>kukuczka</w:t>
-      </w:r>
-      <w:proofErr w:type="spellEnd"/>
-      <w:r>
-        <w:rPr>
-          <w:rFonts w:ascii="Times New Roman" w:hAnsi="Times New Roman" w:cs="Times New Roman"/>
-          <w:sz w:val="24"/>
-          <w:szCs w:val="24"/>
-        </w:rPr>
-        <w:t>,</w:t>
+        <w:t>3. Adicione una pareja de caminantes, llámelas messner y kukuczka,</w:t>
       </w:r>
     </w:p>
     <w:p>
@@ -6063,42 +4883,24 @@
           <w:sz w:val="24"/>
           <w:szCs w:val="24"/>
         </w:rPr>
-        <w:t xml:space="preserve">No. Además de añadir en </w:t>
-      </w:r>
-      <w:proofErr w:type="spellStart"/>
-      <w:r>
-        <w:rPr>
-          <w:rFonts w:ascii="Times New Roman" w:hAnsi="Times New Roman" w:cs="Times New Roman"/>
-          <w:sz w:val="24"/>
-          <w:szCs w:val="24"/>
-        </w:rPr>
-        <w:t>someitems</w:t>
-      </w:r>
-      <w:proofErr w:type="spellEnd"/>
-      <w:r>
-        <w:rPr>
-          <w:rFonts w:ascii="Times New Roman" w:hAnsi="Times New Roman" w:cs="Times New Roman"/>
-          <w:sz w:val="24"/>
-          <w:szCs w:val="24"/>
-        </w:rPr>
-        <w:t xml:space="preserve"> no es necesario cambiar nada en City.</w:t>
-      </w:r>
-    </w:p>
-    <w:p>
-      <w:pPr>
-        <w:rPr>
-          <w:rFonts w:ascii="Times New Roman" w:hAnsi="Times New Roman" w:cs="Times New Roman"/>
-          <w:sz w:val="24"/>
-          <w:szCs w:val="24"/>
-        </w:rPr>
-      </w:pPr>
-      <w:r>
-        <w:rPr>
-          <w:rFonts w:ascii="Times New Roman" w:hAnsi="Times New Roman" w:cs="Times New Roman"/>
-          <w:sz w:val="24"/>
-          <w:szCs w:val="24"/>
-        </w:rPr>
-        <w:t xml:space="preserve">2. Diseñen , construyan y prueben esta nueva clase. </w:t>
+        <w:t>No. Además de añadir en someitems no es necesario cambiar nada en City.</w:t>
+      </w:r>
+    </w:p>
+    <w:p>
+      <w:pPr>
+        <w:rPr>
+          <w:rFonts w:ascii="Times New Roman" w:hAnsi="Times New Roman" w:cs="Times New Roman"/>
+          <w:sz w:val="24"/>
+          <w:szCs w:val="24"/>
+        </w:rPr>
+      </w:pPr>
+      <w:r>
+        <w:rPr>
+          <w:rFonts w:ascii="Times New Roman" w:hAnsi="Times New Roman" w:cs="Times New Roman"/>
+          <w:sz w:val="24"/>
+          <w:szCs w:val="24"/>
+        </w:rPr>
+        <w:t xml:space="preserve">2. Diseñen , </w:t>
       </w:r>
       <w:r>
         <w:rPr>
@@ -6107,6 +4909,23 @@
           <w:szCs w:val="24"/>
           <w:highlight w:val="yellow"/>
         </w:rPr>
+        <w:t>construyan y prueben esta nueva clase.</w:t>
+      </w:r>
+      <w:r>
+        <w:rPr>
+          <w:rFonts w:ascii="Times New Roman" w:hAnsi="Times New Roman" w:cs="Times New Roman"/>
+          <w:sz w:val="24"/>
+          <w:szCs w:val="24"/>
+        </w:rPr>
+        <w:t xml:space="preserve"> </w:t>
+      </w:r>
+      <w:r>
+        <w:rPr>
+          <w:rFonts w:ascii="Times New Roman" w:hAnsi="Times New Roman" w:cs="Times New Roman"/>
+          <w:sz w:val="24"/>
+          <w:szCs w:val="24"/>
+          <w:highlight w:val="yellow"/>
+        </w:rPr>
         <w:t>(Mínimo dos pruebas de unidad)</w:t>
       </w:r>
     </w:p>
@@ -6118,100 +4937,102 @@
           <w:szCs w:val="24"/>
         </w:rPr>
       </w:pPr>
-    </w:p>
-    <w:p>
-      <w:pPr>
-        <w:rPr>
-          <w:rFonts w:ascii="Times New Roman" w:hAnsi="Times New Roman" w:cs="Times New Roman"/>
-          <w:sz w:val="24"/>
-          <w:szCs w:val="24"/>
-        </w:rPr>
-      </w:pPr>
-      <w:r>
-        <w:rPr>
-          <w:rFonts w:ascii="Times New Roman" w:hAnsi="Times New Roman" w:cs="Times New Roman"/>
-          <w:sz w:val="24"/>
-          <w:szCs w:val="24"/>
-        </w:rPr>
-        <w:t xml:space="preserve">3. Adicionen dos </w:t>
-      </w:r>
-      <w:proofErr w:type="spellStart"/>
-      <w:r>
-        <w:rPr>
-          <w:rFonts w:ascii="Times New Roman" w:hAnsi="Times New Roman" w:cs="Times New Roman"/>
-          <w:sz w:val="24"/>
-          <w:szCs w:val="24"/>
-        </w:rPr>
-        <w:t>semaforos</w:t>
-      </w:r>
-      <w:proofErr w:type="spellEnd"/>
-      <w:r>
-        <w:rPr>
-          <w:rFonts w:ascii="Times New Roman" w:hAnsi="Times New Roman" w:cs="Times New Roman"/>
-          <w:sz w:val="24"/>
-          <w:szCs w:val="24"/>
-        </w:rPr>
-        <w:t xml:space="preserve"> en las esquinas superiores de la ciudad, llámenlos </w:t>
-      </w:r>
-      <w:proofErr w:type="spellStart"/>
-      <w:r>
-        <w:rPr>
-          <w:rFonts w:ascii="Times New Roman" w:hAnsi="Times New Roman" w:cs="Times New Roman"/>
-          <w:sz w:val="24"/>
-          <w:szCs w:val="24"/>
-        </w:rPr>
-        <w:t>alarm</w:t>
-      </w:r>
-      <w:proofErr w:type="spellEnd"/>
-      <w:r>
-        <w:rPr>
-          <w:rFonts w:ascii="Times New Roman" w:hAnsi="Times New Roman" w:cs="Times New Roman"/>
-          <w:sz w:val="24"/>
-          <w:szCs w:val="24"/>
-        </w:rPr>
-        <w:t xml:space="preserve"> y</w:t>
-      </w:r>
-    </w:p>
-    <w:p>
-      <w:pPr>
-        <w:rPr>
-          <w:rFonts w:ascii="Times New Roman" w:hAnsi="Times New Roman" w:cs="Times New Roman"/>
-          <w:sz w:val="24"/>
-          <w:szCs w:val="24"/>
-        </w:rPr>
-      </w:pPr>
-      <w:proofErr w:type="spellStart"/>
-      <w:r>
-        <w:rPr>
-          <w:rFonts w:ascii="Times New Roman" w:hAnsi="Times New Roman" w:cs="Times New Roman"/>
-          <w:sz w:val="24"/>
-          <w:szCs w:val="24"/>
-        </w:rPr>
-        <w:t>alert</w:t>
-      </w:r>
-      <w:proofErr w:type="spellEnd"/>
-      <w:r>
-        <w:rPr>
-          <w:rFonts w:ascii="Times New Roman" w:hAnsi="Times New Roman" w:cs="Times New Roman"/>
-          <w:sz w:val="24"/>
-          <w:szCs w:val="24"/>
-        </w:rPr>
-        <w:t xml:space="preserve">, </w:t>
-      </w:r>
-    </w:p>
-    <w:p>
-      <w:pPr>
-        <w:rPr>
-          <w:rFonts w:ascii="Times New Roman" w:hAnsi="Times New Roman" w:cs="Times New Roman"/>
-          <w:sz w:val="24"/>
-          <w:szCs w:val="24"/>
-        </w:rPr>
-      </w:pPr>
-      <w:r>
-        <w:rPr>
-          <w:rFonts w:ascii="Times New Roman" w:hAnsi="Times New Roman" w:cs="Times New Roman"/>
-          <w:sz w:val="24"/>
-          <w:szCs w:val="24"/>
+      <w:r>
+        <w:rPr>
+          <w:rFonts w:ascii="Times New Roman" w:hAnsi="Times New Roman" w:cs="Times New Roman"/>
+          <w:sz w:val="24"/>
+          <w:szCs w:val="24"/>
+        </w:rPr>
+        <w:drawing>
+          <wp:inline distT="0" distB="0" distL="0" distR="0" wp14:anchorId="4DA55F53" wp14:editId="25946288">
+            <wp:extent cx="2143424" cy="2105319"/>
+            <wp:effectExtent l="0" t="0" r="9525" b="9525"/>
+            <wp:docPr id="44912561" name="Imagen 1" descr="Diagrama&#10;&#10;El contenido generado por IA puede ser incorrecto."/>
+            <wp:cNvGraphicFramePr>
+              <a:graphicFrameLocks xmlns:a="http://schemas.openxmlformats.org/drawingml/2006/main" noChangeAspect="1"/>
+            </wp:cNvGraphicFramePr>
+            <a:graphic xmlns:a="http://schemas.openxmlformats.org/drawingml/2006/main">
+              <a:graphicData uri="http://schemas.openxmlformats.org/drawingml/2006/picture">
+                <pic:pic xmlns:pic="http://schemas.openxmlformats.org/drawingml/2006/picture">
+                  <pic:nvPicPr>
+                    <pic:cNvPr id="44912561" name="Imagen 1" descr="Diagrama&#10;&#10;El contenido generado por IA puede ser incorrecto."/>
+                    <pic:cNvPicPr/>
+                  </pic:nvPicPr>
+                  <pic:blipFill>
+                    <a:blip r:embed="rId18"/>
+                    <a:stretch>
+                      <a:fillRect/>
+                    </a:stretch>
+                  </pic:blipFill>
+                  <pic:spPr>
+                    <a:xfrm>
+                      <a:off x="0" y="0"/>
+                      <a:ext cx="2143424" cy="2105319"/>
+                    </a:xfrm>
+                    <a:prstGeom prst="rect">
+                      <a:avLst/>
+                    </a:prstGeom>
+                  </pic:spPr>
+                </pic:pic>
+              </a:graphicData>
+            </a:graphic>
+          </wp:inline>
+        </w:drawing>
+      </w:r>
+    </w:p>
+    <w:p>
+      <w:pPr>
+        <w:rPr>
+          <w:rFonts w:ascii="Times New Roman" w:hAnsi="Times New Roman" w:cs="Times New Roman"/>
+          <w:sz w:val="24"/>
+          <w:szCs w:val="24"/>
+          <w:highlight w:val="yellow"/>
+        </w:rPr>
+      </w:pPr>
+      <w:r>
+        <w:rPr>
+          <w:rFonts w:ascii="Times New Roman" w:hAnsi="Times New Roman" w:cs="Times New Roman"/>
+          <w:sz w:val="24"/>
+          <w:szCs w:val="24"/>
+          <w:highlight w:val="yellow"/>
+        </w:rPr>
+        <w:t>3. Adicionen dos semaforos en las esquinas superiores de la ciudad, llámenlos alarm y</w:t>
+      </w:r>
+    </w:p>
+    <w:p>
+      <w:pPr>
+        <w:rPr>
+          <w:rFonts w:ascii="Times New Roman" w:hAnsi="Times New Roman" w:cs="Times New Roman"/>
+          <w:sz w:val="24"/>
+          <w:szCs w:val="24"/>
+          <w:highlight w:val="yellow"/>
+        </w:rPr>
+      </w:pPr>
+      <w:r>
+        <w:rPr>
+          <w:rFonts w:ascii="Times New Roman" w:hAnsi="Times New Roman" w:cs="Times New Roman"/>
+          <w:sz w:val="24"/>
+          <w:szCs w:val="24"/>
+          <w:highlight w:val="yellow"/>
+        </w:rPr>
+        <w:t xml:space="preserve">alert, </w:t>
+      </w:r>
+    </w:p>
+    <w:p>
+      <w:pPr>
+        <w:rPr>
+          <w:rFonts w:ascii="Times New Roman" w:hAnsi="Times New Roman" w:cs="Times New Roman"/>
+          <w:sz w:val="24"/>
+          <w:szCs w:val="24"/>
+          <w:highlight w:val="yellow"/>
+        </w:rPr>
+      </w:pPr>
+      <w:r>
+        <w:rPr>
+          <w:rFonts w:ascii="Times New Roman" w:hAnsi="Times New Roman" w:cs="Times New Roman"/>
+          <w:sz w:val="24"/>
+          <w:szCs w:val="24"/>
+          <w:highlight w:val="yellow"/>
         </w:rPr>
         <w:t>(a) ¿Cómo quedarían después de cuatro Tic-tac? Ejecuten el programa y</w:t>
       </w:r>
@@ -6222,13 +5043,15 @@
           <w:rFonts w:ascii="Times New Roman" w:hAnsi="Times New Roman" w:cs="Times New Roman"/>
           <w:sz w:val="24"/>
           <w:szCs w:val="24"/>
-        </w:rPr>
-      </w:pPr>
-      <w:r>
-        <w:rPr>
-          <w:rFonts w:ascii="Times New Roman" w:hAnsi="Times New Roman" w:cs="Times New Roman"/>
-          <w:sz w:val="24"/>
-          <w:szCs w:val="24"/>
+          <w:highlight w:val="yellow"/>
+        </w:rPr>
+      </w:pPr>
+      <w:r>
+        <w:rPr>
+          <w:rFonts w:ascii="Times New Roman" w:hAnsi="Times New Roman" w:cs="Times New Roman"/>
+          <w:sz w:val="24"/>
+          <w:szCs w:val="24"/>
+          <w:highlight w:val="yellow"/>
         </w:rPr>
         <w:t xml:space="preserve">hagan cuatro clics en el botón. Capturen una pantalla significativa. </w:t>
       </w:r>
@@ -6246,6 +5069,7 @@
           <w:rFonts w:ascii="Times New Roman" w:hAnsi="Times New Roman" w:cs="Times New Roman"/>
           <w:sz w:val="24"/>
           <w:szCs w:val="24"/>
+          <w:highlight w:val="yellow"/>
         </w:rPr>
         <w:t>Inicial</w:t>
       </w:r>
@@ -6328,384 +5152,6 @@
           <w:szCs w:val="24"/>
         </w:rPr>
       </w:pPr>
-    </w:p>
-    <w:p>
-      <w:pPr>
-        <w:rPr>
-          <w:rFonts w:ascii="Times New Roman" w:hAnsi="Times New Roman" w:cs="Times New Roman"/>
-          <w:sz w:val="24"/>
-          <w:szCs w:val="24"/>
-        </w:rPr>
-      </w:pPr>
-      <w:r>
-        <w:rPr>
-          <w:rFonts w:ascii="Times New Roman" w:hAnsi="Times New Roman" w:cs="Times New Roman"/>
-          <w:sz w:val="24"/>
-          <w:szCs w:val="24"/>
-        </w:rPr>
-        <w:t>Ciclo 4. Nueva persona: Proponiendo y diseñando</w:t>
-      </w:r>
-    </w:p>
-    <w:p>
-      <w:pPr>
-        <w:rPr>
-          <w:rFonts w:ascii="Times New Roman" w:hAnsi="Times New Roman" w:cs="Times New Roman"/>
-          <w:sz w:val="24"/>
-          <w:szCs w:val="24"/>
-        </w:rPr>
-      </w:pPr>
-      <w:r>
-        <w:rPr>
-          <w:rFonts w:ascii="Times New Roman" w:hAnsi="Times New Roman" w:cs="Times New Roman"/>
-          <w:sz w:val="24"/>
-          <w:szCs w:val="24"/>
-        </w:rPr>
-        <w:t>El objetivo de este punto es permitir recibir en un nuevo tipo de Item.</w:t>
-      </w:r>
-    </w:p>
-    <w:p>
-      <w:pPr>
-        <w:rPr>
-          <w:rFonts w:ascii="Times New Roman" w:hAnsi="Times New Roman" w:cs="Times New Roman"/>
-          <w:sz w:val="24"/>
-          <w:szCs w:val="24"/>
-        </w:rPr>
-      </w:pPr>
-      <w:r>
-        <w:rPr>
-          <w:rFonts w:ascii="Times New Roman" w:hAnsi="Times New Roman" w:cs="Times New Roman"/>
-          <w:sz w:val="24"/>
-          <w:szCs w:val="24"/>
-        </w:rPr>
-        <w:t>(NO OLVIDE BDD – MDD)</w:t>
-      </w:r>
-    </w:p>
-    <w:p>
-      <w:pPr>
-        <w:rPr>
-          <w:rFonts w:ascii="Times New Roman" w:hAnsi="Times New Roman" w:cs="Times New Roman"/>
-          <w:sz w:val="24"/>
-          <w:szCs w:val="24"/>
-        </w:rPr>
-      </w:pPr>
-      <w:r>
-        <w:rPr>
-          <w:rFonts w:ascii="Times New Roman" w:hAnsi="Times New Roman" w:cs="Times New Roman"/>
-          <w:sz w:val="24"/>
-          <w:szCs w:val="24"/>
-        </w:rPr>
-        <w:t>1. Propongan, describan e implementen el nuevo tipo de persona.</w:t>
-      </w:r>
-    </w:p>
-    <w:p>
-      <w:pPr>
-        <w:rPr>
-          <w:rFonts w:ascii="Times New Roman" w:hAnsi="Times New Roman" w:cs="Times New Roman"/>
-          <w:sz w:val="24"/>
-          <w:szCs w:val="24"/>
-        </w:rPr>
-      </w:pPr>
-      <w:r>
-        <w:rPr>
-          <w:rFonts w:ascii="Times New Roman" w:hAnsi="Times New Roman" w:cs="Times New Roman"/>
-          <w:sz w:val="24"/>
-          <w:szCs w:val="24"/>
-        </w:rPr>
-        <w:t>(Mínimo dos pruebas de unidad)</w:t>
-      </w:r>
-    </w:p>
-    <w:p>
-      <w:pPr>
-        <w:rPr>
-          <w:rFonts w:ascii="Times New Roman" w:hAnsi="Times New Roman" w:cs="Times New Roman"/>
-          <w:sz w:val="24"/>
-          <w:szCs w:val="24"/>
-        </w:rPr>
-      </w:pPr>
-      <w:r>
-        <w:rPr>
-          <w:rFonts w:ascii="Times New Roman" w:hAnsi="Times New Roman" w:cs="Times New Roman"/>
-          <w:sz w:val="24"/>
-          <w:szCs w:val="24"/>
-        </w:rPr>
-        <w:t>2. Considerando una pareja de ellas con el apellido de ustedes. (a) Piensen en otra</w:t>
-      </w:r>
-    </w:p>
-    <w:p>
-      <w:pPr>
-        <w:rPr>
-          <w:rFonts w:ascii="Times New Roman" w:hAnsi="Times New Roman" w:cs="Times New Roman"/>
-          <w:sz w:val="24"/>
-          <w:szCs w:val="24"/>
-        </w:rPr>
-      </w:pPr>
-      <w:r>
-        <w:rPr>
-          <w:rFonts w:ascii="Times New Roman" w:hAnsi="Times New Roman" w:cs="Times New Roman"/>
-          <w:sz w:val="24"/>
-          <w:szCs w:val="24"/>
-        </w:rPr>
-        <w:t>prueba significativa y expliquen la intención. (b) Codifiquen la prueba de unidad</w:t>
-      </w:r>
-    </w:p>
-    <w:p>
-      <w:pPr>
-        <w:rPr>
-          <w:rFonts w:ascii="Times New Roman" w:hAnsi="Times New Roman" w:cs="Times New Roman"/>
-          <w:sz w:val="24"/>
-          <w:szCs w:val="24"/>
-        </w:rPr>
-      </w:pPr>
-      <w:r>
-        <w:rPr>
-          <w:rFonts w:ascii="Times New Roman" w:hAnsi="Times New Roman" w:cs="Times New Roman"/>
-          <w:sz w:val="24"/>
-          <w:szCs w:val="24"/>
-        </w:rPr>
-        <w:t>correspondiente y capturen la pantalla de resultados de ejecución de la prueba. (c)</w:t>
-      </w:r>
-    </w:p>
-    <w:p>
-      <w:pPr>
-        <w:rPr>
-          <w:rFonts w:ascii="Times New Roman" w:hAnsi="Times New Roman" w:cs="Times New Roman"/>
-          <w:sz w:val="24"/>
-          <w:szCs w:val="24"/>
-        </w:rPr>
-      </w:pPr>
-      <w:r>
-        <w:rPr>
-          <w:rFonts w:ascii="Times New Roman" w:hAnsi="Times New Roman" w:cs="Times New Roman"/>
-          <w:sz w:val="24"/>
-          <w:szCs w:val="24"/>
-        </w:rPr>
-        <w:lastRenderedPageBreak/>
-        <w:t>Ejecuten el programa con esa prueba como prueba de aceptación y capturen las</w:t>
-      </w:r>
-    </w:p>
-    <w:p>
-      <w:pPr>
-        <w:rPr>
-          <w:rFonts w:ascii="Times New Roman" w:hAnsi="Times New Roman" w:cs="Times New Roman"/>
-          <w:sz w:val="24"/>
-          <w:szCs w:val="24"/>
-        </w:rPr>
-      </w:pPr>
-      <w:r>
-        <w:rPr>
-          <w:rFonts w:ascii="Times New Roman" w:hAnsi="Times New Roman" w:cs="Times New Roman"/>
-          <w:sz w:val="24"/>
-          <w:szCs w:val="24"/>
-        </w:rPr>
-        <w:t>pantallas correspondientes.</w:t>
-      </w:r>
-    </w:p>
-    <w:p>
-      <w:pPr>
-        <w:rPr>
-          <w:rFonts w:ascii="Times New Roman" w:hAnsi="Times New Roman" w:cs="Times New Roman"/>
-          <w:sz w:val="24"/>
-          <w:szCs w:val="24"/>
-        </w:rPr>
-      </w:pPr>
-      <w:r>
-        <w:rPr>
-          <w:rFonts w:ascii="Times New Roman" w:hAnsi="Times New Roman" w:cs="Times New Roman"/>
-          <w:sz w:val="24"/>
-          <w:szCs w:val="24"/>
-        </w:rPr>
-        <w:t xml:space="preserve">Ciclo 5. Nuevo </w:t>
-      </w:r>
-      <w:proofErr w:type="spellStart"/>
-      <w:r>
-        <w:rPr>
-          <w:rFonts w:ascii="Times New Roman" w:hAnsi="Times New Roman" w:cs="Times New Roman"/>
-          <w:sz w:val="24"/>
-          <w:szCs w:val="24"/>
-        </w:rPr>
-        <w:t>item</w:t>
-      </w:r>
-      <w:proofErr w:type="spellEnd"/>
-      <w:r>
-        <w:rPr>
-          <w:rFonts w:ascii="Times New Roman" w:hAnsi="Times New Roman" w:cs="Times New Roman"/>
-          <w:sz w:val="24"/>
-          <w:szCs w:val="24"/>
-        </w:rPr>
-        <w:t>: Proponiendo y diseñando</w:t>
-      </w:r>
-    </w:p>
-    <w:p>
-      <w:pPr>
-        <w:rPr>
-          <w:rFonts w:ascii="Times New Roman" w:hAnsi="Times New Roman" w:cs="Times New Roman"/>
-          <w:sz w:val="24"/>
-          <w:szCs w:val="24"/>
-        </w:rPr>
-      </w:pPr>
-      <w:r>
-        <w:rPr>
-          <w:rFonts w:ascii="Times New Roman" w:hAnsi="Times New Roman" w:cs="Times New Roman"/>
-          <w:sz w:val="24"/>
-          <w:szCs w:val="24"/>
-        </w:rPr>
-        <w:t xml:space="preserve">El objetivo de este punto es permitir recibir un nuevo </w:t>
-      </w:r>
-      <w:proofErr w:type="spellStart"/>
-      <w:r>
-        <w:rPr>
-          <w:rFonts w:ascii="Times New Roman" w:hAnsi="Times New Roman" w:cs="Times New Roman"/>
-          <w:sz w:val="24"/>
-          <w:szCs w:val="24"/>
-        </w:rPr>
-        <w:t>item</w:t>
-      </w:r>
-      <w:proofErr w:type="spellEnd"/>
-      <w:r>
-        <w:rPr>
-          <w:rFonts w:ascii="Times New Roman" w:hAnsi="Times New Roman" w:cs="Times New Roman"/>
-          <w:sz w:val="24"/>
-          <w:szCs w:val="24"/>
-        </w:rPr>
-        <w:t xml:space="preserve"> (no persona) en la ciudad</w:t>
-      </w:r>
-    </w:p>
-    <w:p>
-      <w:pPr>
-        <w:rPr>
-          <w:rFonts w:ascii="Times New Roman" w:hAnsi="Times New Roman" w:cs="Times New Roman"/>
-          <w:sz w:val="24"/>
-          <w:szCs w:val="24"/>
-        </w:rPr>
-      </w:pPr>
-      <w:r>
-        <w:rPr>
-          <w:rFonts w:ascii="Times New Roman" w:hAnsi="Times New Roman" w:cs="Times New Roman"/>
-          <w:sz w:val="24"/>
-          <w:szCs w:val="24"/>
-        </w:rPr>
-        <w:t>(NO OLVIDE BDD – MDD)</w:t>
-      </w:r>
-    </w:p>
-    <w:p>
-      <w:pPr>
-        <w:rPr>
-          <w:rFonts w:ascii="Times New Roman" w:hAnsi="Times New Roman" w:cs="Times New Roman"/>
-          <w:sz w:val="24"/>
-          <w:szCs w:val="24"/>
-        </w:rPr>
-      </w:pPr>
-      <w:r>
-        <w:rPr>
-          <w:rFonts w:ascii="Times New Roman" w:hAnsi="Times New Roman" w:cs="Times New Roman"/>
-          <w:sz w:val="24"/>
-          <w:szCs w:val="24"/>
-        </w:rPr>
-        <w:t xml:space="preserve">1. Propongan, describan e implementen el nuevo tipo de </w:t>
-      </w:r>
-      <w:proofErr w:type="spellStart"/>
-      <w:r>
-        <w:rPr>
-          <w:rFonts w:ascii="Times New Roman" w:hAnsi="Times New Roman" w:cs="Times New Roman"/>
-          <w:sz w:val="24"/>
-          <w:szCs w:val="24"/>
-        </w:rPr>
-        <w:t>item</w:t>
-      </w:r>
-      <w:proofErr w:type="spellEnd"/>
-      <w:r>
-        <w:rPr>
-          <w:rFonts w:ascii="Times New Roman" w:hAnsi="Times New Roman" w:cs="Times New Roman"/>
-          <w:sz w:val="24"/>
-          <w:szCs w:val="24"/>
-        </w:rPr>
-        <w:t>.</w:t>
-      </w:r>
-    </w:p>
-    <w:p>
-      <w:pPr>
-        <w:rPr>
-          <w:rFonts w:ascii="Times New Roman" w:hAnsi="Times New Roman" w:cs="Times New Roman"/>
-          <w:sz w:val="24"/>
-          <w:szCs w:val="24"/>
-        </w:rPr>
-      </w:pPr>
-      <w:r>
-        <w:rPr>
-          <w:rFonts w:ascii="Times New Roman" w:hAnsi="Times New Roman" w:cs="Times New Roman"/>
-          <w:sz w:val="24"/>
-          <w:szCs w:val="24"/>
-        </w:rPr>
-        <w:t>(Mínimo dos pruebas de unidad)</w:t>
-      </w:r>
-    </w:p>
-    <w:p>
-      <w:pPr>
-        <w:rPr>
-          <w:rFonts w:ascii="Times New Roman" w:hAnsi="Times New Roman" w:cs="Times New Roman"/>
-          <w:sz w:val="24"/>
-          <w:szCs w:val="24"/>
-        </w:rPr>
-      </w:pPr>
-      <w:r>
-        <w:rPr>
-          <w:rFonts w:ascii="Times New Roman" w:hAnsi="Times New Roman" w:cs="Times New Roman"/>
-          <w:sz w:val="24"/>
-          <w:szCs w:val="24"/>
-        </w:rPr>
-        <w:t>2. Considerando un par de ellos con el nombre de ustedes. (a) Piensen en otra prueba</w:t>
-      </w:r>
-    </w:p>
-    <w:p>
-      <w:pPr>
-        <w:rPr>
-          <w:rFonts w:ascii="Times New Roman" w:hAnsi="Times New Roman" w:cs="Times New Roman"/>
-          <w:sz w:val="24"/>
-          <w:szCs w:val="24"/>
-        </w:rPr>
-      </w:pPr>
-      <w:r>
-        <w:rPr>
-          <w:rFonts w:ascii="Times New Roman" w:hAnsi="Times New Roman" w:cs="Times New Roman"/>
-          <w:sz w:val="24"/>
-          <w:szCs w:val="24"/>
-        </w:rPr>
-        <w:t>significativa y expliquen la intención. (b) Codifiquen la prueba de unidad</w:t>
-      </w:r>
-    </w:p>
-    <w:p>
-      <w:pPr>
-        <w:rPr>
-          <w:rFonts w:ascii="Times New Roman" w:hAnsi="Times New Roman" w:cs="Times New Roman"/>
-          <w:sz w:val="24"/>
-          <w:szCs w:val="24"/>
-        </w:rPr>
-      </w:pPr>
-      <w:r>
-        <w:rPr>
-          <w:rFonts w:ascii="Times New Roman" w:hAnsi="Times New Roman" w:cs="Times New Roman"/>
-          <w:sz w:val="24"/>
-          <w:szCs w:val="24"/>
-        </w:rPr>
-        <w:t>correspondiente y capturen la pantalla de resultados de ejecución de la prueba. (c)</w:t>
-      </w:r>
-    </w:p>
-    <w:p>
-      <w:pPr>
-        <w:rPr>
-          <w:rFonts w:ascii="Times New Roman" w:hAnsi="Times New Roman" w:cs="Times New Roman"/>
-          <w:sz w:val="24"/>
-          <w:szCs w:val="24"/>
-        </w:rPr>
-      </w:pPr>
-      <w:r>
-        <w:rPr>
-          <w:rFonts w:ascii="Times New Roman" w:hAnsi="Times New Roman" w:cs="Times New Roman"/>
-          <w:sz w:val="24"/>
-          <w:szCs w:val="24"/>
-        </w:rPr>
-        <w:t>Ejecuten el programa con esa</w:t>
-      </w:r>
     </w:p>
     <w:p>
       <w:pPr>
@@ -6729,6 +5175,381 @@
           <w:sz w:val="24"/>
           <w:szCs w:val="24"/>
         </w:rPr>
+        <w:t>Ciclo 4. Nueva persona: Proponiendo y diseñando</w:t>
+      </w:r>
+    </w:p>
+    <w:p>
+      <w:pPr>
+        <w:rPr>
+          <w:rFonts w:ascii="Times New Roman" w:hAnsi="Times New Roman" w:cs="Times New Roman"/>
+          <w:sz w:val="24"/>
+          <w:szCs w:val="24"/>
+        </w:rPr>
+      </w:pPr>
+      <w:r>
+        <w:rPr>
+          <w:rFonts w:ascii="Times New Roman" w:hAnsi="Times New Roman" w:cs="Times New Roman"/>
+          <w:sz w:val="24"/>
+          <w:szCs w:val="24"/>
+        </w:rPr>
+        <w:t>El objetivo de este punto es permitir recibir en un nuevo tipo de Item.</w:t>
+      </w:r>
+    </w:p>
+    <w:p>
+      <w:pPr>
+        <w:rPr>
+          <w:rFonts w:ascii="Times New Roman" w:hAnsi="Times New Roman" w:cs="Times New Roman"/>
+          <w:sz w:val="24"/>
+          <w:szCs w:val="24"/>
+        </w:rPr>
+      </w:pPr>
+      <w:r>
+        <w:rPr>
+          <w:rFonts w:ascii="Times New Roman" w:hAnsi="Times New Roman" w:cs="Times New Roman"/>
+          <w:sz w:val="24"/>
+          <w:szCs w:val="24"/>
+        </w:rPr>
+        <w:lastRenderedPageBreak/>
+        <w:t>1. Propongan, describan e implementen el nuevo tipo de persona.</w:t>
+      </w:r>
+    </w:p>
+    <w:p>
+      <w:pPr>
+        <w:rPr>
+          <w:rFonts w:ascii="Times New Roman" w:hAnsi="Times New Roman" w:cs="Times New Roman"/>
+          <w:sz w:val="24"/>
+          <w:szCs w:val="24"/>
+        </w:rPr>
+      </w:pPr>
+      <w:r>
+        <w:rPr>
+          <w:rFonts w:ascii="Times New Roman" w:hAnsi="Times New Roman" w:cs="Times New Roman"/>
+          <w:sz w:val="24"/>
+          <w:szCs w:val="24"/>
+          <w:highlight w:val="yellow"/>
+        </w:rPr>
+        <w:t>(Mínimo dos pruebas de unidad)</w:t>
+      </w:r>
+    </w:p>
+    <w:p>
+      <w:pPr>
+        <w:rPr>
+          <w:rFonts w:ascii="Times New Roman" w:hAnsi="Times New Roman" w:cs="Times New Roman"/>
+          <w:sz w:val="24"/>
+          <w:szCs w:val="24"/>
+        </w:rPr>
+      </w:pPr>
+      <w:r>
+        <w:rPr>
+          <w:rFonts w:ascii="Times New Roman" w:hAnsi="Times New Roman" w:cs="Times New Roman"/>
+          <w:sz w:val="24"/>
+          <w:szCs w:val="24"/>
+        </w:rPr>
+        <w:t>2. Considerando una pareja de ellas con el apellido de ustedes.</w:t>
+      </w:r>
+    </w:p>
+    <w:p>
+      <w:pPr>
+        <w:rPr>
+          <w:rFonts w:ascii="Times New Roman" w:hAnsi="Times New Roman" w:cs="Times New Roman"/>
+          <w:sz w:val="24"/>
+          <w:szCs w:val="24"/>
+        </w:rPr>
+      </w:pPr>
+      <w:r>
+        <w:rPr>
+          <w:rFonts w:ascii="Times New Roman" w:hAnsi="Times New Roman" w:cs="Times New Roman"/>
+          <w:sz w:val="24"/>
+          <w:szCs w:val="24"/>
+        </w:rPr>
+        <w:t xml:space="preserve"> (a) Piensen en otra</w:t>
+      </w:r>
+      <w:r>
+        <w:rPr>
+          <w:rFonts w:ascii="Times New Roman" w:hAnsi="Times New Roman" w:cs="Times New Roman"/>
+          <w:sz w:val="24"/>
+          <w:szCs w:val="24"/>
+        </w:rPr>
+        <w:t xml:space="preserve"> </w:t>
+      </w:r>
+      <w:r>
+        <w:rPr>
+          <w:rFonts w:ascii="Times New Roman" w:hAnsi="Times New Roman" w:cs="Times New Roman"/>
+          <w:sz w:val="24"/>
+          <w:szCs w:val="24"/>
+        </w:rPr>
+        <w:t xml:space="preserve">prueba significativa y expliquen la intención. </w:t>
+      </w:r>
+    </w:p>
+    <w:p>
+      <w:pPr>
+        <w:rPr>
+          <w:rFonts w:ascii="Times New Roman" w:hAnsi="Times New Roman" w:cs="Times New Roman"/>
+          <w:sz w:val="24"/>
+          <w:szCs w:val="24"/>
+        </w:rPr>
+      </w:pPr>
+      <w:r>
+        <w:rPr>
+          <w:rFonts w:ascii="Times New Roman" w:hAnsi="Times New Roman" w:cs="Times New Roman"/>
+          <w:sz w:val="24"/>
+          <w:szCs w:val="24"/>
+        </w:rPr>
+        <w:t>(b) Codifiquen la prueba de unidad</w:t>
+      </w:r>
+    </w:p>
+    <w:p>
+      <w:pPr>
+        <w:rPr>
+          <w:rFonts w:ascii="Times New Roman" w:hAnsi="Times New Roman" w:cs="Times New Roman"/>
+          <w:sz w:val="24"/>
+          <w:szCs w:val="24"/>
+        </w:rPr>
+      </w:pPr>
+      <w:r>
+        <w:rPr>
+          <w:rFonts w:ascii="Times New Roman" w:hAnsi="Times New Roman" w:cs="Times New Roman"/>
+          <w:sz w:val="24"/>
+          <w:szCs w:val="24"/>
+        </w:rPr>
+        <w:t xml:space="preserve">correspondiente y capturen la pantalla de resultados de ejecución de la prueba. </w:t>
+      </w:r>
+    </w:p>
+    <w:p>
+      <w:pPr>
+        <w:rPr>
+          <w:rFonts w:ascii="Times New Roman" w:hAnsi="Times New Roman" w:cs="Times New Roman"/>
+          <w:sz w:val="24"/>
+          <w:szCs w:val="24"/>
+        </w:rPr>
+      </w:pPr>
+      <w:r>
+        <w:rPr>
+          <w:rFonts w:ascii="Times New Roman" w:hAnsi="Times New Roman" w:cs="Times New Roman"/>
+          <w:sz w:val="24"/>
+          <w:szCs w:val="24"/>
+        </w:rPr>
+        <w:t>(c)Ejecuten el programa con esa prueba como prueba de aceptación y capturen las</w:t>
+      </w:r>
+    </w:p>
+    <w:p>
+      <w:pPr>
+        <w:rPr>
+          <w:rFonts w:ascii="Times New Roman" w:hAnsi="Times New Roman" w:cs="Times New Roman"/>
+          <w:sz w:val="24"/>
+          <w:szCs w:val="24"/>
+        </w:rPr>
+      </w:pPr>
+      <w:r>
+        <w:rPr>
+          <w:rFonts w:ascii="Times New Roman" w:hAnsi="Times New Roman" w:cs="Times New Roman"/>
+          <w:sz w:val="24"/>
+          <w:szCs w:val="24"/>
+        </w:rPr>
+        <w:t>pantallas correspondientes.</w:t>
+      </w:r>
+    </w:p>
+    <w:p>
+      <w:pPr>
+        <w:rPr>
+          <w:rFonts w:ascii="Times New Roman" w:hAnsi="Times New Roman" w:cs="Times New Roman"/>
+          <w:sz w:val="24"/>
+          <w:szCs w:val="24"/>
+        </w:rPr>
+      </w:pPr>
+    </w:p>
+    <w:p>
+      <w:pPr>
+        <w:rPr>
+          <w:rFonts w:ascii="Times New Roman" w:hAnsi="Times New Roman" w:cs="Times New Roman"/>
+          <w:sz w:val="24"/>
+          <w:szCs w:val="24"/>
+        </w:rPr>
+      </w:pPr>
+    </w:p>
+    <w:p>
+      <w:pPr>
+        <w:rPr>
+          <w:rFonts w:ascii="Times New Roman" w:hAnsi="Times New Roman" w:cs="Times New Roman"/>
+          <w:b/>
+          <w:bCs/>
+          <w:i/>
+          <w:iCs/>
+          <w:sz w:val="24"/>
+          <w:szCs w:val="24"/>
+        </w:rPr>
+      </w:pPr>
+      <w:r>
+        <w:rPr>
+          <w:rFonts w:ascii="Times New Roman" w:hAnsi="Times New Roman" w:cs="Times New Roman"/>
+          <w:b/>
+          <w:bCs/>
+          <w:i/>
+          <w:iCs/>
+          <w:sz w:val="24"/>
+          <w:szCs w:val="24"/>
+        </w:rPr>
+        <w:t>Ciclo 5. Nuevo item: Proponiendo y diseñando</w:t>
+      </w:r>
+    </w:p>
+    <w:p>
+      <w:pPr>
+        <w:rPr>
+          <w:rFonts w:ascii="Times New Roman" w:hAnsi="Times New Roman" w:cs="Times New Roman"/>
+          <w:sz w:val="24"/>
+          <w:szCs w:val="24"/>
+        </w:rPr>
+      </w:pPr>
+      <w:r>
+        <w:rPr>
+          <w:rFonts w:ascii="Times New Roman" w:hAnsi="Times New Roman" w:cs="Times New Roman"/>
+          <w:sz w:val="24"/>
+          <w:szCs w:val="24"/>
+        </w:rPr>
+        <w:t>El objetivo de este punto es permitir recibir un nuevo item (no persona) en la ciudad</w:t>
+      </w:r>
+    </w:p>
+    <w:p>
+      <w:pPr>
+        <w:rPr>
+          <w:rFonts w:ascii="Times New Roman" w:hAnsi="Times New Roman" w:cs="Times New Roman"/>
+          <w:sz w:val="24"/>
+          <w:szCs w:val="24"/>
+        </w:rPr>
+      </w:pPr>
+      <w:r>
+        <w:rPr>
+          <w:rFonts w:ascii="Times New Roman" w:hAnsi="Times New Roman" w:cs="Times New Roman"/>
+          <w:sz w:val="24"/>
+          <w:szCs w:val="24"/>
+        </w:rPr>
+        <w:t>(NO OLVIDE BDD – MDD)</w:t>
+      </w:r>
+    </w:p>
+    <w:p>
+      <w:pPr>
+        <w:rPr>
+          <w:rFonts w:ascii="Times New Roman" w:hAnsi="Times New Roman" w:cs="Times New Roman"/>
+          <w:sz w:val="24"/>
+          <w:szCs w:val="24"/>
+        </w:rPr>
+      </w:pPr>
+      <w:r>
+        <w:rPr>
+          <w:rFonts w:ascii="Times New Roman" w:hAnsi="Times New Roman" w:cs="Times New Roman"/>
+          <w:sz w:val="24"/>
+          <w:szCs w:val="24"/>
+        </w:rPr>
+        <w:t>1. Propongan, describan e implementen el nuevo tipo de item.</w:t>
+      </w:r>
+    </w:p>
+    <w:p>
+      <w:pPr>
+        <w:rPr>
+          <w:rFonts w:ascii="Times New Roman" w:hAnsi="Times New Roman" w:cs="Times New Roman"/>
+          <w:sz w:val="24"/>
+          <w:szCs w:val="24"/>
+        </w:rPr>
+      </w:pPr>
+      <w:r>
+        <w:rPr>
+          <w:rFonts w:ascii="Times New Roman" w:hAnsi="Times New Roman" w:cs="Times New Roman"/>
+          <w:sz w:val="24"/>
+          <w:szCs w:val="24"/>
+        </w:rPr>
+        <w:t>(Mínimo dos pruebas de unidad)</w:t>
+      </w:r>
+    </w:p>
+    <w:p>
+      <w:pPr>
+        <w:rPr>
+          <w:rFonts w:ascii="Times New Roman" w:hAnsi="Times New Roman" w:cs="Times New Roman"/>
+          <w:sz w:val="24"/>
+          <w:szCs w:val="24"/>
+        </w:rPr>
+      </w:pPr>
+      <w:r>
+        <w:rPr>
+          <w:rFonts w:ascii="Times New Roman" w:hAnsi="Times New Roman" w:cs="Times New Roman"/>
+          <w:sz w:val="24"/>
+          <w:szCs w:val="24"/>
+        </w:rPr>
+        <w:t>2. Considerando un par de ellos con el nombre de ustedes. (a) Piensen en otra prueba</w:t>
+      </w:r>
+    </w:p>
+    <w:p>
+      <w:pPr>
+        <w:rPr>
+          <w:rFonts w:ascii="Times New Roman" w:hAnsi="Times New Roman" w:cs="Times New Roman"/>
+          <w:sz w:val="24"/>
+          <w:szCs w:val="24"/>
+        </w:rPr>
+      </w:pPr>
+      <w:r>
+        <w:rPr>
+          <w:rFonts w:ascii="Times New Roman" w:hAnsi="Times New Roman" w:cs="Times New Roman"/>
+          <w:sz w:val="24"/>
+          <w:szCs w:val="24"/>
+        </w:rPr>
+        <w:t>significativa y expliquen la intención. (b) Codifiquen la prueba de unidad</w:t>
+      </w:r>
+    </w:p>
+    <w:p>
+      <w:pPr>
+        <w:rPr>
+          <w:rFonts w:ascii="Times New Roman" w:hAnsi="Times New Roman" w:cs="Times New Roman"/>
+          <w:sz w:val="24"/>
+          <w:szCs w:val="24"/>
+        </w:rPr>
+      </w:pPr>
+      <w:r>
+        <w:rPr>
+          <w:rFonts w:ascii="Times New Roman" w:hAnsi="Times New Roman" w:cs="Times New Roman"/>
+          <w:sz w:val="24"/>
+          <w:szCs w:val="24"/>
+        </w:rPr>
+        <w:t>correspondiente y capturen la pantalla de resultados de ejecución de la prueba. (c)</w:t>
+      </w:r>
+    </w:p>
+    <w:p>
+      <w:pPr>
+        <w:rPr>
+          <w:rFonts w:ascii="Times New Roman" w:hAnsi="Times New Roman" w:cs="Times New Roman"/>
+          <w:sz w:val="24"/>
+          <w:szCs w:val="24"/>
+        </w:rPr>
+      </w:pPr>
+      <w:r>
+        <w:rPr>
+          <w:rFonts w:ascii="Times New Roman" w:hAnsi="Times New Roman" w:cs="Times New Roman"/>
+          <w:sz w:val="24"/>
+          <w:szCs w:val="24"/>
+        </w:rPr>
+        <w:t>Ejecuten el programa con esa</w:t>
+      </w:r>
+    </w:p>
+    <w:p>
+      <w:pPr>
+        <w:rPr>
+          <w:rFonts w:ascii="Times New Roman" w:hAnsi="Times New Roman" w:cs="Times New Roman"/>
+          <w:b/>
+          <w:bCs/>
+          <w:i/>
+          <w:iCs/>
+          <w:sz w:val="24"/>
+          <w:szCs w:val="24"/>
+        </w:rPr>
+      </w:pPr>
+      <w:r>
+        <w:rPr>
+          <w:rFonts w:ascii="Times New Roman" w:hAnsi="Times New Roman" w:cs="Times New Roman"/>
+          <w:b/>
+          <w:bCs/>
+          <w:i/>
+          <w:iCs/>
+          <w:sz w:val="24"/>
+          <w:szCs w:val="24"/>
+        </w:rPr>
         <w:t>REFERENCIAS</w:t>
       </w:r>
     </w:p>
@@ -6740,23 +5561,13 @@
           <w:szCs w:val="24"/>
         </w:rPr>
       </w:pPr>
-      <w:proofErr w:type="spellStart"/>
-      <w:r>
-        <w:rPr>
-          <w:rFonts w:ascii="Times New Roman" w:hAnsi="Times New Roman" w:cs="Times New Roman"/>
-          <w:sz w:val="24"/>
-          <w:szCs w:val="24"/>
-        </w:rPr>
-        <w:t>Charte</w:t>
-      </w:r>
-      <w:proofErr w:type="spellEnd"/>
-      <w:r>
-        <w:rPr>
-          <w:rFonts w:ascii="Times New Roman" w:hAnsi="Times New Roman" w:cs="Times New Roman"/>
-          <w:sz w:val="24"/>
-          <w:szCs w:val="24"/>
-        </w:rPr>
-        <w:t xml:space="preserve">, F. (2021, 9 febrero). Paquetes en Java: qué son, para qué se utilizan, y cómo se usan (con vídeo). </w:t>
+      <w:r>
+        <w:rPr>
+          <w:rFonts w:ascii="Times New Roman" w:hAnsi="Times New Roman" w:cs="Times New Roman"/>
+          <w:sz w:val="24"/>
+          <w:szCs w:val="24"/>
+        </w:rPr>
+        <w:t xml:space="preserve">Charte, F. (2021, 9 febrero). Paquetes en Java: qué son, para qué se utilizan, y cómo se usan (con vídeo). </w:t>
       </w:r>
       <w:r>
         <w:rPr>
@@ -6776,7 +5587,7 @@
         </w:rPr>
         <w:t xml:space="preserve">. </w:t>
       </w:r>
-      <w:hyperlink r:id="rId18" w:history="1">
+      <w:hyperlink r:id="rId19" w:history="1">
         <w:r>
           <w:rPr>
             <w:rStyle w:val="Hipervnculo"/>
@@ -6816,7 +5627,7 @@
       </w:pPr>
     </w:p>
     <w:sectPr>
-      <w:footerReference w:type="default" r:id="rId19"/>
+      <w:footerReference w:type="default" r:id="rId20"/>
       <w:pgSz w:w="12240" w:h="15840"/>
       <w:pgMar w:top="1417" w:right="1418" w:bottom="1417" w:left="1418" w:header="720" w:footer="720" w:gutter="0"/>
       <w:cols w:space="708"/>

</xml_diff>

<commit_message>
update ciclo 2 + diseño sin pruebas todavia funcional hasta ciclo 2
</commit_message>
<xml_diff>
--- a/schelling-2025-1/LAB3POOB.docx
+++ b/schelling-2025-1/LAB3POOB.docx
@@ -5078,33 +5078,77 @@
           <w:szCs w:val="24"/>
           <w:highlight w:val="yellow"/>
         </w:rPr>
-        <w:t>2. Diseñen, construyan y prueben esta nueva clase. (Mínimo dos pruebas de unidad)</w:t>
-      </w:r>
-    </w:p>
-    <w:p>
-      <w:pPr>
-        <w:rPr>
-          <w:rFonts w:ascii="Times New Roman" w:hAnsi="Times New Roman" w:cs="Times New Roman"/>
-          <w:sz w:val="24"/>
-          <w:szCs w:val="24"/>
-        </w:rPr>
-      </w:pPr>
-    </w:p>
-    <w:p>
-      <w:pPr>
-        <w:rPr>
-          <w:rFonts w:ascii="Times New Roman" w:hAnsi="Times New Roman" w:cs="Times New Roman"/>
-          <w:sz w:val="24"/>
-          <w:szCs w:val="24"/>
-        </w:rPr>
-      </w:pPr>
-      <w:r>
-        <w:rPr>
-          <w:rFonts w:ascii="Times New Roman" w:hAnsi="Times New Roman" w:cs="Times New Roman"/>
-          <w:sz w:val="24"/>
-          <w:szCs w:val="24"/>
-        </w:rPr>
-        <w:t xml:space="preserve">3. Adicione una pareja de caminantes, llámelas </w:t>
+        <w:t xml:space="preserve">2. </w:t>
+      </w:r>
+      <w:r>
+        <w:rPr>
+          <w:rFonts w:ascii="Times New Roman" w:hAnsi="Times New Roman" w:cs="Times New Roman"/>
+          <w:sz w:val="24"/>
+          <w:szCs w:val="24"/>
+        </w:rPr>
+        <w:t xml:space="preserve">Diseñen, construyan y prueben esta nueva clase. </w:t>
+      </w:r>
+      <w:r>
+        <w:rPr>
+          <w:rFonts w:ascii="Times New Roman" w:hAnsi="Times New Roman" w:cs="Times New Roman"/>
+          <w:sz w:val="24"/>
+          <w:szCs w:val="24"/>
+          <w:highlight w:val="yellow"/>
+        </w:rPr>
+        <w:t>(Mínimo dos pruebas de unidad)</w:t>
+      </w:r>
+    </w:p>
+    <w:p>
+      <w:pPr>
+        <w:rPr>
+          <w:rFonts w:ascii="Times New Roman" w:hAnsi="Times New Roman" w:cs="Times New Roman"/>
+          <w:sz w:val="24"/>
+          <w:szCs w:val="24"/>
+        </w:rPr>
+      </w:pPr>
+    </w:p>
+    <w:p>
+      <w:pPr>
+        <w:rPr>
+          <w:rFonts w:ascii="Times New Roman" w:hAnsi="Times New Roman" w:cs="Times New Roman"/>
+          <w:sz w:val="24"/>
+          <w:szCs w:val="24"/>
+        </w:rPr>
+      </w:pPr>
+      <w:r>
+        <w:rPr>
+          <w:rFonts w:ascii="Times New Roman" w:hAnsi="Times New Roman" w:cs="Times New Roman"/>
+          <w:sz w:val="24"/>
+          <w:szCs w:val="24"/>
+        </w:rPr>
+        <w:t xml:space="preserve">3. Adicione una pareja de </w:t>
+      </w:r>
+      <w:proofErr w:type="spellStart"/>
+      <w:r>
+        <w:rPr>
+          <w:rFonts w:ascii="Times New Roman" w:hAnsi="Times New Roman" w:cs="Times New Roman"/>
+          <w:sz w:val="24"/>
+          <w:szCs w:val="24"/>
+        </w:rPr>
+        <w:t>camin</w:t>
+      </w:r>
+      <w:proofErr w:type="spellEnd"/>
+    </w:p>
+    <w:p>
+      <w:pPr>
+        <w:rPr>
+          <w:rFonts w:ascii="Times New Roman" w:hAnsi="Times New Roman" w:cs="Times New Roman"/>
+          <w:sz w:val="24"/>
+          <w:szCs w:val="24"/>
+        </w:rPr>
+      </w:pPr>
+      <w:r>
+        <w:rPr>
+          <w:rFonts w:ascii="Times New Roman" w:hAnsi="Times New Roman" w:cs="Times New Roman"/>
+          <w:sz w:val="24"/>
+          <w:szCs w:val="24"/>
+        </w:rPr>
+        <w:t xml:space="preserve">antes, llámelas </w:t>
       </w:r>
       <w:proofErr w:type="spellStart"/>
       <w:r>

</xml_diff>

<commit_message>
update ciclo 4 funcional
</commit_message>
<xml_diff>
--- a/schelling-2025-1/LAB3POOB.docx
+++ b/schelling-2025-1/LAB3POOB.docx
@@ -1861,7 +1861,6 @@
         <w:t xml:space="preserve"> en la clase </w:t>
       </w:r>
       <w:proofErr w:type="spellStart"/>
-      <w:proofErr w:type="gramStart"/>
       <w:r>
         <w:rPr>
           <w:rFonts w:ascii="Times New Roman" w:hAnsi="Times New Roman" w:cs="Times New Roman"/>
@@ -1885,16 +1884,7 @@
           <w:sz w:val="24"/>
           <w:szCs w:val="24"/>
         </w:rPr>
-        <w:t>,</w:t>
-      </w:r>
-      <w:proofErr w:type="gramEnd"/>
-      <w:r>
-        <w:rPr>
-          <w:rFonts w:ascii="Times New Roman" w:hAnsi="Times New Roman" w:cs="Times New Roman"/>
-          <w:sz w:val="24"/>
-          <w:szCs w:val="24"/>
-        </w:rPr>
-        <w:t xml:space="preserve"> un ejemplo de estos paquetes importados es el paquete domain que es, como se dijo anteriormente, el </w:t>
+        <w:t xml:space="preserve">, un ejemplo de estos paquetes importados es el paquete domain que es, como se dijo anteriormente, el </w:t>
       </w:r>
       <w:r>
         <w:rPr>
@@ -2389,27 +2379,15 @@
         </w:rPr>
         <w:t xml:space="preserve">de clases al paquete correspondiente. a) </w:t>
       </w:r>
-      <w:proofErr w:type="gramStart"/>
-      <w:r>
-        <w:rPr>
-          <w:rFonts w:ascii="Times New Roman" w:hAnsi="Times New Roman" w:cs="Times New Roman"/>
-          <w:i/>
-          <w:iCs/>
-          <w:sz w:val="24"/>
-          <w:szCs w:val="24"/>
-        </w:rPr>
-        <w:t>¿Por qué hay dos clases y un archivo .</w:t>
-      </w:r>
-      <w:proofErr w:type="gramEnd"/>
-      <w:r>
-        <w:rPr>
-          <w:rFonts w:ascii="Times New Roman" w:hAnsi="Times New Roman" w:cs="Times New Roman"/>
-          <w:i/>
-          <w:iCs/>
-          <w:sz w:val="24"/>
-          <w:szCs w:val="24"/>
-        </w:rPr>
-        <w:t>j</w:t>
+      <w:r>
+        <w:rPr>
+          <w:rFonts w:ascii="Times New Roman" w:hAnsi="Times New Roman" w:cs="Times New Roman"/>
+          <w:i/>
+          <w:iCs/>
+          <w:sz w:val="24"/>
+          <w:szCs w:val="24"/>
+        </w:rPr>
+        <w:t>¿Por qué hay dos clases y un archivo .j</w:t>
       </w:r>
       <w:r>
         <w:rPr>
@@ -2745,33 +2723,7 @@
           <w:sz w:val="24"/>
           <w:szCs w:val="24"/>
         </w:rPr>
-        <w:t xml:space="preserve">Ciclo 1. Iniciando con </w:t>
-      </w:r>
-      <w:proofErr w:type="gramStart"/>
-      <w:r>
-        <w:rPr>
-          <w:rFonts w:ascii="Times New Roman" w:hAnsi="Times New Roman" w:cs="Times New Roman"/>
-          <w:b/>
-          <w:bCs/>
-          <w:i/>
-          <w:iCs/>
-          <w:sz w:val="24"/>
-          <w:szCs w:val="24"/>
-        </w:rPr>
-        <w:t>los personas normales</w:t>
-      </w:r>
-      <w:proofErr w:type="gramEnd"/>
-      <w:r>
-        <w:rPr>
-          <w:rFonts w:ascii="Times New Roman" w:hAnsi="Times New Roman" w:cs="Times New Roman"/>
-          <w:b/>
-          <w:bCs/>
-          <w:i/>
-          <w:iCs/>
-          <w:sz w:val="24"/>
-          <w:szCs w:val="24"/>
-        </w:rPr>
-        <w:t xml:space="preserve"> </w:t>
+        <w:t xml:space="preserve">Ciclo 1. Iniciando con los personas normales </w:t>
       </w:r>
     </w:p>
     <w:p>
@@ -3099,16 +3051,7 @@
           <w:sz w:val="24"/>
           <w:szCs w:val="24"/>
         </w:rPr>
-        <w:t xml:space="preserve"> ya que esa es la forma predeterminada de la interfaz implementada </w:t>
-      </w:r>
-      <w:proofErr w:type="gramStart"/>
-      <w:r>
-        <w:rPr>
-          <w:rFonts w:ascii="Times New Roman" w:hAnsi="Times New Roman" w:cs="Times New Roman"/>
-          <w:sz w:val="24"/>
-          <w:szCs w:val="24"/>
-        </w:rPr>
-        <w:t xml:space="preserve">( </w:t>
+        <w:t xml:space="preserve"> ya que esa es la forma predeterminada de la interfaz implementada ( </w:t>
       </w:r>
       <w:r>
         <w:rPr>
@@ -3124,16 +3067,7 @@
           <w:sz w:val="24"/>
           <w:szCs w:val="24"/>
         </w:rPr>
-        <w:t>tem</w:t>
-      </w:r>
-      <w:proofErr w:type="gramEnd"/>
-      <w:r>
-        <w:rPr>
-          <w:rFonts w:ascii="Times New Roman" w:hAnsi="Times New Roman" w:cs="Times New Roman"/>
-          <w:sz w:val="24"/>
-          <w:szCs w:val="24"/>
-        </w:rPr>
-        <w:t xml:space="preserve">). </w:t>
+        <w:t xml:space="preserve">tem). </w:t>
       </w:r>
       <w:r>
         <w:rPr>
@@ -3825,7 +3759,6 @@
         <w:t xml:space="preserve"> usando el método </w:t>
       </w:r>
       <w:proofErr w:type="spellStart"/>
-      <w:proofErr w:type="gramStart"/>
       <w:r>
         <w:rPr>
           <w:rFonts w:ascii="Times New Roman" w:hAnsi="Times New Roman" w:cs="Times New Roman"/>
@@ -3845,18 +3778,7 @@
           <w:sz w:val="24"/>
           <w:szCs w:val="24"/>
         </w:rPr>
-        <w:t>(</w:t>
-      </w:r>
-      <w:proofErr w:type="gramEnd"/>
-      <w:r>
-        <w:rPr>
-          <w:rFonts w:ascii="Times New Roman" w:hAnsi="Times New Roman" w:cs="Times New Roman"/>
-          <w:i/>
-          <w:iCs/>
-          <w:sz w:val="24"/>
-          <w:szCs w:val="24"/>
-        </w:rPr>
-        <w:t>) . Ejecuten el programa, ¿Qué pasa con</w:t>
+        <w:t>() . Ejecuten el programa, ¿Qué pasa con</w:t>
       </w:r>
     </w:p>
     <w:p>
@@ -3894,25 +3816,7 @@
           <w:sz w:val="24"/>
           <w:szCs w:val="24"/>
         </w:rPr>
-        <w:t xml:space="preserve">Las personas son mostradas en la ciudad </w:t>
-      </w:r>
-      <w:proofErr w:type="gramStart"/>
-      <w:r>
-        <w:rPr>
-          <w:rFonts w:ascii="Times New Roman" w:hAnsi="Times New Roman" w:cs="Times New Roman"/>
-          <w:sz w:val="24"/>
-          <w:szCs w:val="24"/>
-        </w:rPr>
-        <w:t>( cuadricula</w:t>
-      </w:r>
-      <w:proofErr w:type="gramEnd"/>
-      <w:r>
-        <w:rPr>
-          <w:rFonts w:ascii="Times New Roman" w:hAnsi="Times New Roman" w:cs="Times New Roman"/>
-          <w:sz w:val="24"/>
-          <w:szCs w:val="24"/>
-        </w:rPr>
-        <w:t>) y ambas son representadas como círculos, a su vez,</w:t>
+        <w:t>Las personas son mostradas en la ciudad ( cuadricula) y ambas son representadas como círculos, a su vez,</w:t>
       </w:r>
       <w:r>
         <w:rPr>
@@ -4012,7 +3916,6 @@
         <w:t xml:space="preserve">7. Diseñen, construyan y prueben el método llamado </w:t>
       </w:r>
       <w:proofErr w:type="spellStart"/>
-      <w:proofErr w:type="gramStart"/>
       <w:r>
         <w:rPr>
           <w:rFonts w:ascii="Times New Roman" w:hAnsi="Times New Roman" w:cs="Times New Roman"/>
@@ -4032,18 +3935,7 @@
           <w:sz w:val="24"/>
           <w:szCs w:val="24"/>
         </w:rPr>
-        <w:t>(</w:t>
-      </w:r>
-      <w:proofErr w:type="gramEnd"/>
-      <w:r>
-        <w:rPr>
-          <w:rFonts w:ascii="Times New Roman" w:hAnsi="Times New Roman" w:cs="Times New Roman"/>
-          <w:i/>
-          <w:iCs/>
-          <w:sz w:val="24"/>
-          <w:szCs w:val="24"/>
-        </w:rPr>
-        <w:t>) de la clase City.</w:t>
+        <w:t>() de la clase City.</w:t>
       </w:r>
     </w:p>
     <w:p>
@@ -5720,25 +5612,7 @@
           <w:sz w:val="24"/>
           <w:szCs w:val="24"/>
         </w:rPr>
-        <w:t xml:space="preserve">2. </w:t>
-      </w:r>
-      <w:proofErr w:type="gramStart"/>
-      <w:r>
-        <w:rPr>
-          <w:rFonts w:ascii="Times New Roman" w:hAnsi="Times New Roman" w:cs="Times New Roman"/>
-          <w:sz w:val="24"/>
-          <w:szCs w:val="24"/>
-        </w:rPr>
-        <w:t>Diseñen ,</w:t>
-      </w:r>
-      <w:proofErr w:type="gramEnd"/>
-      <w:r>
-        <w:rPr>
-          <w:rFonts w:ascii="Times New Roman" w:hAnsi="Times New Roman" w:cs="Times New Roman"/>
-          <w:sz w:val="24"/>
-          <w:szCs w:val="24"/>
-        </w:rPr>
-        <w:t xml:space="preserve"> </w:t>
+        <w:t xml:space="preserve">2. Diseñen , </w:t>
       </w:r>
       <w:r>
         <w:rPr>
@@ -6227,7 +6101,27 @@
           <w:sz w:val="24"/>
           <w:szCs w:val="24"/>
         </w:rPr>
-        <w:t>Si tienen más de 3 vecinos están insatisfechas</w:t>
+        <w:t>Si tienen más de 3 vecinos</w:t>
+      </w:r>
+      <w:r>
+        <w:rPr>
+          <w:rFonts w:ascii="Times New Roman" w:hAnsi="Times New Roman" w:cs="Times New Roman"/>
+          <w:i/>
+          <w:iCs/>
+          <w:sz w:val="24"/>
+          <w:szCs w:val="24"/>
+        </w:rPr>
+        <w:t xml:space="preserve"> </w:t>
+      </w:r>
+      <w:r>
+        <w:rPr>
+          <w:rFonts w:ascii="Times New Roman" w:hAnsi="Times New Roman" w:cs="Times New Roman"/>
+          <w:i/>
+          <w:iCs/>
+          <w:sz w:val="24"/>
+          <w:szCs w:val="24"/>
+        </w:rPr>
+        <w:t xml:space="preserve"> están insatisfechas</w:t>
       </w:r>
     </w:p>
     <w:p>

</xml_diff>

<commit_message>
update ciclo 4 b con pruebas
ciclo 3 sigue fallido
</commit_message>
<xml_diff>
--- a/schelling-2025-1/LAB3POOB.docx
+++ b/schelling-2025-1/LAB3POOB.docx
@@ -1573,7 +1573,7 @@
                     <pic:cNvPicPr/>
                   </pic:nvPicPr>
                   <pic:blipFill>
-                    <a:blip r:embed="rId7"/>
+                    <a:blip r:embed="rId8"/>
                     <a:stretch>
                       <a:fillRect/>
                     </a:stretch>
@@ -1951,7 +1951,7 @@
                     <pic:cNvPicPr/>
                   </pic:nvPicPr>
                   <pic:blipFill>
-                    <a:blip r:embed="rId8"/>
+                    <a:blip r:embed="rId9"/>
                     <a:stretch>
                       <a:fillRect/>
                     </a:stretch>
@@ -2149,7 +2149,7 @@
                     <pic:cNvPicPr/>
                   </pic:nvPicPr>
                   <pic:blipFill>
-                    <a:blip r:embed="rId9"/>
+                    <a:blip r:embed="rId10"/>
                     <a:stretch>
                       <a:fillRect/>
                     </a:stretch>
@@ -2671,7 +2671,7 @@
                     <pic:cNvPicPr/>
                   </pic:nvPicPr>
                   <pic:blipFill>
-                    <a:blip r:embed="rId10"/>
+                    <a:blip r:embed="rId11"/>
                     <a:stretch>
                       <a:fillRect/>
                     </a:stretch>
@@ -3863,7 +3863,7 @@
                     <pic:cNvPicPr/>
                   </pic:nvPicPr>
                   <pic:blipFill>
-                    <a:blip r:embed="rId11"/>
+                    <a:blip r:embed="rId12"/>
                     <a:stretch>
                       <a:fillRect/>
                     </a:stretch>
@@ -3969,7 +3969,7 @@
                     <pic:cNvPicPr/>
                   </pic:nvPicPr>
                   <pic:blipFill>
-                    <a:blip r:embed="rId12"/>
+                    <a:blip r:embed="rId13"/>
                     <a:stretch>
                       <a:fillRect/>
                     </a:stretch>
@@ -4011,10 +4011,56 @@
           <w:iCs/>
           <w:sz w:val="24"/>
           <w:szCs w:val="24"/>
-          <w:highlight w:val="yellow"/>
-        </w:rPr>
-        <w:t>HACER MAS PRUEBAS</w:t>
-      </w:r>
+        </w:rPr>
+        <w:drawing>
+          <wp:inline distT="0" distB="0" distL="0" distR="0" wp14:anchorId="4AAEA95B" wp14:editId="0E3DD051">
+            <wp:extent cx="5077534" cy="1124107"/>
+            <wp:effectExtent l="0" t="0" r="8890" b="0"/>
+            <wp:docPr id="603138675" name="Imagen 1" descr="Interfaz de usuario gráfica, Aplicación&#10;&#10;El contenido generado por IA puede ser incorrecto."/>
+            <wp:cNvGraphicFramePr>
+              <a:graphicFrameLocks xmlns:a="http://schemas.openxmlformats.org/drawingml/2006/main" noChangeAspect="1"/>
+            </wp:cNvGraphicFramePr>
+            <a:graphic xmlns:a="http://schemas.openxmlformats.org/drawingml/2006/main">
+              <a:graphicData uri="http://schemas.openxmlformats.org/drawingml/2006/picture">
+                <pic:pic xmlns:pic="http://schemas.openxmlformats.org/drawingml/2006/picture">
+                  <pic:nvPicPr>
+                    <pic:cNvPr id="603138675" name="Imagen 1" descr="Interfaz de usuario gráfica, Aplicación&#10;&#10;El contenido generado por IA puede ser incorrecto."/>
+                    <pic:cNvPicPr/>
+                  </pic:nvPicPr>
+                  <pic:blipFill>
+                    <a:blip r:embed="rId14"/>
+                    <a:stretch>
+                      <a:fillRect/>
+                    </a:stretch>
+                  </pic:blipFill>
+                  <pic:spPr>
+                    <a:xfrm>
+                      <a:off x="0" y="0"/>
+                      <a:ext cx="5077534" cy="1124107"/>
+                    </a:xfrm>
+                    <a:prstGeom prst="rect">
+                      <a:avLst/>
+                    </a:prstGeom>
+                  </pic:spPr>
+                </pic:pic>
+              </a:graphicData>
+            </a:graphic>
+          </wp:inline>
+        </w:drawing>
+      </w:r>
+    </w:p>
+    <w:p>
+      <w:pPr>
+        <w:rPr>
+          <w:rFonts w:ascii="Times New Roman" w:hAnsi="Times New Roman" w:cs="Times New Roman"/>
+          <w:b/>
+          <w:bCs/>
+          <w:i/>
+          <w:iCs/>
+          <w:sz w:val="24"/>
+          <w:szCs w:val="24"/>
+        </w:rPr>
+      </w:pPr>
     </w:p>
     <w:p>
       <w:pPr>
@@ -4118,7 +4164,6 @@
           <w:sz w:val="24"/>
           <w:szCs w:val="24"/>
         </w:rPr>
-        <w:lastRenderedPageBreak/>
         <w:t>Adan</w:t>
       </w:r>
       <w:proofErr w:type="spellEnd"/>
@@ -4259,7 +4304,7 @@
                     <pic:cNvPicPr/>
                   </pic:nvPicPr>
                   <pic:blipFill>
-                    <a:blip r:embed="rId13"/>
+                    <a:blip r:embed="rId15"/>
                     <a:stretch>
                       <a:fillRect/>
                     </a:stretch>
@@ -4322,6 +4367,7 @@
           <w:sz w:val="24"/>
           <w:szCs w:val="24"/>
         </w:rPr>
+        <w:lastRenderedPageBreak/>
         <w:drawing>
           <wp:inline distT="0" distB="0" distL="0" distR="0" wp14:anchorId="2CB5C6C4" wp14:editId="66289588">
             <wp:extent cx="2691442" cy="2988721"/>
@@ -4338,7 +4384,7 @@
                     <pic:cNvPicPr/>
                   </pic:nvPicPr>
                   <pic:blipFill>
-                    <a:blip r:embed="rId14"/>
+                    <a:blip r:embed="rId16"/>
                     <a:stretch>
                       <a:fillRect/>
                     </a:stretch>
@@ -4401,7 +4447,6 @@
           <w:sz w:val="24"/>
           <w:szCs w:val="24"/>
         </w:rPr>
-        <w:lastRenderedPageBreak/>
         <w:drawing>
           <wp:inline distT="0" distB="0" distL="0" distR="0" wp14:anchorId="7535C041" wp14:editId="649553A1">
             <wp:extent cx="1759789" cy="1989943"/>
@@ -4418,7 +4463,7 @@
                     <pic:cNvPicPr/>
                   </pic:nvPicPr>
                   <pic:blipFill>
-                    <a:blip r:embed="rId15"/>
+                    <a:blip r:embed="rId17"/>
                     <a:stretch>
                       <a:fillRect/>
                     </a:stretch>
@@ -4803,6 +4848,7 @@
           <w:sz w:val="24"/>
           <w:szCs w:val="24"/>
         </w:rPr>
+        <w:lastRenderedPageBreak/>
         <w:t xml:space="preserve">Se </w:t>
       </w:r>
       <w:proofErr w:type="spellStart"/>
@@ -4968,26 +5014,8 @@
           <w:rFonts w:ascii="Times New Roman" w:hAnsi="Times New Roman" w:cs="Times New Roman"/>
           <w:sz w:val="24"/>
           <w:szCs w:val="24"/>
-          <w:highlight w:val="yellow"/>
-        </w:rPr>
-        <w:t xml:space="preserve">2. </w:t>
-      </w:r>
-      <w:r>
-        <w:rPr>
-          <w:rFonts w:ascii="Times New Roman" w:hAnsi="Times New Roman" w:cs="Times New Roman"/>
-          <w:sz w:val="24"/>
-          <w:szCs w:val="24"/>
-        </w:rPr>
-        <w:t xml:space="preserve">Diseñen, construyan y prueben esta nueva clase. </w:t>
-      </w:r>
-      <w:r>
-        <w:rPr>
-          <w:rFonts w:ascii="Times New Roman" w:hAnsi="Times New Roman" w:cs="Times New Roman"/>
-          <w:sz w:val="24"/>
-          <w:szCs w:val="24"/>
-          <w:highlight w:val="yellow"/>
-        </w:rPr>
-        <w:t>(Mínimo dos pruebas de unidad)</w:t>
+        </w:rPr>
+        <w:t>2. Diseñen, construyan y prueben esta nueva clase. (Mínimo dos pruebas de unidad)</w:t>
       </w:r>
     </w:p>
     <w:p>
@@ -5161,7 +5189,6 @@
           <w:sz w:val="24"/>
           <w:szCs w:val="24"/>
         </w:rPr>
-        <w:lastRenderedPageBreak/>
         <w:drawing>
           <wp:inline distT="0" distB="0" distL="0" distR="0" wp14:anchorId="59ABED37" wp14:editId="2D2DF6F3">
             <wp:extent cx="1802449" cy="2035834"/>
@@ -5178,7 +5205,7 @@
                     <pic:cNvPicPr/>
                   </pic:nvPicPr>
                   <pic:blipFill>
-                    <a:blip r:embed="rId16"/>
+                    <a:blip r:embed="rId18"/>
                     <a:stretch>
                       <a:fillRect/>
                     </a:stretch>
@@ -5249,6 +5276,7 @@
           <w:sz w:val="24"/>
           <w:szCs w:val="24"/>
         </w:rPr>
+        <w:lastRenderedPageBreak/>
         <w:drawing>
           <wp:inline distT="0" distB="0" distL="0" distR="0" wp14:anchorId="5062F904" wp14:editId="59EBE05D">
             <wp:extent cx="2718720" cy="2984740"/>
@@ -5265,7 +5293,7 @@
                     <pic:cNvPicPr/>
                   </pic:nvPicPr>
                   <pic:blipFill>
-                    <a:blip r:embed="rId17"/>
+                    <a:blip r:embed="rId19"/>
                     <a:stretch>
                       <a:fillRect/>
                     </a:stretch>
@@ -5333,6 +5361,74 @@
       <w:pPr>
         <w:rPr>
           <w:rFonts w:ascii="Times New Roman" w:hAnsi="Times New Roman" w:cs="Times New Roman"/>
+          <w:sz w:val="24"/>
+          <w:szCs w:val="24"/>
+        </w:rPr>
+      </w:pPr>
+      <w:r>
+        <w:rPr>
+          <w:rFonts w:ascii="Times New Roman" w:hAnsi="Times New Roman" w:cs="Times New Roman"/>
+          <w:sz w:val="24"/>
+          <w:szCs w:val="24"/>
+        </w:rPr>
+        <w:t>Pruebas de unidad</w:t>
+      </w:r>
+    </w:p>
+    <w:p>
+      <w:pPr>
+        <w:rPr>
+          <w:rFonts w:ascii="Times New Roman" w:hAnsi="Times New Roman" w:cs="Times New Roman"/>
+          <w:sz w:val="24"/>
+          <w:szCs w:val="24"/>
+        </w:rPr>
+      </w:pPr>
+      <w:r>
+        <w:rPr>
+          <w:rFonts w:ascii="Times New Roman" w:hAnsi="Times New Roman" w:cs="Times New Roman"/>
+          <w:sz w:val="24"/>
+          <w:szCs w:val="24"/>
+        </w:rPr>
+        <w:drawing>
+          <wp:inline distT="0" distB="0" distL="0" distR="0" wp14:anchorId="5ACAB840" wp14:editId="6FA4D3BA">
+            <wp:extent cx="2945080" cy="2561664"/>
+            <wp:effectExtent l="0" t="0" r="8255" b="0"/>
+            <wp:docPr id="24564304" name="Imagen 1" descr="Interfaz de usuario gráfica, Texto, Aplicación&#10;&#10;El contenido generado por IA puede ser incorrecto."/>
+            <wp:cNvGraphicFramePr>
+              <a:graphicFrameLocks xmlns:a="http://schemas.openxmlformats.org/drawingml/2006/main" noChangeAspect="1"/>
+            </wp:cNvGraphicFramePr>
+            <a:graphic xmlns:a="http://schemas.openxmlformats.org/drawingml/2006/main">
+              <a:graphicData uri="http://schemas.openxmlformats.org/drawingml/2006/picture">
+                <pic:pic xmlns:pic="http://schemas.openxmlformats.org/drawingml/2006/picture">
+                  <pic:nvPicPr>
+                    <pic:cNvPr id="24564304" name="Imagen 1" descr="Interfaz de usuario gráfica, Texto, Aplicación&#10;&#10;El contenido generado por IA puede ser incorrecto."/>
+                    <pic:cNvPicPr/>
+                  </pic:nvPicPr>
+                  <pic:blipFill>
+                    <a:blip r:embed="rId20"/>
+                    <a:stretch>
+                      <a:fillRect/>
+                    </a:stretch>
+                  </pic:blipFill>
+                  <pic:spPr>
+                    <a:xfrm>
+                      <a:off x="0" y="0"/>
+                      <a:ext cx="2951644" cy="2567374"/>
+                    </a:xfrm>
+                    <a:prstGeom prst="rect">
+                      <a:avLst/>
+                    </a:prstGeom>
+                  </pic:spPr>
+                </pic:pic>
+              </a:graphicData>
+            </a:graphic>
+          </wp:inline>
+        </w:drawing>
+      </w:r>
+    </w:p>
+    <w:p>
+      <w:pPr>
+        <w:rPr>
+          <w:rFonts w:ascii="Times New Roman" w:hAnsi="Times New Roman" w:cs="Times New Roman"/>
           <w:b/>
           <w:bCs/>
           <w:i/>
@@ -5672,7 +5768,7 @@
                     <pic:cNvPicPr/>
                   </pic:nvPicPr>
                   <pic:blipFill>
-                    <a:blip r:embed="rId18"/>
+                    <a:blip r:embed="rId21"/>
                     <a:stretch>
                       <a:fillRect/>
                     </a:stretch>
@@ -6187,40 +6283,54 @@
     </w:p>
     <w:p>
       <w:pPr>
-        <w:pStyle w:val="Prrafodelista"/>
-        <w:rPr>
-          <w:rFonts w:ascii="Times New Roman" w:hAnsi="Times New Roman" w:cs="Times New Roman"/>
-          <w:sz w:val="24"/>
-          <w:szCs w:val="24"/>
-        </w:rPr>
-      </w:pPr>
-    </w:p>
-    <w:p>
-      <w:pPr>
-        <w:rPr>
-          <w:rFonts w:ascii="Times New Roman" w:hAnsi="Times New Roman" w:cs="Times New Roman"/>
-          <w:sz w:val="24"/>
-          <w:szCs w:val="24"/>
-        </w:rPr>
-      </w:pPr>
-      <w:r>
-        <w:rPr>
-          <w:rFonts w:ascii="Times New Roman" w:hAnsi="Times New Roman" w:cs="Times New Roman"/>
-          <w:sz w:val="24"/>
-          <w:szCs w:val="24"/>
-          <w:highlight w:val="yellow"/>
-        </w:rPr>
-        <w:t>(Mínimo dos pruebas de unidad)</w:t>
-      </w:r>
-    </w:p>
-    <w:p>
-      <w:pPr>
-        <w:rPr>
-          <w:rFonts w:ascii="Times New Roman" w:hAnsi="Times New Roman" w:cs="Times New Roman"/>
-          <w:sz w:val="24"/>
-          <w:szCs w:val="24"/>
-        </w:rPr>
-      </w:pPr>
+        <w:rPr>
+          <w:rFonts w:ascii="Times New Roman" w:hAnsi="Times New Roman" w:cs="Times New Roman"/>
+          <w:sz w:val="24"/>
+          <w:szCs w:val="24"/>
+        </w:rPr>
+      </w:pPr>
+      <w:r>
+        <w:rPr>
+          <w:rFonts w:ascii="Times New Roman" w:hAnsi="Times New Roman" w:cs="Times New Roman"/>
+          <w:sz w:val="24"/>
+          <w:szCs w:val="24"/>
+        </w:rPr>
+        <w:drawing>
+          <wp:inline distT="0" distB="0" distL="0" distR="0" wp14:anchorId="16CB0DD2" wp14:editId="158688C3">
+            <wp:extent cx="5971540" cy="1946275"/>
+            <wp:effectExtent l="0" t="0" r="0" b="0"/>
+            <wp:docPr id="640114885" name="Imagen 1" descr="Patrón de fondo&#10;&#10;El contenido generado por IA puede ser incorrecto."/>
+            <wp:cNvGraphicFramePr>
+              <a:graphicFrameLocks xmlns:a="http://schemas.openxmlformats.org/drawingml/2006/main" noChangeAspect="1"/>
+            </wp:cNvGraphicFramePr>
+            <a:graphic xmlns:a="http://schemas.openxmlformats.org/drawingml/2006/main">
+              <a:graphicData uri="http://schemas.openxmlformats.org/drawingml/2006/picture">
+                <pic:pic xmlns:pic="http://schemas.openxmlformats.org/drawingml/2006/picture">
+                  <pic:nvPicPr>
+                    <pic:cNvPr id="640114885" name="Imagen 1" descr="Patrón de fondo&#10;&#10;El contenido generado por IA puede ser incorrecto."/>
+                    <pic:cNvPicPr/>
+                  </pic:nvPicPr>
+                  <pic:blipFill>
+                    <a:blip r:embed="rId22"/>
+                    <a:stretch>
+                      <a:fillRect/>
+                    </a:stretch>
+                  </pic:blipFill>
+                  <pic:spPr>
+                    <a:xfrm>
+                      <a:off x="0" y="0"/>
+                      <a:ext cx="5971540" cy="1946275"/>
+                    </a:xfrm>
+                    <a:prstGeom prst="rect">
+                      <a:avLst/>
+                    </a:prstGeom>
+                  </pic:spPr>
+                </pic:pic>
+              </a:graphicData>
+            </a:graphic>
+          </wp:inline>
+        </w:drawing>
+      </w:r>
       <w:r>
         <w:rPr>
           <w:rFonts w:ascii="Times New Roman" w:hAnsi="Times New Roman" w:cs="Times New Roman"/>
@@ -6277,6 +6387,41 @@
           <w:sz w:val="24"/>
           <w:szCs w:val="24"/>
         </w:rPr>
+        <w:t xml:space="preserve">Se hace la prueba de cuando dos personas solitarias están una junto a la otra donde debe rectificar que su estado es </w:t>
+      </w:r>
+      <w:proofErr w:type="spellStart"/>
+      <w:r>
+        <w:rPr>
+          <w:rFonts w:ascii="Times New Roman" w:hAnsi="Times New Roman" w:cs="Times New Roman"/>
+          <w:sz w:val="24"/>
+          <w:szCs w:val="24"/>
+        </w:rPr>
+        <w:t>happy</w:t>
+      </w:r>
+      <w:proofErr w:type="spellEnd"/>
+      <w:r>
+        <w:rPr>
+          <w:rFonts w:ascii="Times New Roman" w:hAnsi="Times New Roman" w:cs="Times New Roman"/>
+          <w:sz w:val="24"/>
+          <w:szCs w:val="24"/>
+        </w:rPr>
+        <w:t>.</w:t>
+      </w:r>
+    </w:p>
+    <w:p>
+      <w:pPr>
+        <w:rPr>
+          <w:rFonts w:ascii="Times New Roman" w:hAnsi="Times New Roman" w:cs="Times New Roman"/>
+          <w:sz w:val="24"/>
+          <w:szCs w:val="24"/>
+        </w:rPr>
+      </w:pPr>
+      <w:r>
+        <w:rPr>
+          <w:rFonts w:ascii="Times New Roman" w:hAnsi="Times New Roman" w:cs="Times New Roman"/>
+          <w:sz w:val="24"/>
+          <w:szCs w:val="24"/>
+        </w:rPr>
         <w:t>(b) Codifiquen la prueba de unidad</w:t>
       </w:r>
       <w:r>
@@ -6295,6 +6440,15 @@
         </w:rPr>
         <w:t xml:space="preserve">correspondiente y capturen la pantalla de resultados de ejecución de la prueba. </w:t>
       </w:r>
+    </w:p>
+    <w:p>
+      <w:pPr>
+        <w:rPr>
+          <w:rFonts w:ascii="Times New Roman" w:hAnsi="Times New Roman" w:cs="Times New Roman"/>
+          <w:sz w:val="24"/>
+          <w:szCs w:val="24"/>
+        </w:rPr>
+      </w:pPr>
     </w:p>
     <w:p>
       <w:pPr>
@@ -6517,6 +6671,7 @@
           <w:sz w:val="24"/>
           <w:szCs w:val="24"/>
         </w:rPr>
+        <w:lastRenderedPageBreak/>
         <w:t>2. Considerando un par de ellos con el nombre de ustedes. (a) Piensen en otra prueba</w:t>
       </w:r>
     </w:p>
@@ -6640,7 +6795,7 @@
         </w:rPr>
         <w:t xml:space="preserve">. </w:t>
       </w:r>
-      <w:hyperlink r:id="rId19" w:history="1">
+      <w:hyperlink r:id="rId23" w:history="1">
         <w:r>
           <w:rPr>
             <w:rStyle w:val="Hipervnculo"/>
@@ -6680,7 +6835,7 @@
       </w:pPr>
     </w:p>
     <w:sectPr>
-      <w:footerReference w:type="default" r:id="rId20"/>
+      <w:footerReference w:type="default" r:id="rId24"/>
       <w:pgSz w:w="12240" w:h="15840"/>
       <w:pgMar w:top="1417" w:right="1418" w:bottom="1417" w:left="1418" w:header="720" w:footer="720" w:gutter="0"/>
       <w:cols w:space="708"/>
@@ -8532,4 +8687,16 @@
     </a:ext>
   </a:extLst>
 </a:theme>
+</file>
+
+<file path=customXml/item1.xml><?xml version="1.0" encoding="utf-8"?>
+<b:Sources xmlns:b="http://schemas.openxmlformats.org/officeDocument/2006/bibliography" xmlns="http://schemas.openxmlformats.org/officeDocument/2006/bibliography" SelectedStyle="\APASixthEditionOfficeOnline.xsl" StyleName="APA" Version="6"/>
+</file>
+
+<file path=customXml/itemProps1.xml><?xml version="1.0" encoding="utf-8"?>
+<ds:datastoreItem xmlns:ds="http://schemas.openxmlformats.org/officeDocument/2006/customXml" ds:itemID="{8E3C2595-8E40-4CC6-932C-659F617954B3}">
+  <ds:schemaRefs>
+    <ds:schemaRef ds:uri="http://schemas.openxmlformats.org/officeDocument/2006/bibliography"/>
+  </ds:schemaRefs>
+</ds:datastoreItem>
 </file>
</xml_diff>

<commit_message>
update diseño final ciclo 4
</commit_message>
<xml_diff>
--- a/schelling-2025-1/LAB3POOB.docx
+++ b/schelling-2025-1/LAB3POOB.docx
@@ -777,7 +777,6 @@
         </w:rPr>
         <w:t xml:space="preserve"> llamada </w:t>
       </w:r>
-      <w:proofErr w:type="spellStart"/>
       <w:r>
         <w:rPr>
           <w:rFonts w:ascii="Times New Roman" w:hAnsi="Times New Roman" w:cs="Times New Roman"/>
@@ -786,7 +785,6 @@
         </w:rPr>
         <w:t>item</w:t>
       </w:r>
-      <w:proofErr w:type="spellEnd"/>
       <w:r>
         <w:rPr>
           <w:rFonts w:ascii="Times New Roman" w:hAnsi="Times New Roman" w:cs="Times New Roman"/>
@@ -801,18 +799,8 @@
           <w:sz w:val="24"/>
           <w:szCs w:val="24"/>
         </w:rPr>
-        <w:t xml:space="preserve"> </w:t>
-      </w:r>
-      <w:proofErr w:type="spellStart"/>
-      <w:r>
-        <w:rPr>
-          <w:rFonts w:ascii="Times New Roman" w:hAnsi="Times New Roman" w:cs="Times New Roman"/>
-          <w:sz w:val="24"/>
-          <w:szCs w:val="24"/>
-        </w:rPr>
-        <w:t>agent</w:t>
-      </w:r>
-      <w:proofErr w:type="spellEnd"/>
+        <w:t xml:space="preserve"> agent</w:t>
+      </w:r>
       <w:r>
         <w:rPr>
           <w:rFonts w:ascii="Times New Roman" w:hAnsi="Times New Roman" w:cs="Times New Roman"/>
@@ -843,43 +831,15 @@
           <w:sz w:val="24"/>
           <w:szCs w:val="24"/>
         </w:rPr>
-        <w:t xml:space="preserve"> llamadas </w:t>
-      </w:r>
-      <w:proofErr w:type="spellStart"/>
-      <w:r>
-        <w:rPr>
-          <w:rFonts w:ascii="Times New Roman" w:hAnsi="Times New Roman" w:cs="Times New Roman"/>
-          <w:sz w:val="24"/>
-          <w:szCs w:val="24"/>
-        </w:rPr>
-        <w:t>person</w:t>
-      </w:r>
-      <w:proofErr w:type="spellEnd"/>
-      <w:r>
-        <w:rPr>
-          <w:rFonts w:ascii="Times New Roman" w:hAnsi="Times New Roman" w:cs="Times New Roman"/>
-          <w:sz w:val="24"/>
-          <w:szCs w:val="24"/>
-        </w:rPr>
-        <w:t xml:space="preserve"> y </w:t>
-      </w:r>
-      <w:proofErr w:type="spellStart"/>
-      <w:r>
-        <w:rPr>
-          <w:rFonts w:ascii="Times New Roman" w:hAnsi="Times New Roman" w:cs="Times New Roman"/>
-          <w:sz w:val="24"/>
-          <w:szCs w:val="24"/>
-        </w:rPr>
-        <w:t>city</w:t>
-      </w:r>
-      <w:proofErr w:type="spellEnd"/>
-      <w:r>
-        <w:rPr>
-          <w:rFonts w:ascii="Times New Roman" w:hAnsi="Times New Roman" w:cs="Times New Roman"/>
-          <w:sz w:val="24"/>
-          <w:szCs w:val="24"/>
-        </w:rPr>
-        <w:t>.</w:t>
+        <w:t xml:space="preserve"> llamadas person</w:t>
+      </w:r>
+      <w:r>
+        <w:rPr>
+          <w:rFonts w:ascii="Times New Roman" w:hAnsi="Times New Roman" w:cs="Times New Roman"/>
+          <w:sz w:val="24"/>
+          <w:szCs w:val="24"/>
+        </w:rPr>
+        <w:t xml:space="preserve"> y city.</w:t>
       </w:r>
     </w:p>
     <w:p>
@@ -1158,25 +1118,7 @@
           <w:sz w:val="24"/>
           <w:szCs w:val="24"/>
         </w:rPr>
-        <w:t xml:space="preserve">Tiene dos componentes, una clase llamada </w:t>
-      </w:r>
-      <w:proofErr w:type="spellStart"/>
-      <w:r>
-        <w:rPr>
-          <w:rFonts w:ascii="Times New Roman" w:hAnsi="Times New Roman" w:cs="Times New Roman"/>
-          <w:sz w:val="24"/>
-          <w:szCs w:val="24"/>
-        </w:rPr>
-        <w:t>CityGUI</w:t>
-      </w:r>
-      <w:proofErr w:type="spellEnd"/>
-      <w:r>
-        <w:rPr>
-          <w:rFonts w:ascii="Times New Roman" w:hAnsi="Times New Roman" w:cs="Times New Roman"/>
-          <w:sz w:val="24"/>
-          <w:szCs w:val="24"/>
-        </w:rPr>
-        <w:t xml:space="preserve"> y una referencia </w:t>
+        <w:t xml:space="preserve">Tiene dos componentes, una clase llamada CityGUI y una referencia </w:t>
       </w:r>
       <w:r>
         <w:rPr>
@@ -1308,25 +1250,7 @@
           <w:sz w:val="24"/>
           <w:szCs w:val="24"/>
         </w:rPr>
-        <w:t xml:space="preserve"> y </w:t>
-      </w:r>
-      <w:proofErr w:type="spellStart"/>
-      <w:r>
-        <w:rPr>
-          <w:rFonts w:ascii="Times New Roman" w:hAnsi="Times New Roman" w:cs="Times New Roman"/>
-          <w:sz w:val="24"/>
-          <w:szCs w:val="24"/>
-        </w:rPr>
-        <w:t>PhotoCity</w:t>
-      </w:r>
-      <w:proofErr w:type="spellEnd"/>
-      <w:r>
-        <w:rPr>
-          <w:rFonts w:ascii="Times New Roman" w:hAnsi="Times New Roman" w:cs="Times New Roman"/>
-          <w:sz w:val="24"/>
-          <w:szCs w:val="24"/>
-        </w:rPr>
-        <w:t>.</w:t>
+        <w:t xml:space="preserve"> y PhotoCity.</w:t>
       </w:r>
     </w:p>
     <w:p>
@@ -1399,18 +1323,8 @@
           <w:szCs w:val="24"/>
         </w:rPr>
         <w:tab/>
-        <w:t xml:space="preserve">Se debe ejecutar el método main de la clase </w:t>
-      </w:r>
-      <w:proofErr w:type="spellStart"/>
-      <w:r>
-        <w:rPr>
-          <w:rFonts w:ascii="Times New Roman" w:hAnsi="Times New Roman" w:cs="Times New Roman"/>
-          <w:sz w:val="24"/>
-          <w:szCs w:val="24"/>
-        </w:rPr>
-        <w:t>CityGUI</w:t>
-      </w:r>
-      <w:proofErr w:type="spellEnd"/>
+        <w:t>Se debe ejecutar el método main de la clase CityGUI</w:t>
+      </w:r>
       <w:r>
         <w:rPr>
           <w:rFonts w:ascii="Times New Roman" w:hAnsi="Times New Roman" w:cs="Times New Roman"/>
@@ -1858,18 +1772,8 @@
           <w:sz w:val="24"/>
           <w:szCs w:val="24"/>
         </w:rPr>
-        <w:t xml:space="preserve"> en la clase </w:t>
-      </w:r>
-      <w:proofErr w:type="spellStart"/>
-      <w:r>
-        <w:rPr>
-          <w:rFonts w:ascii="Times New Roman" w:hAnsi="Times New Roman" w:cs="Times New Roman"/>
-          <w:sz w:val="24"/>
-          <w:szCs w:val="24"/>
-        </w:rPr>
-        <w:t>CityGUI</w:t>
-      </w:r>
-      <w:proofErr w:type="spellEnd"/>
+        <w:t xml:space="preserve"> en la clase CityGUI</w:t>
+      </w:r>
       <w:r>
         <w:rPr>
           <w:rFonts w:ascii="Times New Roman" w:hAnsi="Times New Roman" w:cs="Times New Roman"/>
@@ -2305,25 +2209,7 @@
           <w:sz w:val="24"/>
           <w:szCs w:val="24"/>
         </w:rPr>
-        <w:t xml:space="preserve"> clase Person y la interfaz </w:t>
-      </w:r>
-      <w:proofErr w:type="spellStart"/>
-      <w:r>
-        <w:rPr>
-          <w:rFonts w:ascii="Times New Roman" w:hAnsi="Times New Roman" w:cs="Times New Roman"/>
-          <w:sz w:val="24"/>
-          <w:szCs w:val="24"/>
-        </w:rPr>
-        <w:t>item</w:t>
-      </w:r>
-      <w:proofErr w:type="spellEnd"/>
-      <w:r>
-        <w:rPr>
-          <w:rFonts w:ascii="Times New Roman" w:hAnsi="Times New Roman" w:cs="Times New Roman"/>
-          <w:sz w:val="24"/>
-          <w:szCs w:val="24"/>
-        </w:rPr>
-        <w:t>.</w:t>
+        <w:t xml:space="preserve"> clase Person y la interfaz item.</w:t>
       </w:r>
     </w:p>
     <w:p>
@@ -2838,33 +2724,15 @@
           <w:sz w:val="24"/>
           <w:szCs w:val="24"/>
         </w:rPr>
-        <w:t xml:space="preserve">a clase Person implementa la interfaz Item, los objetos de tipo Person pueden ser almacenados dentro </w:t>
-      </w:r>
-      <w:proofErr w:type="spellStart"/>
-      <w:r>
-        <w:rPr>
-          <w:rFonts w:ascii="Times New Roman" w:hAnsi="Times New Roman" w:cs="Times New Roman"/>
-          <w:sz w:val="24"/>
-          <w:szCs w:val="24"/>
-        </w:rPr>
-        <w:t xml:space="preserve">de </w:t>
-      </w:r>
-      <w:r>
-        <w:rPr>
-          <w:rFonts w:ascii="Times New Roman" w:hAnsi="Times New Roman" w:cs="Times New Roman"/>
-          <w:sz w:val="24"/>
-          <w:szCs w:val="24"/>
-        </w:rPr>
-        <w:t>el</w:t>
-      </w:r>
-      <w:proofErr w:type="spellEnd"/>
-      <w:r>
-        <w:rPr>
-          <w:rFonts w:ascii="Times New Roman" w:hAnsi="Times New Roman" w:cs="Times New Roman"/>
-          <w:sz w:val="24"/>
-          <w:szCs w:val="24"/>
-        </w:rPr>
-        <w:t xml:space="preserve"> arreglo. Esto es posible por el principio de polimorfismo, el cual permite que una referencia de tipo Item</w:t>
+        <w:t xml:space="preserve">a clase Person implementa la interfaz Item, los objetos de tipo Person pueden ser almacenados dentro de </w:t>
+      </w:r>
+      <w:r>
+        <w:rPr>
+          <w:rFonts w:ascii="Times New Roman" w:hAnsi="Times New Roman" w:cs="Times New Roman"/>
+          <w:sz w:val="24"/>
+          <w:szCs w:val="24"/>
+        </w:rPr>
+        <w:t>el arreglo. Esto es posible por el principio de polimorfismo, el cual permite que una referencia de tipo Item</w:t>
       </w:r>
       <w:r>
         <w:rPr>
@@ -3435,25 +3303,7 @@
           <w:sz w:val="24"/>
           <w:szCs w:val="24"/>
         </w:rPr>
-        <w:t xml:space="preserve">Por comportarse como un </w:t>
-      </w:r>
-      <w:proofErr w:type="spellStart"/>
-      <w:r>
-        <w:rPr>
-          <w:rFonts w:ascii="Times New Roman" w:hAnsi="Times New Roman" w:cs="Times New Roman"/>
-          <w:sz w:val="24"/>
-          <w:szCs w:val="24"/>
-        </w:rPr>
-        <w:t>item</w:t>
-      </w:r>
-      <w:proofErr w:type="spellEnd"/>
-      <w:r>
-        <w:rPr>
-          <w:rFonts w:ascii="Times New Roman" w:hAnsi="Times New Roman" w:cs="Times New Roman"/>
-          <w:sz w:val="24"/>
-          <w:szCs w:val="24"/>
-        </w:rPr>
-        <w:t xml:space="preserve">, </w:t>
+        <w:t xml:space="preserve">Por comportarse como un item, </w:t>
       </w:r>
       <w:r>
         <w:rPr>
@@ -3502,64 +3352,24 @@
           <w:sz w:val="24"/>
           <w:szCs w:val="24"/>
         </w:rPr>
-        <w:t xml:space="preserve"> lo anterior una Person, ¿Cómo actúa (</w:t>
-      </w:r>
-      <w:proofErr w:type="spellStart"/>
-      <w:r>
-        <w:rPr>
-          <w:rFonts w:ascii="Times New Roman" w:hAnsi="Times New Roman" w:cs="Times New Roman"/>
-          <w:i/>
-          <w:iCs/>
-          <w:sz w:val="24"/>
-          <w:szCs w:val="24"/>
-        </w:rPr>
-        <w:t>decide+cambia</w:t>
-      </w:r>
-      <w:proofErr w:type="spellEnd"/>
-      <w:r>
-        <w:rPr>
-          <w:rFonts w:ascii="Times New Roman" w:hAnsi="Times New Roman" w:cs="Times New Roman"/>
-          <w:i/>
-          <w:iCs/>
-          <w:sz w:val="24"/>
-          <w:szCs w:val="24"/>
-        </w:rPr>
-        <w:t>)?</w:t>
-      </w:r>
-    </w:p>
-    <w:p>
-      <w:pPr>
-        <w:rPr>
-          <w:rFonts w:ascii="Times New Roman" w:hAnsi="Times New Roman" w:cs="Times New Roman"/>
-          <w:sz w:val="24"/>
-          <w:szCs w:val="24"/>
-        </w:rPr>
-      </w:pPr>
-      <w:r>
-        <w:rPr>
-          <w:rFonts w:ascii="Times New Roman" w:hAnsi="Times New Roman" w:cs="Times New Roman"/>
-          <w:sz w:val="24"/>
-          <w:szCs w:val="24"/>
-        </w:rPr>
-        <w:t xml:space="preserve">La persona actúa respecto a su cantidad de pasos, cuando decide en </w:t>
-      </w:r>
-      <w:proofErr w:type="spellStart"/>
-      <w:r>
-        <w:rPr>
-          <w:rFonts w:ascii="Times New Roman" w:hAnsi="Times New Roman" w:cs="Times New Roman"/>
-          <w:sz w:val="24"/>
-          <w:szCs w:val="24"/>
-        </w:rPr>
-        <w:t>que</w:t>
-      </w:r>
-      <w:proofErr w:type="spellEnd"/>
-      <w:r>
-        <w:rPr>
-          <w:rFonts w:ascii="Times New Roman" w:hAnsi="Times New Roman" w:cs="Times New Roman"/>
-          <w:sz w:val="24"/>
-          <w:szCs w:val="24"/>
-        </w:rPr>
-        <w:t xml:space="preserve"> estado de ánimo está hace un cálculo </w:t>
+        <w:t xml:space="preserve"> lo anterior una Person, ¿Cómo actúa (decide+cambia)?</w:t>
+      </w:r>
+    </w:p>
+    <w:p>
+      <w:pPr>
+        <w:rPr>
+          <w:rFonts w:ascii="Times New Roman" w:hAnsi="Times New Roman" w:cs="Times New Roman"/>
+          <w:sz w:val="24"/>
+          <w:szCs w:val="24"/>
+        </w:rPr>
+      </w:pPr>
+      <w:r>
+        <w:rPr>
+          <w:rFonts w:ascii="Times New Roman" w:hAnsi="Times New Roman" w:cs="Times New Roman"/>
+          <w:sz w:val="24"/>
+          <w:szCs w:val="24"/>
+        </w:rPr>
+        <w:t xml:space="preserve">La persona actúa respecto a su cantidad de pasos, cuando decide en que estado de ánimo está hace un cálculo </w:t>
       </w:r>
       <w:r>
         <w:rPr>
@@ -3714,71 +3524,15 @@
           <w:szCs w:val="24"/>
         </w:rPr>
       </w:pPr>
-      <w:proofErr w:type="spellStart"/>
-      <w:r>
-        <w:rPr>
-          <w:rFonts w:ascii="Times New Roman" w:hAnsi="Times New Roman" w:cs="Times New Roman"/>
-          <w:i/>
-          <w:iCs/>
-          <w:sz w:val="24"/>
-          <w:szCs w:val="24"/>
-        </w:rPr>
-        <w:t>adan</w:t>
-      </w:r>
-      <w:proofErr w:type="spellEnd"/>
-      <w:r>
-        <w:rPr>
-          <w:rFonts w:ascii="Times New Roman" w:hAnsi="Times New Roman" w:cs="Times New Roman"/>
-          <w:i/>
-          <w:iCs/>
-          <w:sz w:val="24"/>
-          <w:szCs w:val="24"/>
-        </w:rPr>
-        <w:t xml:space="preserve"> y </w:t>
-      </w:r>
-      <w:proofErr w:type="spellStart"/>
-      <w:r>
-        <w:rPr>
-          <w:rFonts w:ascii="Times New Roman" w:hAnsi="Times New Roman" w:cs="Times New Roman"/>
-          <w:i/>
-          <w:iCs/>
-          <w:sz w:val="24"/>
-          <w:szCs w:val="24"/>
-        </w:rPr>
-        <w:t>eva</w:t>
-      </w:r>
-      <w:proofErr w:type="spellEnd"/>
-      <w:r>
-        <w:rPr>
-          <w:rFonts w:ascii="Times New Roman" w:hAnsi="Times New Roman" w:cs="Times New Roman"/>
-          <w:i/>
-          <w:iCs/>
-          <w:sz w:val="24"/>
-          <w:szCs w:val="24"/>
-        </w:rPr>
-        <w:t xml:space="preserve"> usando el método </w:t>
-      </w:r>
-      <w:proofErr w:type="spellStart"/>
-      <w:r>
-        <w:rPr>
-          <w:rFonts w:ascii="Times New Roman" w:hAnsi="Times New Roman" w:cs="Times New Roman"/>
-          <w:i/>
-          <w:iCs/>
-          <w:sz w:val="24"/>
-          <w:szCs w:val="24"/>
-        </w:rPr>
-        <w:t>someItems</w:t>
-      </w:r>
-      <w:proofErr w:type="spellEnd"/>
-      <w:r>
-        <w:rPr>
-          <w:rFonts w:ascii="Times New Roman" w:hAnsi="Times New Roman" w:cs="Times New Roman"/>
-          <w:i/>
-          <w:iCs/>
-          <w:sz w:val="24"/>
-          <w:szCs w:val="24"/>
-        </w:rPr>
-        <w:t>() . Ejecuten el programa, ¿Qué pasa con</w:t>
+      <w:r>
+        <w:rPr>
+          <w:rFonts w:ascii="Times New Roman" w:hAnsi="Times New Roman" w:cs="Times New Roman"/>
+          <w:i/>
+          <w:iCs/>
+          <w:sz w:val="24"/>
+          <w:szCs w:val="24"/>
+        </w:rPr>
+        <w:t>adan y eva usando el método someItems() . Ejecuten el programa, ¿Qué pasa con</w:t>
       </w:r>
     </w:p>
     <w:p>
@@ -3913,29 +3667,7 @@
           <w:sz w:val="24"/>
           <w:szCs w:val="24"/>
         </w:rPr>
-        <w:t xml:space="preserve">7. Diseñen, construyan y prueben el método llamado </w:t>
-      </w:r>
-      <w:proofErr w:type="spellStart"/>
-      <w:r>
-        <w:rPr>
-          <w:rFonts w:ascii="Times New Roman" w:hAnsi="Times New Roman" w:cs="Times New Roman"/>
-          <w:i/>
-          <w:iCs/>
-          <w:sz w:val="24"/>
-          <w:szCs w:val="24"/>
-        </w:rPr>
-        <w:t>ticTac</w:t>
-      </w:r>
-      <w:proofErr w:type="spellEnd"/>
-      <w:r>
-        <w:rPr>
-          <w:rFonts w:ascii="Times New Roman" w:hAnsi="Times New Roman" w:cs="Times New Roman"/>
-          <w:i/>
-          <w:iCs/>
-          <w:sz w:val="24"/>
-          <w:szCs w:val="24"/>
-        </w:rPr>
-        <w:t>() de la clase City.</w:t>
+        <w:t>7. Diseñen, construyan y prueben el método llamado ticTac() de la clase City.</w:t>
       </w:r>
     </w:p>
     <w:p>
@@ -4009,6 +3741,7 @@
           <w:bCs/>
           <w:i/>
           <w:iCs/>
+          <w:noProof/>
           <w:sz w:val="24"/>
           <w:szCs w:val="24"/>
         </w:rPr>
@@ -4076,43 +3809,7 @@
           <w:sz w:val="24"/>
           <w:szCs w:val="24"/>
         </w:rPr>
-        <w:t xml:space="preserve">8. ¿Cómo quedarían </w:t>
-      </w:r>
-      <w:proofErr w:type="spellStart"/>
-      <w:r>
-        <w:rPr>
-          <w:rFonts w:ascii="Times New Roman" w:hAnsi="Times New Roman" w:cs="Times New Roman"/>
-          <w:sz w:val="24"/>
-          <w:szCs w:val="24"/>
-        </w:rPr>
-        <w:t>adan</w:t>
-      </w:r>
-      <w:proofErr w:type="spellEnd"/>
-      <w:r>
-        <w:rPr>
-          <w:rFonts w:ascii="Times New Roman" w:hAnsi="Times New Roman" w:cs="Times New Roman"/>
-          <w:sz w:val="24"/>
-          <w:szCs w:val="24"/>
-        </w:rPr>
-        <w:t xml:space="preserve"> y </w:t>
-      </w:r>
-      <w:proofErr w:type="spellStart"/>
-      <w:r>
-        <w:rPr>
-          <w:rFonts w:ascii="Times New Roman" w:hAnsi="Times New Roman" w:cs="Times New Roman"/>
-          <w:sz w:val="24"/>
-          <w:szCs w:val="24"/>
-        </w:rPr>
-        <w:t>eva</w:t>
-      </w:r>
-      <w:proofErr w:type="spellEnd"/>
-      <w:r>
-        <w:rPr>
-          <w:rFonts w:ascii="Times New Roman" w:hAnsi="Times New Roman" w:cs="Times New Roman"/>
-          <w:sz w:val="24"/>
-          <w:szCs w:val="24"/>
-        </w:rPr>
-        <w:t xml:space="preserve"> después de uno, dos, cuatro y seis Tic-tac? Ejecuten</w:t>
+        <w:t>8. ¿Cómo quedarían adan y eva después de uno, dos, cuatro y seis Tic-tac? Ejecuten</w:t>
       </w:r>
     </w:p>
     <w:p>
@@ -4157,103 +3854,30 @@
           <w:szCs w:val="24"/>
         </w:rPr>
       </w:pPr>
-      <w:proofErr w:type="spellStart"/>
-      <w:r>
-        <w:rPr>
-          <w:rFonts w:ascii="Times New Roman" w:hAnsi="Times New Roman" w:cs="Times New Roman"/>
-          <w:sz w:val="24"/>
-          <w:szCs w:val="24"/>
-        </w:rPr>
-        <w:t>Adan</w:t>
-      </w:r>
-      <w:proofErr w:type="spellEnd"/>
-      <w:r>
-        <w:rPr>
-          <w:rFonts w:ascii="Times New Roman" w:hAnsi="Times New Roman" w:cs="Times New Roman"/>
-          <w:sz w:val="24"/>
-          <w:szCs w:val="24"/>
-        </w:rPr>
-        <w:t xml:space="preserve"> y Eva deberían estar acercándose entre ellos, entre </w:t>
-      </w:r>
-      <w:proofErr w:type="spellStart"/>
-      <w:r>
-        <w:rPr>
-          <w:rFonts w:ascii="Times New Roman" w:hAnsi="Times New Roman" w:cs="Times New Roman"/>
-          <w:sz w:val="24"/>
-          <w:szCs w:val="24"/>
-        </w:rPr>
-        <w:t>mas</w:t>
-      </w:r>
-      <w:proofErr w:type="spellEnd"/>
-      <w:r>
-        <w:rPr>
-          <w:rFonts w:ascii="Times New Roman" w:hAnsi="Times New Roman" w:cs="Times New Roman"/>
-          <w:sz w:val="24"/>
-          <w:szCs w:val="24"/>
-        </w:rPr>
-        <w:t xml:space="preserve"> </w:t>
-      </w:r>
-      <w:proofErr w:type="spellStart"/>
-      <w:r>
-        <w:rPr>
-          <w:rFonts w:ascii="Times New Roman" w:hAnsi="Times New Roman" w:cs="Times New Roman"/>
-          <w:sz w:val="24"/>
-          <w:szCs w:val="24"/>
-        </w:rPr>
-        <w:t>ticks</w:t>
-      </w:r>
-      <w:proofErr w:type="spellEnd"/>
-      <w:r>
-        <w:rPr>
-          <w:rFonts w:ascii="Times New Roman" w:hAnsi="Times New Roman" w:cs="Times New Roman"/>
-          <w:sz w:val="24"/>
-          <w:szCs w:val="24"/>
-        </w:rPr>
-        <w:t xml:space="preserve"> </w:t>
-      </w:r>
-      <w:proofErr w:type="spellStart"/>
-      <w:r>
-        <w:rPr>
-          <w:rFonts w:ascii="Times New Roman" w:hAnsi="Times New Roman" w:cs="Times New Roman"/>
-          <w:sz w:val="24"/>
-          <w:szCs w:val="24"/>
-        </w:rPr>
-        <w:t>mas</w:t>
-      </w:r>
-      <w:proofErr w:type="spellEnd"/>
-      <w:r>
-        <w:rPr>
-          <w:rFonts w:ascii="Times New Roman" w:hAnsi="Times New Roman" w:cs="Times New Roman"/>
-          <w:sz w:val="24"/>
-          <w:szCs w:val="24"/>
-        </w:rPr>
-        <w:t xml:space="preserve"> cerca están ya que dan un paso en dirección del otro </w:t>
-      </w:r>
-    </w:p>
-    <w:p>
-      <w:pPr>
-        <w:rPr>
-          <w:rFonts w:ascii="Times New Roman" w:hAnsi="Times New Roman" w:cs="Times New Roman"/>
-          <w:sz w:val="24"/>
-          <w:szCs w:val="24"/>
-        </w:rPr>
-      </w:pPr>
-      <w:r>
-        <w:rPr>
-          <w:rFonts w:ascii="Times New Roman" w:hAnsi="Times New Roman" w:cs="Times New Roman"/>
-          <w:sz w:val="24"/>
-          <w:szCs w:val="24"/>
-        </w:rPr>
-        <w:t xml:space="preserve">1 </w:t>
-      </w:r>
-      <w:proofErr w:type="spellStart"/>
-      <w:r>
-        <w:rPr>
-          <w:rFonts w:ascii="Times New Roman" w:hAnsi="Times New Roman" w:cs="Times New Roman"/>
-          <w:sz w:val="24"/>
-          <w:szCs w:val="24"/>
-        </w:rPr>
-        <w:t>ti</w:t>
+      <w:r>
+        <w:rPr>
+          <w:rFonts w:ascii="Times New Roman" w:hAnsi="Times New Roman" w:cs="Times New Roman"/>
+          <w:sz w:val="24"/>
+          <w:szCs w:val="24"/>
+        </w:rPr>
+        <w:t xml:space="preserve">Adan y Eva deberían estar acercándose entre ellos, entre mas ticks mas cerca están ya que dan un paso en dirección del otro </w:t>
+      </w:r>
+    </w:p>
+    <w:p>
+      <w:pPr>
+        <w:rPr>
+          <w:rFonts w:ascii="Times New Roman" w:hAnsi="Times New Roman" w:cs="Times New Roman"/>
+          <w:sz w:val="24"/>
+          <w:szCs w:val="24"/>
+        </w:rPr>
+      </w:pPr>
+      <w:r>
+        <w:rPr>
+          <w:rFonts w:ascii="Times New Roman" w:hAnsi="Times New Roman" w:cs="Times New Roman"/>
+          <w:sz w:val="24"/>
+          <w:szCs w:val="24"/>
+        </w:rPr>
+        <w:t>1 ti</w:t>
       </w:r>
       <w:r>
         <w:rPr>
@@ -4271,7 +3895,6 @@
         </w:rPr>
         <w:t>k</w:t>
       </w:r>
-      <w:proofErr w:type="spellEnd"/>
     </w:p>
     <w:p>
       <w:pPr>
@@ -4339,18 +3962,8 @@
           <w:sz w:val="24"/>
           <w:szCs w:val="24"/>
         </w:rPr>
-        <w:t xml:space="preserve">2 </w:t>
-      </w:r>
-      <w:proofErr w:type="spellStart"/>
-      <w:r>
-        <w:rPr>
-          <w:rFonts w:ascii="Times New Roman" w:hAnsi="Times New Roman" w:cs="Times New Roman"/>
-          <w:sz w:val="24"/>
-          <w:szCs w:val="24"/>
-        </w:rPr>
-        <w:t>ticks</w:t>
-      </w:r>
-      <w:proofErr w:type="spellEnd"/>
+        <w:t>2 ticks</w:t>
+      </w:r>
     </w:p>
     <w:p>
       <w:pPr>
@@ -4419,18 +4032,8 @@
           <w:sz w:val="24"/>
           <w:szCs w:val="24"/>
         </w:rPr>
-        <w:t xml:space="preserve">6 </w:t>
-      </w:r>
-      <w:proofErr w:type="spellStart"/>
-      <w:r>
-        <w:rPr>
-          <w:rFonts w:ascii="Times New Roman" w:hAnsi="Times New Roman" w:cs="Times New Roman"/>
-          <w:sz w:val="24"/>
-          <w:szCs w:val="24"/>
-        </w:rPr>
-        <w:t>ticks</w:t>
-      </w:r>
-      <w:proofErr w:type="spellEnd"/>
+        <w:t>6 ticks</w:t>
+      </w:r>
     </w:p>
     <w:p>
       <w:pPr>
@@ -4580,106 +4183,28 @@
           <w:sz w:val="24"/>
           <w:szCs w:val="24"/>
         </w:rPr>
-        <w:t xml:space="preserve"> Ellas (i) son </w:t>
-      </w:r>
-      <w:proofErr w:type="spellStart"/>
-      <w:r>
-        <w:rPr>
-          <w:rFonts w:ascii="Times New Roman" w:hAnsi="Times New Roman" w:cs="Times New Roman"/>
-          <w:i/>
-          <w:iCs/>
-          <w:sz w:val="24"/>
-          <w:szCs w:val="24"/>
-        </w:rPr>
-        <w:t>rectangulos</w:t>
-      </w:r>
-      <w:proofErr w:type="spellEnd"/>
-    </w:p>
-    <w:p>
-      <w:pPr>
-        <w:rPr>
-          <w:rFonts w:ascii="Times New Roman" w:hAnsi="Times New Roman" w:cs="Times New Roman"/>
-          <w:i/>
-          <w:iCs/>
-          <w:sz w:val="24"/>
-          <w:szCs w:val="24"/>
-        </w:rPr>
-      </w:pPr>
-      <w:r>
-        <w:rPr>
-          <w:rFonts w:ascii="Times New Roman" w:hAnsi="Times New Roman" w:cs="Times New Roman"/>
-          <w:i/>
-          <w:iCs/>
-          <w:sz w:val="24"/>
-          <w:szCs w:val="24"/>
-        </w:rPr>
-        <w:t>de color verde; (</w:t>
-      </w:r>
-      <w:proofErr w:type="spellStart"/>
-      <w:r>
-        <w:rPr>
-          <w:rFonts w:ascii="Times New Roman" w:hAnsi="Times New Roman" w:cs="Times New Roman"/>
-          <w:i/>
-          <w:iCs/>
-          <w:sz w:val="24"/>
-          <w:szCs w:val="24"/>
-        </w:rPr>
-        <w:t>ii</w:t>
-      </w:r>
-      <w:proofErr w:type="spellEnd"/>
-      <w:r>
-        <w:rPr>
-          <w:rFonts w:ascii="Times New Roman" w:hAnsi="Times New Roman" w:cs="Times New Roman"/>
-          <w:i/>
-          <w:iCs/>
-          <w:sz w:val="24"/>
-          <w:szCs w:val="24"/>
-        </w:rPr>
-        <w:t>) inician indiferentes; (</w:t>
-      </w:r>
-      <w:proofErr w:type="spellStart"/>
-      <w:r>
-        <w:rPr>
-          <w:rFonts w:ascii="Times New Roman" w:hAnsi="Times New Roman" w:cs="Times New Roman"/>
-          <w:i/>
-          <w:iCs/>
-          <w:sz w:val="24"/>
-          <w:szCs w:val="24"/>
-        </w:rPr>
-        <w:t>ii</w:t>
-      </w:r>
-      <w:proofErr w:type="spellEnd"/>
-      <w:r>
-        <w:rPr>
-          <w:rFonts w:ascii="Times New Roman" w:hAnsi="Times New Roman" w:cs="Times New Roman"/>
-          <w:i/>
-          <w:iCs/>
-          <w:sz w:val="24"/>
-          <w:szCs w:val="24"/>
-        </w:rPr>
-        <w:t>) se mueven hacia el norte1, (</w:t>
-      </w:r>
-      <w:proofErr w:type="spellStart"/>
-      <w:r>
-        <w:rPr>
-          <w:rFonts w:ascii="Times New Roman" w:hAnsi="Times New Roman" w:cs="Times New Roman"/>
-          <w:i/>
-          <w:iCs/>
-          <w:sz w:val="24"/>
-          <w:szCs w:val="24"/>
-        </w:rPr>
-        <w:t>iii</w:t>
-      </w:r>
-      <w:proofErr w:type="spellEnd"/>
-      <w:r>
-        <w:rPr>
-          <w:rFonts w:ascii="Times New Roman" w:hAnsi="Times New Roman" w:cs="Times New Roman"/>
-          <w:i/>
-          <w:iCs/>
-          <w:sz w:val="24"/>
-          <w:szCs w:val="24"/>
-        </w:rPr>
-        <w:t>) si quedan vecinos</w:t>
+        <w:t xml:space="preserve"> Ellas (i) son rectangulos</w:t>
+      </w:r>
+    </w:p>
+    <w:p>
+      <w:pPr>
+        <w:rPr>
+          <w:rFonts w:ascii="Times New Roman" w:hAnsi="Times New Roman" w:cs="Times New Roman"/>
+          <w:i/>
+          <w:iCs/>
+          <w:sz w:val="24"/>
+          <w:szCs w:val="24"/>
+        </w:rPr>
+      </w:pPr>
+      <w:r>
+        <w:rPr>
+          <w:rFonts w:ascii="Times New Roman" w:hAnsi="Times New Roman" w:cs="Times New Roman"/>
+          <w:i/>
+          <w:iCs/>
+          <w:sz w:val="24"/>
+          <w:szCs w:val="24"/>
+        </w:rPr>
+        <w:t>de color verde; (ii) inician indiferentes; (ii) se mueven hacia el norte1, (iii) si quedan vecinos</w:t>
       </w:r>
       <w:r>
         <w:rPr>
@@ -4699,51 +4224,7 @@
           <w:sz w:val="24"/>
           <w:szCs w:val="24"/>
         </w:rPr>
-        <w:t xml:space="preserve">a un </w:t>
-      </w:r>
-      <w:proofErr w:type="spellStart"/>
-      <w:r>
-        <w:rPr>
-          <w:rFonts w:ascii="Times New Roman" w:hAnsi="Times New Roman" w:cs="Times New Roman"/>
-          <w:i/>
-          <w:iCs/>
-          <w:sz w:val="24"/>
-          <w:szCs w:val="24"/>
-        </w:rPr>
-        <w:t>item</w:t>
-      </w:r>
-      <w:proofErr w:type="spellEnd"/>
-      <w:r>
-        <w:rPr>
-          <w:rFonts w:ascii="Times New Roman" w:hAnsi="Times New Roman" w:cs="Times New Roman"/>
-          <w:i/>
-          <w:iCs/>
-          <w:sz w:val="24"/>
-          <w:szCs w:val="24"/>
-        </w:rPr>
-        <w:t>, se ponen felices; (</w:t>
-      </w:r>
-      <w:proofErr w:type="spellStart"/>
-      <w:r>
-        <w:rPr>
-          <w:rFonts w:ascii="Times New Roman" w:hAnsi="Times New Roman" w:cs="Times New Roman"/>
-          <w:i/>
-          <w:iCs/>
-          <w:sz w:val="24"/>
-          <w:szCs w:val="24"/>
-        </w:rPr>
-        <w:t>iv</w:t>
-      </w:r>
-      <w:proofErr w:type="spellEnd"/>
-      <w:r>
-        <w:rPr>
-          <w:rFonts w:ascii="Times New Roman" w:hAnsi="Times New Roman" w:cs="Times New Roman"/>
-          <w:i/>
-          <w:iCs/>
-          <w:sz w:val="24"/>
-          <w:szCs w:val="24"/>
-        </w:rPr>
-        <w:t>) si no logran moverse al sitio que querían, quedan</w:t>
+        <w:t>a un item, se ponen felices; (iv) si no logran moverse al sitio que querían, quedan</w:t>
       </w:r>
     </w:p>
     <w:p>
@@ -4781,52 +4262,24 @@
           <w:sz w:val="24"/>
           <w:szCs w:val="24"/>
         </w:rPr>
-        <w:t xml:space="preserve">1. Para implementar esta nueva persona Walker ¿cuáles métodos se </w:t>
-      </w:r>
-      <w:proofErr w:type="spellStart"/>
-      <w:r>
-        <w:rPr>
-          <w:rFonts w:ascii="Times New Roman" w:hAnsi="Times New Roman" w:cs="Times New Roman"/>
-          <w:sz w:val="24"/>
-          <w:szCs w:val="24"/>
-        </w:rPr>
-        <w:t>sobre-escriben</w:t>
-      </w:r>
-      <w:proofErr w:type="spellEnd"/>
-    </w:p>
-    <w:p>
-      <w:pPr>
-        <w:rPr>
-          <w:rFonts w:ascii="Times New Roman" w:hAnsi="Times New Roman" w:cs="Times New Roman"/>
-          <w:sz w:val="24"/>
-          <w:szCs w:val="24"/>
-        </w:rPr>
-      </w:pPr>
-      <w:r>
-        <w:rPr>
-          <w:rFonts w:ascii="Times New Roman" w:hAnsi="Times New Roman" w:cs="Times New Roman"/>
-          <w:sz w:val="24"/>
-          <w:szCs w:val="24"/>
-        </w:rPr>
-        <w:t>(</w:t>
-      </w:r>
-      <w:proofErr w:type="spellStart"/>
-      <w:r>
-        <w:rPr>
-          <w:rFonts w:ascii="Times New Roman" w:hAnsi="Times New Roman" w:cs="Times New Roman"/>
-          <w:sz w:val="24"/>
-          <w:szCs w:val="24"/>
-        </w:rPr>
-        <w:t>overriding</w:t>
-      </w:r>
-      <w:proofErr w:type="spellEnd"/>
-      <w:r>
-        <w:rPr>
-          <w:rFonts w:ascii="Times New Roman" w:hAnsi="Times New Roman" w:cs="Times New Roman"/>
-          <w:sz w:val="24"/>
-          <w:szCs w:val="24"/>
-        </w:rPr>
-        <w:t>)?</w:t>
+        <w:t>1. Para implementar esta nueva persona Walker ¿cuáles métodos se sobre-escriben</w:t>
+      </w:r>
+    </w:p>
+    <w:p>
+      <w:pPr>
+        <w:rPr>
+          <w:rFonts w:ascii="Times New Roman" w:hAnsi="Times New Roman" w:cs="Times New Roman"/>
+          <w:sz w:val="24"/>
+          <w:szCs w:val="24"/>
+        </w:rPr>
+      </w:pPr>
+      <w:r>
+        <w:rPr>
+          <w:rFonts w:ascii="Times New Roman" w:hAnsi="Times New Roman" w:cs="Times New Roman"/>
+          <w:sz w:val="24"/>
+          <w:szCs w:val="24"/>
+        </w:rPr>
+        <w:t>(overriding)?</w:t>
       </w:r>
     </w:p>
     <w:p>
@@ -4849,27 +4302,8 @@
           <w:szCs w:val="24"/>
         </w:rPr>
         <w:lastRenderedPageBreak/>
-        <w:t xml:space="preserve">Se </w:t>
-      </w:r>
-      <w:proofErr w:type="spellStart"/>
-      <w:r>
-        <w:rPr>
-          <w:rFonts w:ascii="Times New Roman" w:hAnsi="Times New Roman" w:cs="Times New Roman"/>
-          <w:sz w:val="24"/>
-          <w:szCs w:val="24"/>
-        </w:rPr>
-        <w:t>sobreescribe</w:t>
-      </w:r>
-      <w:proofErr w:type="spellEnd"/>
-      <w:r>
-        <w:rPr>
-          <w:rFonts w:ascii="Times New Roman" w:hAnsi="Times New Roman" w:cs="Times New Roman"/>
-          <w:sz w:val="24"/>
-          <w:szCs w:val="24"/>
-        </w:rPr>
-        <w:t xml:space="preserve"> el método </w:t>
-      </w:r>
-      <w:proofErr w:type="spellStart"/>
+        <w:t xml:space="preserve">Se sobreescribe el método </w:t>
+      </w:r>
       <w:r>
         <w:rPr>
           <w:rFonts w:ascii="Times New Roman" w:hAnsi="Times New Roman" w:cs="Times New Roman"/>
@@ -4878,7 +4312,6 @@
         </w:rPr>
         <w:t>shape</w:t>
       </w:r>
-      <w:proofErr w:type="spellEnd"/>
     </w:p>
     <w:p>
       <w:pPr>
@@ -4921,25 +4354,7 @@
           <w:sz w:val="24"/>
           <w:szCs w:val="24"/>
         </w:rPr>
-        <w:t xml:space="preserve">Se </w:t>
-      </w:r>
-      <w:proofErr w:type="spellStart"/>
-      <w:r>
-        <w:rPr>
-          <w:rFonts w:ascii="Times New Roman" w:hAnsi="Times New Roman" w:cs="Times New Roman"/>
-          <w:sz w:val="24"/>
-          <w:szCs w:val="24"/>
-        </w:rPr>
-        <w:t>sobreescribe</w:t>
-      </w:r>
-      <w:proofErr w:type="spellEnd"/>
-      <w:r>
-        <w:rPr>
-          <w:rFonts w:ascii="Times New Roman" w:hAnsi="Times New Roman" w:cs="Times New Roman"/>
-          <w:sz w:val="24"/>
-          <w:szCs w:val="24"/>
-        </w:rPr>
-        <w:t xml:space="preserve"> el método decide</w:t>
+        <w:t>Se sobreescribe el método decide</w:t>
       </w:r>
     </w:p>
     <w:p>
@@ -4961,36 +4376,8 @@
           <w:sz w:val="24"/>
           <w:szCs w:val="24"/>
         </w:rPr>
-        <w:t xml:space="preserve">Se </w:t>
-      </w:r>
-      <w:proofErr w:type="spellStart"/>
-      <w:r>
-        <w:rPr>
-          <w:rFonts w:ascii="Times New Roman" w:hAnsi="Times New Roman" w:cs="Times New Roman"/>
-          <w:sz w:val="24"/>
-          <w:szCs w:val="24"/>
-        </w:rPr>
-        <w:t>sobreescribe</w:t>
-      </w:r>
-      <w:proofErr w:type="spellEnd"/>
-      <w:r>
-        <w:rPr>
-          <w:rFonts w:ascii="Times New Roman" w:hAnsi="Times New Roman" w:cs="Times New Roman"/>
-          <w:sz w:val="24"/>
-          <w:szCs w:val="24"/>
-        </w:rPr>
-        <w:t xml:space="preserve"> el método </w:t>
-      </w:r>
-      <w:proofErr w:type="spellStart"/>
-      <w:r>
-        <w:rPr>
-          <w:rFonts w:ascii="Times New Roman" w:hAnsi="Times New Roman" w:cs="Times New Roman"/>
-          <w:sz w:val="24"/>
-          <w:szCs w:val="24"/>
-        </w:rPr>
-        <w:t>change</w:t>
-      </w:r>
-      <w:proofErr w:type="spellEnd"/>
+        <w:t>Se sobreescribe el método change</w:t>
+      </w:r>
     </w:p>
     <w:p>
       <w:pPr>
@@ -5041,70 +4428,24 @@
           <w:sz w:val="24"/>
           <w:szCs w:val="24"/>
         </w:rPr>
-        <w:t xml:space="preserve">3. Adicione una pareja de </w:t>
-      </w:r>
-      <w:proofErr w:type="spellStart"/>
-      <w:r>
-        <w:rPr>
-          <w:rFonts w:ascii="Times New Roman" w:hAnsi="Times New Roman" w:cs="Times New Roman"/>
-          <w:sz w:val="24"/>
-          <w:szCs w:val="24"/>
-        </w:rPr>
-        <w:t>camin</w:t>
-      </w:r>
-      <w:proofErr w:type="spellEnd"/>
-    </w:p>
-    <w:p>
-      <w:pPr>
-        <w:rPr>
-          <w:rFonts w:ascii="Times New Roman" w:hAnsi="Times New Roman" w:cs="Times New Roman"/>
-          <w:sz w:val="24"/>
-          <w:szCs w:val="24"/>
-        </w:rPr>
-      </w:pPr>
-      <w:r>
-        <w:rPr>
-          <w:rFonts w:ascii="Times New Roman" w:hAnsi="Times New Roman" w:cs="Times New Roman"/>
-          <w:sz w:val="24"/>
-          <w:szCs w:val="24"/>
-        </w:rPr>
-        <w:t xml:space="preserve">antes, llámelas </w:t>
-      </w:r>
-      <w:proofErr w:type="spellStart"/>
-      <w:r>
-        <w:rPr>
-          <w:rFonts w:ascii="Times New Roman" w:hAnsi="Times New Roman" w:cs="Times New Roman"/>
-          <w:sz w:val="24"/>
-          <w:szCs w:val="24"/>
-        </w:rPr>
-        <w:t>messner</w:t>
-      </w:r>
-      <w:proofErr w:type="spellEnd"/>
-      <w:r>
-        <w:rPr>
-          <w:rFonts w:ascii="Times New Roman" w:hAnsi="Times New Roman" w:cs="Times New Roman"/>
-          <w:sz w:val="24"/>
-          <w:szCs w:val="24"/>
-        </w:rPr>
-        <w:t xml:space="preserve"> y </w:t>
-      </w:r>
-      <w:proofErr w:type="spellStart"/>
-      <w:r>
-        <w:rPr>
-          <w:rFonts w:ascii="Times New Roman" w:hAnsi="Times New Roman" w:cs="Times New Roman"/>
-          <w:sz w:val="24"/>
-          <w:szCs w:val="24"/>
-        </w:rPr>
-        <w:t>kukuczka</w:t>
-      </w:r>
-      <w:proofErr w:type="spellEnd"/>
-      <w:r>
-        <w:rPr>
-          <w:rFonts w:ascii="Times New Roman" w:hAnsi="Times New Roman" w:cs="Times New Roman"/>
-          <w:sz w:val="24"/>
-          <w:szCs w:val="24"/>
-        </w:rPr>
-        <w:t>,</w:t>
+        <w:t>3. Adicione una pareja de camin</w:t>
+      </w:r>
+    </w:p>
+    <w:p>
+      <w:pPr>
+        <w:rPr>
+          <w:rFonts w:ascii="Times New Roman" w:hAnsi="Times New Roman" w:cs="Times New Roman"/>
+          <w:sz w:val="24"/>
+          <w:szCs w:val="24"/>
+        </w:rPr>
+      </w:pPr>
+      <w:r>
+        <w:rPr>
+          <w:rFonts w:ascii="Times New Roman" w:hAnsi="Times New Roman" w:cs="Times New Roman"/>
+          <w:sz w:val="24"/>
+          <w:szCs w:val="24"/>
+        </w:rPr>
+        <w:t>antes, llámelas messner y kukuczka,</w:t>
       </w:r>
     </w:p>
     <w:p>
@@ -5385,6 +4726,7 @@
       <w:r>
         <w:rPr>
           <w:rFonts w:ascii="Times New Roman" w:hAnsi="Times New Roman" w:cs="Times New Roman"/>
+          <w:noProof/>
           <w:sz w:val="24"/>
           <w:szCs w:val="24"/>
         </w:rPr>
@@ -5673,25 +5015,7 @@
           <w:sz w:val="24"/>
           <w:szCs w:val="24"/>
         </w:rPr>
-        <w:t xml:space="preserve">No. Además de añadir en </w:t>
-      </w:r>
-      <w:proofErr w:type="spellStart"/>
-      <w:r>
-        <w:rPr>
-          <w:rFonts w:ascii="Times New Roman" w:hAnsi="Times New Roman" w:cs="Times New Roman"/>
-          <w:sz w:val="24"/>
-          <w:szCs w:val="24"/>
-        </w:rPr>
-        <w:t>someitems</w:t>
-      </w:r>
-      <w:proofErr w:type="spellEnd"/>
-      <w:r>
-        <w:rPr>
-          <w:rFonts w:ascii="Times New Roman" w:hAnsi="Times New Roman" w:cs="Times New Roman"/>
-          <w:sz w:val="24"/>
-          <w:szCs w:val="24"/>
-        </w:rPr>
-        <w:t xml:space="preserve"> no es necesario cambiar nada en City.</w:t>
+        <w:t>No. Además de añadir en someitems no es necesario cambiar nada en City.</w:t>
       </w:r>
     </w:p>
     <w:p>
@@ -5805,19 +5129,18 @@
           <w:szCs w:val="24"/>
           <w:highlight w:val="yellow"/>
         </w:rPr>
-        <w:t xml:space="preserve">3. Adicionen dos </w:t>
-      </w:r>
-      <w:proofErr w:type="spellStart"/>
-      <w:r>
+        <w:t>3. Adicionen dos semaforos en las esquinas superiores de la ciudad, llámenlos alarm y</w:t>
+      </w:r>
+    </w:p>
+    <w:p>
+      <w:pPr>
         <w:rPr>
           <w:rFonts w:ascii="Times New Roman" w:hAnsi="Times New Roman" w:cs="Times New Roman"/>
           <w:sz w:val="24"/>
           <w:szCs w:val="24"/>
           <w:highlight w:val="yellow"/>
         </w:rPr>
-        <w:t>semaforos</w:t>
-      </w:r>
-      <w:proofErr w:type="spellEnd"/>
+      </w:pPr>
       <w:r>
         <w:rPr>
           <w:rFonts w:ascii="Times New Roman" w:hAnsi="Times New Roman" w:cs="Times New Roman"/>
@@ -5825,57 +5148,7 @@
           <w:szCs w:val="24"/>
           <w:highlight w:val="yellow"/>
         </w:rPr>
-        <w:t xml:space="preserve"> en las esquinas superiores de la ciudad, llámenlos </w:t>
-      </w:r>
-      <w:proofErr w:type="spellStart"/>
-      <w:r>
-        <w:rPr>
-          <w:rFonts w:ascii="Times New Roman" w:hAnsi="Times New Roman" w:cs="Times New Roman"/>
-          <w:sz w:val="24"/>
-          <w:szCs w:val="24"/>
-          <w:highlight w:val="yellow"/>
-        </w:rPr>
-        <w:t>alarm</w:t>
-      </w:r>
-      <w:proofErr w:type="spellEnd"/>
-      <w:r>
-        <w:rPr>
-          <w:rFonts w:ascii="Times New Roman" w:hAnsi="Times New Roman" w:cs="Times New Roman"/>
-          <w:sz w:val="24"/>
-          <w:szCs w:val="24"/>
-          <w:highlight w:val="yellow"/>
-        </w:rPr>
-        <w:t xml:space="preserve"> y</w:t>
-      </w:r>
-    </w:p>
-    <w:p>
-      <w:pPr>
-        <w:rPr>
-          <w:rFonts w:ascii="Times New Roman" w:hAnsi="Times New Roman" w:cs="Times New Roman"/>
-          <w:sz w:val="24"/>
-          <w:szCs w:val="24"/>
-          <w:highlight w:val="yellow"/>
-        </w:rPr>
-      </w:pPr>
-      <w:proofErr w:type="spellStart"/>
-      <w:r>
-        <w:rPr>
-          <w:rFonts w:ascii="Times New Roman" w:hAnsi="Times New Roman" w:cs="Times New Roman"/>
-          <w:sz w:val="24"/>
-          <w:szCs w:val="24"/>
-          <w:highlight w:val="yellow"/>
-        </w:rPr>
-        <w:t>alert</w:t>
-      </w:r>
-      <w:proofErr w:type="spellEnd"/>
-      <w:r>
-        <w:rPr>
-          <w:rFonts w:ascii="Times New Roman" w:hAnsi="Times New Roman" w:cs="Times New Roman"/>
-          <w:sz w:val="24"/>
-          <w:szCs w:val="24"/>
-          <w:highlight w:val="yellow"/>
-        </w:rPr>
-        <w:t xml:space="preserve">, </w:t>
+        <w:t xml:space="preserve">alert, </w:t>
       </w:r>
     </w:p>
     <w:p>
@@ -6292,6 +5565,7 @@
       <w:r>
         <w:rPr>
           <w:rFonts w:ascii="Times New Roman" w:hAnsi="Times New Roman" w:cs="Times New Roman"/>
+          <w:noProof/>
           <w:sz w:val="24"/>
           <w:szCs w:val="24"/>
         </w:rPr>
@@ -6387,25 +5661,7 @@
           <w:sz w:val="24"/>
           <w:szCs w:val="24"/>
         </w:rPr>
-        <w:t xml:space="preserve">Se hace la prueba de cuando dos personas solitarias están una junto a la otra donde debe rectificar que su estado es </w:t>
-      </w:r>
-      <w:proofErr w:type="spellStart"/>
-      <w:r>
-        <w:rPr>
-          <w:rFonts w:ascii="Times New Roman" w:hAnsi="Times New Roman" w:cs="Times New Roman"/>
-          <w:sz w:val="24"/>
-          <w:szCs w:val="24"/>
-        </w:rPr>
-        <w:t>happy</w:t>
-      </w:r>
-      <w:proofErr w:type="spellEnd"/>
-      <w:r>
-        <w:rPr>
-          <w:rFonts w:ascii="Times New Roman" w:hAnsi="Times New Roman" w:cs="Times New Roman"/>
-          <w:sz w:val="24"/>
-          <w:szCs w:val="24"/>
-        </w:rPr>
-        <w:t>.</w:t>
+        <w:t>Se hace la prueba de cuando dos personas solitarias están una junto a la otra donde debe rectificar que su estado es happy.</w:t>
       </w:r>
     </w:p>
     <w:p>
@@ -6449,6 +5705,48 @@
           <w:szCs w:val="24"/>
         </w:rPr>
       </w:pPr>
+      <w:r>
+        <w:rPr>
+          <w:rFonts w:ascii="Times New Roman" w:hAnsi="Times New Roman" w:cs="Times New Roman"/>
+          <w:sz w:val="24"/>
+          <w:szCs w:val="24"/>
+        </w:rPr>
+        <w:drawing>
+          <wp:inline distT="0" distB="0" distL="0" distR="0" wp14:anchorId="2A506A49" wp14:editId="239CAB16">
+            <wp:extent cx="2791215" cy="1743318"/>
+            <wp:effectExtent l="0" t="0" r="9525" b="0"/>
+            <wp:docPr id="600558070" name="Imagen 1" descr="Interfaz de usuario gráfica, Texto, Aplicación, Chat o mensaje de texto&#10;&#10;El contenido generado por IA puede ser incorrecto."/>
+            <wp:cNvGraphicFramePr>
+              <a:graphicFrameLocks xmlns:a="http://schemas.openxmlformats.org/drawingml/2006/main" noChangeAspect="1"/>
+            </wp:cNvGraphicFramePr>
+            <a:graphic xmlns:a="http://schemas.openxmlformats.org/drawingml/2006/main">
+              <a:graphicData uri="http://schemas.openxmlformats.org/drawingml/2006/picture">
+                <pic:pic xmlns:pic="http://schemas.openxmlformats.org/drawingml/2006/picture">
+                  <pic:nvPicPr>
+                    <pic:cNvPr id="600558070" name="Imagen 1" descr="Interfaz de usuario gráfica, Texto, Aplicación, Chat o mensaje de texto&#10;&#10;El contenido generado por IA puede ser incorrecto."/>
+                    <pic:cNvPicPr/>
+                  </pic:nvPicPr>
+                  <pic:blipFill>
+                    <a:blip r:embed="rId23"/>
+                    <a:stretch>
+                      <a:fillRect/>
+                    </a:stretch>
+                  </pic:blipFill>
+                  <pic:spPr>
+                    <a:xfrm>
+                      <a:off x="0" y="0"/>
+                      <a:ext cx="2791215" cy="1743318"/>
+                    </a:xfrm>
+                    <a:prstGeom prst="rect">
+                      <a:avLst/>
+                    </a:prstGeom>
+                  </pic:spPr>
+                </pic:pic>
+              </a:graphicData>
+            </a:graphic>
+          </wp:inline>
+        </w:drawing>
+      </w:r>
     </w:p>
     <w:p>
       <w:pPr>
@@ -6524,10 +5822,131 @@
           <w:sz w:val="24"/>
           <w:szCs w:val="24"/>
         </w:rPr>
-        <w:t xml:space="preserve">Ciclo 5. Nuevo </w:t>
-      </w:r>
-      <w:proofErr w:type="spellStart"/>
-      <w:r>
+        <w:lastRenderedPageBreak/>
+        <w:t>Ciclo 5. Nuevo item: Proponiendo y diseñando</w:t>
+      </w:r>
+    </w:p>
+    <w:p>
+      <w:pPr>
+        <w:rPr>
+          <w:rFonts w:ascii="Times New Roman" w:hAnsi="Times New Roman" w:cs="Times New Roman"/>
+          <w:sz w:val="24"/>
+          <w:szCs w:val="24"/>
+        </w:rPr>
+      </w:pPr>
+      <w:r>
+        <w:rPr>
+          <w:rFonts w:ascii="Times New Roman" w:hAnsi="Times New Roman" w:cs="Times New Roman"/>
+          <w:sz w:val="24"/>
+          <w:szCs w:val="24"/>
+        </w:rPr>
+        <w:t>El objetivo de este punto es permitir recibir un nuevo item (no persona) en la ciudad</w:t>
+      </w:r>
+    </w:p>
+    <w:p>
+      <w:pPr>
+        <w:rPr>
+          <w:rFonts w:ascii="Times New Roman" w:hAnsi="Times New Roman" w:cs="Times New Roman"/>
+          <w:sz w:val="24"/>
+          <w:szCs w:val="24"/>
+        </w:rPr>
+      </w:pPr>
+      <w:r>
+        <w:rPr>
+          <w:rFonts w:ascii="Times New Roman" w:hAnsi="Times New Roman" w:cs="Times New Roman"/>
+          <w:sz w:val="24"/>
+          <w:szCs w:val="24"/>
+        </w:rPr>
+        <w:t>1. Propongan, describan e implementen el nuevo tipo de item.</w:t>
+      </w:r>
+    </w:p>
+    <w:p>
+      <w:pPr>
+        <w:rPr>
+          <w:rFonts w:ascii="Times New Roman" w:hAnsi="Times New Roman" w:cs="Times New Roman"/>
+          <w:sz w:val="24"/>
+          <w:szCs w:val="24"/>
+        </w:rPr>
+      </w:pPr>
+      <w:r>
+        <w:rPr>
+          <w:rFonts w:ascii="Times New Roman" w:hAnsi="Times New Roman" w:cs="Times New Roman"/>
+          <w:sz w:val="24"/>
+          <w:szCs w:val="24"/>
+        </w:rPr>
+        <w:t>(Mínimo dos pruebas de unidad)</w:t>
+      </w:r>
+    </w:p>
+    <w:p>
+      <w:pPr>
+        <w:rPr>
+          <w:rFonts w:ascii="Times New Roman" w:hAnsi="Times New Roman" w:cs="Times New Roman"/>
+          <w:sz w:val="24"/>
+          <w:szCs w:val="24"/>
+        </w:rPr>
+      </w:pPr>
+      <w:r>
+        <w:rPr>
+          <w:rFonts w:ascii="Times New Roman" w:hAnsi="Times New Roman" w:cs="Times New Roman"/>
+          <w:sz w:val="24"/>
+          <w:szCs w:val="24"/>
+        </w:rPr>
+        <w:t>2. Considerando un par de ellos con el nombre de ustedes. (a) Piensen en otra prueba</w:t>
+      </w:r>
+    </w:p>
+    <w:p>
+      <w:pPr>
+        <w:rPr>
+          <w:rFonts w:ascii="Times New Roman" w:hAnsi="Times New Roman" w:cs="Times New Roman"/>
+          <w:sz w:val="24"/>
+          <w:szCs w:val="24"/>
+        </w:rPr>
+      </w:pPr>
+      <w:r>
+        <w:rPr>
+          <w:rFonts w:ascii="Times New Roman" w:hAnsi="Times New Roman" w:cs="Times New Roman"/>
+          <w:sz w:val="24"/>
+          <w:szCs w:val="24"/>
+        </w:rPr>
+        <w:t>significativa y expliquen la intención. (b) Codifiquen la prueba de unidad</w:t>
+      </w:r>
+    </w:p>
+    <w:p>
+      <w:pPr>
+        <w:rPr>
+          <w:rFonts w:ascii="Times New Roman" w:hAnsi="Times New Roman" w:cs="Times New Roman"/>
+          <w:sz w:val="24"/>
+          <w:szCs w:val="24"/>
+        </w:rPr>
+      </w:pPr>
+      <w:r>
+        <w:rPr>
+          <w:rFonts w:ascii="Times New Roman" w:hAnsi="Times New Roman" w:cs="Times New Roman"/>
+          <w:sz w:val="24"/>
+          <w:szCs w:val="24"/>
+        </w:rPr>
+        <w:t>correspondiente y capturen la pantalla de resultados de ejecución de la prueba. (c)</w:t>
+      </w:r>
+    </w:p>
+    <w:p>
+      <w:pPr>
+        <w:rPr>
+          <w:rFonts w:ascii="Times New Roman" w:hAnsi="Times New Roman" w:cs="Times New Roman"/>
+          <w:sz w:val="24"/>
+          <w:szCs w:val="24"/>
+        </w:rPr>
+      </w:pPr>
+      <w:r>
+        <w:rPr>
+          <w:rFonts w:ascii="Times New Roman" w:hAnsi="Times New Roman" w:cs="Times New Roman"/>
+          <w:sz w:val="24"/>
+          <w:szCs w:val="24"/>
+        </w:rPr>
+        <w:t>Ejecuten el programa con esa</w:t>
+      </w:r>
+    </w:p>
+    <w:p>
+      <w:pPr>
         <w:rPr>
           <w:rFonts w:ascii="Times New Roman" w:hAnsi="Times New Roman" w:cs="Times New Roman"/>
           <w:b/>
@@ -6537,9 +5956,7 @@
           <w:sz w:val="24"/>
           <w:szCs w:val="24"/>
         </w:rPr>
-        <w:t>item</w:t>
-      </w:r>
-      <w:proofErr w:type="spellEnd"/>
+      </w:pPr>
       <w:r>
         <w:rPr>
           <w:rFonts w:ascii="Times New Roman" w:hAnsi="Times New Roman" w:cs="Times New Roman"/>
@@ -6550,204 +5967,6 @@
           <w:sz w:val="24"/>
           <w:szCs w:val="24"/>
         </w:rPr>
-        <w:t>: Proponiendo y diseñando</w:t>
-      </w:r>
-    </w:p>
-    <w:p>
-      <w:pPr>
-        <w:rPr>
-          <w:rFonts w:ascii="Times New Roman" w:hAnsi="Times New Roman" w:cs="Times New Roman"/>
-          <w:sz w:val="24"/>
-          <w:szCs w:val="24"/>
-        </w:rPr>
-      </w:pPr>
-      <w:r>
-        <w:rPr>
-          <w:rFonts w:ascii="Times New Roman" w:hAnsi="Times New Roman" w:cs="Times New Roman"/>
-          <w:sz w:val="24"/>
-          <w:szCs w:val="24"/>
-        </w:rPr>
-        <w:t xml:space="preserve">El objetivo de este punto es permitir recibir un nuevo </w:t>
-      </w:r>
-      <w:proofErr w:type="spellStart"/>
-      <w:r>
-        <w:rPr>
-          <w:rFonts w:ascii="Times New Roman" w:hAnsi="Times New Roman" w:cs="Times New Roman"/>
-          <w:sz w:val="24"/>
-          <w:szCs w:val="24"/>
-        </w:rPr>
-        <w:t>item</w:t>
-      </w:r>
-      <w:proofErr w:type="spellEnd"/>
-      <w:r>
-        <w:rPr>
-          <w:rFonts w:ascii="Times New Roman" w:hAnsi="Times New Roman" w:cs="Times New Roman"/>
-          <w:sz w:val="24"/>
-          <w:szCs w:val="24"/>
-        </w:rPr>
-        <w:t xml:space="preserve"> (no persona) en la ciudad</w:t>
-      </w:r>
-    </w:p>
-    <w:p>
-      <w:pPr>
-        <w:rPr>
-          <w:rFonts w:ascii="Times New Roman" w:hAnsi="Times New Roman" w:cs="Times New Roman"/>
-          <w:sz w:val="24"/>
-          <w:szCs w:val="24"/>
-        </w:rPr>
-      </w:pPr>
-      <w:r>
-        <w:rPr>
-          <w:rFonts w:ascii="Times New Roman" w:hAnsi="Times New Roman" w:cs="Times New Roman"/>
-          <w:sz w:val="24"/>
-          <w:szCs w:val="24"/>
-        </w:rPr>
-        <w:t>(NO OLVIDE BDD – MDD)</w:t>
-      </w:r>
-    </w:p>
-    <w:p>
-      <w:pPr>
-        <w:rPr>
-          <w:rFonts w:ascii="Times New Roman" w:hAnsi="Times New Roman" w:cs="Times New Roman"/>
-          <w:sz w:val="24"/>
-          <w:szCs w:val="24"/>
-        </w:rPr>
-      </w:pPr>
-      <w:r>
-        <w:rPr>
-          <w:rFonts w:ascii="Times New Roman" w:hAnsi="Times New Roman" w:cs="Times New Roman"/>
-          <w:sz w:val="24"/>
-          <w:szCs w:val="24"/>
-        </w:rPr>
-        <w:t xml:space="preserve">1. Propongan, describan e implementen el nuevo tipo de </w:t>
-      </w:r>
-      <w:proofErr w:type="spellStart"/>
-      <w:r>
-        <w:rPr>
-          <w:rFonts w:ascii="Times New Roman" w:hAnsi="Times New Roman" w:cs="Times New Roman"/>
-          <w:sz w:val="24"/>
-          <w:szCs w:val="24"/>
-        </w:rPr>
-        <w:t>item</w:t>
-      </w:r>
-      <w:proofErr w:type="spellEnd"/>
-      <w:r>
-        <w:rPr>
-          <w:rFonts w:ascii="Times New Roman" w:hAnsi="Times New Roman" w:cs="Times New Roman"/>
-          <w:sz w:val="24"/>
-          <w:szCs w:val="24"/>
-        </w:rPr>
-        <w:t>.</w:t>
-      </w:r>
-    </w:p>
-    <w:p>
-      <w:pPr>
-        <w:rPr>
-          <w:rFonts w:ascii="Times New Roman" w:hAnsi="Times New Roman" w:cs="Times New Roman"/>
-          <w:sz w:val="24"/>
-          <w:szCs w:val="24"/>
-        </w:rPr>
-      </w:pPr>
-      <w:r>
-        <w:rPr>
-          <w:rFonts w:ascii="Times New Roman" w:hAnsi="Times New Roman" w:cs="Times New Roman"/>
-          <w:sz w:val="24"/>
-          <w:szCs w:val="24"/>
-        </w:rPr>
-        <w:t>(Mínimo dos pruebas de unidad)</w:t>
-      </w:r>
-    </w:p>
-    <w:p>
-      <w:pPr>
-        <w:rPr>
-          <w:rFonts w:ascii="Times New Roman" w:hAnsi="Times New Roman" w:cs="Times New Roman"/>
-          <w:sz w:val="24"/>
-          <w:szCs w:val="24"/>
-        </w:rPr>
-      </w:pPr>
-      <w:r>
-        <w:rPr>
-          <w:rFonts w:ascii="Times New Roman" w:hAnsi="Times New Roman" w:cs="Times New Roman"/>
-          <w:sz w:val="24"/>
-          <w:szCs w:val="24"/>
-        </w:rPr>
-        <w:lastRenderedPageBreak/>
-        <w:t>2. Considerando un par de ellos con el nombre de ustedes. (a) Piensen en otra prueba</w:t>
-      </w:r>
-    </w:p>
-    <w:p>
-      <w:pPr>
-        <w:rPr>
-          <w:rFonts w:ascii="Times New Roman" w:hAnsi="Times New Roman" w:cs="Times New Roman"/>
-          <w:sz w:val="24"/>
-          <w:szCs w:val="24"/>
-        </w:rPr>
-      </w:pPr>
-      <w:r>
-        <w:rPr>
-          <w:rFonts w:ascii="Times New Roman" w:hAnsi="Times New Roman" w:cs="Times New Roman"/>
-          <w:sz w:val="24"/>
-          <w:szCs w:val="24"/>
-        </w:rPr>
-        <w:t>significativa y expliquen la intención. (b) Codifiquen la prueba de unidad</w:t>
-      </w:r>
-    </w:p>
-    <w:p>
-      <w:pPr>
-        <w:rPr>
-          <w:rFonts w:ascii="Times New Roman" w:hAnsi="Times New Roman" w:cs="Times New Roman"/>
-          <w:sz w:val="24"/>
-          <w:szCs w:val="24"/>
-        </w:rPr>
-      </w:pPr>
-      <w:r>
-        <w:rPr>
-          <w:rFonts w:ascii="Times New Roman" w:hAnsi="Times New Roman" w:cs="Times New Roman"/>
-          <w:sz w:val="24"/>
-          <w:szCs w:val="24"/>
-        </w:rPr>
-        <w:t>correspondiente y capturen la pantalla de resultados de ejecución de la prueba. (c)</w:t>
-      </w:r>
-    </w:p>
-    <w:p>
-      <w:pPr>
-        <w:rPr>
-          <w:rFonts w:ascii="Times New Roman" w:hAnsi="Times New Roman" w:cs="Times New Roman"/>
-          <w:sz w:val="24"/>
-          <w:szCs w:val="24"/>
-        </w:rPr>
-      </w:pPr>
-      <w:r>
-        <w:rPr>
-          <w:rFonts w:ascii="Times New Roman" w:hAnsi="Times New Roman" w:cs="Times New Roman"/>
-          <w:sz w:val="24"/>
-          <w:szCs w:val="24"/>
-        </w:rPr>
-        <w:t>Ejecuten el programa con esa</w:t>
-      </w:r>
-    </w:p>
-    <w:p>
-      <w:pPr>
-        <w:rPr>
-          <w:rFonts w:ascii="Times New Roman" w:hAnsi="Times New Roman" w:cs="Times New Roman"/>
-          <w:b/>
-          <w:bCs/>
-          <w:i/>
-          <w:iCs/>
-          <w:sz w:val="24"/>
-          <w:szCs w:val="24"/>
-        </w:rPr>
-      </w:pPr>
-      <w:r>
-        <w:rPr>
-          <w:rFonts w:ascii="Times New Roman" w:hAnsi="Times New Roman" w:cs="Times New Roman"/>
-          <w:b/>
-          <w:bCs/>
-          <w:i/>
-          <w:iCs/>
-          <w:sz w:val="24"/>
-          <w:szCs w:val="24"/>
-        </w:rPr>
         <w:t>REFERENCIAS</w:t>
       </w:r>
     </w:p>
@@ -6759,23 +5978,13 @@
           <w:szCs w:val="24"/>
         </w:rPr>
       </w:pPr>
-      <w:proofErr w:type="spellStart"/>
-      <w:r>
-        <w:rPr>
-          <w:rFonts w:ascii="Times New Roman" w:hAnsi="Times New Roman" w:cs="Times New Roman"/>
-          <w:sz w:val="24"/>
-          <w:szCs w:val="24"/>
-        </w:rPr>
-        <w:t>Charte</w:t>
-      </w:r>
-      <w:proofErr w:type="spellEnd"/>
-      <w:r>
-        <w:rPr>
-          <w:rFonts w:ascii="Times New Roman" w:hAnsi="Times New Roman" w:cs="Times New Roman"/>
-          <w:sz w:val="24"/>
-          <w:szCs w:val="24"/>
-        </w:rPr>
-        <w:t xml:space="preserve">, F. (2021, 9 febrero). Paquetes en Java: qué son, para qué se utilizan, y cómo se usan (con vídeo). </w:t>
+      <w:r>
+        <w:rPr>
+          <w:rFonts w:ascii="Times New Roman" w:hAnsi="Times New Roman" w:cs="Times New Roman"/>
+          <w:sz w:val="24"/>
+          <w:szCs w:val="24"/>
+        </w:rPr>
+        <w:t xml:space="preserve">Charte, F. (2021, 9 febrero). Paquetes en Java: qué son, para qué se utilizan, y cómo se usan (con vídeo). </w:t>
       </w:r>
       <w:r>
         <w:rPr>
@@ -6795,7 +6004,7 @@
         </w:rPr>
         <w:t xml:space="preserve">. </w:t>
       </w:r>
-      <w:hyperlink r:id="rId23" w:history="1">
+      <w:hyperlink r:id="rId24" w:history="1">
         <w:r>
           <w:rPr>
             <w:rStyle w:val="Hipervnculo"/>
@@ -6835,7 +6044,7 @@
       </w:pPr>
     </w:p>
     <w:sectPr>
-      <w:footerReference w:type="default" r:id="rId24"/>
+      <w:footerReference w:type="default" r:id="rId25"/>
       <w:pgSz w:w="12240" w:h="15840"/>
       <w:pgMar w:top="1417" w:right="1418" w:bottom="1417" w:left="1418" w:header="720" w:footer="720" w:gutter="0"/>
       <w:cols w:space="708"/>

</xml_diff>